<commit_message>
Data Set part fertig
</commit_message>
<xml_diff>
--- a/projektskizze_daimler_benz.docx
+++ b/projektskizze_daimler_benz.docx
@@ -1598,6 +1598,15 @@
           <w:szCs w:val="22"/>
           <w:lang w:val="en-GB"/>
         </w:rPr>
+      </w:r>
+      <w:r>
+        <w:rPr>
+          <w:rFonts w:ascii="Times New Roman" w:hAnsi="Times New Roman"/>
+          <w:b w:val="0"/>
+          <w:color w:val="000000" w:themeColor="text1"/>
+          <w:szCs w:val="22"/>
+          <w:lang w:val="en-GB"/>
+        </w:rPr>
         <w:fldChar w:fldCharType="separate"/>
       </w:r>
       <w:r>
@@ -2464,17 +2473,7 @@
           <w:szCs w:val="22"/>
           <w:lang w:val="en-GB"/>
         </w:rPr>
-        <w:t>s</w:t>
-      </w:r>
-      <w:r>
-        <w:rPr>
-          <w:rFonts w:ascii="Times New Roman" w:hAnsi="Times New Roman"/>
-          <w:b w:val="0"/>
-          <w:color w:val="000000" w:themeColor="text1"/>
-          <w:szCs w:val="22"/>
-          <w:lang w:val="en-GB"/>
-        </w:rPr>
-        <w:t xml:space="preserve"> </w:t>
+        <w:t xml:space="preserve">s </w:t>
       </w:r>
       <w:r>
         <w:rPr>
@@ -3243,6 +3242,15 @@
           <w:lang w:val="en-GB"/>
         </w:rPr>
         <w:fldChar w:fldCharType="end"/>
+      </w:r>
+      <w:r>
+        <w:rPr>
+          <w:rFonts w:ascii="Times New Roman" w:hAnsi="Times New Roman"/>
+          <w:b w:val="0"/>
+          <w:color w:val="000000" w:themeColor="text1"/>
+          <w:szCs w:val="22"/>
+          <w:lang w:val="en-GB"/>
+        </w:rPr>
       </w:r>
       <w:r>
         <w:rPr>
@@ -3634,6 +3642,15 @@
           <w:szCs w:val="22"/>
           <w:lang w:val="en-GB"/>
         </w:rPr>
+      </w:r>
+      <w:r>
+        <w:rPr>
+          <w:rFonts w:ascii="Times New Roman" w:hAnsi="Times New Roman"/>
+          <w:b w:val="0"/>
+          <w:color w:val="000000" w:themeColor="text1"/>
+          <w:szCs w:val="22"/>
+          <w:lang w:val="en-GB"/>
+        </w:rPr>
         <w:fldChar w:fldCharType="separate"/>
       </w:r>
       <w:r>
@@ -4298,14 +4315,35 @@
           <w:szCs w:val="22"/>
           <w:lang w:val="en-GB"/>
         </w:rPr>
-        <w:t>The paradigm comprises seven movie clips of about 8 – 10 minutes in length, which are all excerpts from Hollywood movies (“Dirty Dancing”, “Scream”, “Dead Poets Society”, “Forrest Gump”, “Dead Man Walking”, “Life is Beautiful”, “The Good, the Bad, the Ugly”),</w:t>
-      </w:r>
-      <w:r>
-        <w:rPr>
-          <w:rFonts w:ascii="Times New Roman" w:hAnsi="Times New Roman"/>
-          <w:b w:val="0"/>
-          <w:color w:val="000000" w:themeColor="text1"/>
-          <w:szCs w:val="22"/>
+        <w:t>The paradigm comprises seven movie clips of about 8 – 10 minutes in length, which are all excerpts from Hollywood movies (“Dirty Dancing”, “Scream”, “Dead Poets Society”, “Forrest Gump”, “Dead Man Walking”, “Life is Beautiful”, “The Good, the Bad, the Ugly</w:t>
+      </w:r>
+      <w:r>
+        <w:rPr>
+          <w:rFonts w:ascii="Times New Roman" w:hAnsi="Times New Roman"/>
+          <w:b w:val="0"/>
+          <w:color w:val="000000" w:themeColor="text1"/>
+          <w:szCs w:val="22"/>
+          <w:lang w:val="en-GB"/>
+        </w:rPr>
+        <w:t>”)</w:t>
+      </w:r>
+      <w:r>
+        <w:rPr>
+          <w:rFonts w:ascii="Times New Roman" w:hAnsi="Times New Roman"/>
+          <w:b w:val="0"/>
+          <w:color w:val="000000" w:themeColor="text1"/>
+          <w:szCs w:val="22"/>
+          <w:lang w:val="en-GB"/>
+        </w:rPr>
+        <w:t>. The specific movie stimuli were chosen to cover a variety of social interactions and complex situations as well as multifaceted emotions evolving over the course of the movie to match the complex nature of real-life experiences. Considering that viewers lack the context of the entire movie, each stimulus was chosen to be long enough for the viewers to understand the situation, empathize with characters and follow the evolving narrative. Additionally, participants watch a compilation of 12 short movie clips (“Short Sequences”), which were again taken from Hollywood movies</w:t>
+      </w:r>
+      <w:r>
+        <w:rPr>
+          <w:rFonts w:ascii="Times New Roman" w:hAnsi="Times New Roman"/>
+          <w:b w:val="0"/>
+          <w:color w:val="000000" w:themeColor="text1"/>
+          <w:szCs w:val="22"/>
+          <w:lang w:val="en-GB"/>
         </w:rPr>
         <w:t xml:space="preserve"> </w:t>
       </w:r>
@@ -4317,29 +4355,7 @@
           <w:szCs w:val="22"/>
           <w:lang w:val="en-GB"/>
         </w:rPr>
-        <w:t xml:space="preserve">because of their engaging and complex nature. The specific movie stimuli were chosen to cover a variety of social interactions and complex situations as well as multifaceted emotions evolving over the course of the movie to match the complex nature of real-life experiences. Considering that viewers lack the context of the entire movie, each stimulus was chosen to be long enough for the viewers to understand the situation, empathize with characters and follow the evolving narrative. Additionally, participants watch a compilation of 12 short movie clips (“Short Sequences”), which were again taken from Hollywood movies (“Gone Girl”, “Seven”, “Sex of Angels”, “The Hobbit – Battle of the Five Armies”, “Lost in Translation”, 2 clips from “Blue is the warmest </w:t>
-      </w:r>
-      <w:proofErr w:type="spellStart"/>
-      <w:r>
-        <w:rPr>
-          <w:rFonts w:ascii="Times New Roman" w:hAnsi="Times New Roman"/>
-          <w:b w:val="0"/>
-          <w:color w:val="000000" w:themeColor="text1"/>
-          <w:szCs w:val="22"/>
-          <w:lang w:val="en-GB"/>
-        </w:rPr>
-        <w:t>color</w:t>
-      </w:r>
-      <w:proofErr w:type="spellEnd"/>
-      <w:r>
-        <w:rPr>
-          <w:rFonts w:ascii="Times New Roman" w:hAnsi="Times New Roman"/>
-          <w:b w:val="0"/>
-          <w:color w:val="000000" w:themeColor="text1"/>
-          <w:szCs w:val="22"/>
-          <w:lang w:val="en-GB"/>
-        </w:rPr>
-        <w:t>”, “Star Wars – Revenge of the Sith”, 2 clips from “Short Term 12”, “Shining”, “When Harry Met Sally”), and completed two RS scans of about 9 minutes length with their eyes held open.</w:t>
+        <w:t>and completed two RS scans of about 9 minutes length with their eyes held open.</w:t>
       </w:r>
     </w:p>
     <w:p>
@@ -4362,357 +4378,47 @@
           <w:szCs w:val="22"/>
           <w:lang w:val="en-GB"/>
         </w:rPr>
-        <w:t>So far, we collected data of 125 healthy participants (63 males, age 18 - 35 years, mean age = 24.33 years). To ensure the validity of the ML analyses that are central to the studies outlined below, we aim to increase the size of the dataset by another 160 participants over the course of this project. While in general it is complicated to predict how many samples are needed for ML models to perform successfully, with roughly 300 samples the size of our dataset will exceed the HCP 7T subset (n = 184) of the HCP S1200</w:t>
-      </w:r>
-      <w:r>
-        <w:rPr>
-          <w:rFonts w:ascii="Times New Roman" w:hAnsi="Times New Roman"/>
-          <w:b w:val="0"/>
-          <w:szCs w:val="22"/>
-          <w:lang w:val="en-GB"/>
-        </w:rPr>
-        <w:t xml:space="preserve"> </w:t>
-      </w:r>
-      <w:r>
-        <w:rPr>
-          <w:rFonts w:ascii="Times New Roman" w:hAnsi="Times New Roman"/>
-          <w:b w:val="0"/>
-          <w:color w:val="000000" w:themeColor="text1"/>
-          <w:szCs w:val="22"/>
-          <w:lang w:val="en-GB"/>
-        </w:rPr>
-        <w:t xml:space="preserve">release </w:t>
-      </w:r>
-      <w:r>
-        <w:rPr>
-          <w:rFonts w:ascii="Times New Roman" w:hAnsi="Times New Roman"/>
-          <w:b w:val="0"/>
-          <w:color w:val="000000" w:themeColor="text1"/>
-          <w:szCs w:val="22"/>
-          <w:lang w:val="en-GB"/>
-        </w:rPr>
-        <w:fldChar w:fldCharType="begin"/>
-      </w:r>
-      <w:r>
-        <w:rPr>
-          <w:rFonts w:ascii="Times New Roman" w:hAnsi="Times New Roman"/>
-          <w:b w:val="0"/>
-          <w:color w:val="000000" w:themeColor="text1"/>
-          <w:szCs w:val="22"/>
-          <w:lang w:val="en-GB"/>
-        </w:rPr>
-        <w:instrText xml:space="preserve"> ADDIN EN.CITE &lt;EndNote&gt;&lt;Cite&gt;&lt;Author&gt;Van Essen&lt;/Author&gt;&lt;Year&gt;2013&lt;/Year&gt;&lt;RecNum&gt;262&lt;/RecNum&gt;&lt;DisplayText&gt;[16]&lt;/DisplayText&gt;&lt;record&gt;&lt;rec-number&gt;262&lt;/rec-number&gt;&lt;foreign-keys&gt;&lt;key app="EN" db-id="ve0frrz580r0z3evzfhpde509aavvdexsv5p" timestamp="1717765350" guid="667c3535-ad0b-497b-a3a5-b1f542a0464e"&gt;262&lt;/key&gt;&lt;/foreign-keys&gt;&lt;ref-type name="Journal Article"&gt;17&lt;/ref-type&gt;&lt;contributors&gt;&lt;authors&gt;&lt;author&gt;Van Essen, David C.&lt;/author&gt;&lt;author&gt;Smith, Stephen M.&lt;/author&gt;&lt;author&gt;Barch, Deanna M.&lt;/author&gt;&lt;author&gt;Behrens, Timothy E.J.&lt;/author&gt;&lt;author&gt;Yacoub, Essa&lt;/author&gt;&lt;author&gt;Ugurbil, Kamil&lt;/author&gt;&lt;/authors&gt;&lt;/contributors&gt;&lt;titles&gt;&lt;title&gt;The WU-Minn Human Connectome Project: An overview&lt;/title&gt;&lt;secondary-title&gt;NeuroImage&lt;/secondary-title&gt;&lt;/titles&gt;&lt;periodical&gt;&lt;full-title&gt;Neuroimage&lt;/full-title&gt;&lt;/periodical&gt;&lt;pages&gt;62-79&lt;/pages&gt;&lt;volume&gt;80&lt;/volume&gt;&lt;dates&gt;&lt;year&gt;2013&lt;/year&gt;&lt;pub-dates&gt;&lt;date&gt;2013-10-01&lt;/date&gt;&lt;/pub-dates&gt;&lt;/dates&gt;&lt;publisher&gt;Elsevier BV&lt;/publisher&gt;&lt;isbn&gt;1053-8119&lt;/isbn&gt;&lt;urls&gt;&lt;related-urls&gt;&lt;url&gt;http://europepmc.org/articles/pmc3724347?pdf=render&lt;/url&gt;&lt;/related-urls&gt;&lt;/urls&gt;&lt;electronic-resource-num&gt;10.1016/j.neuroimage.2013.05.041&lt;/electronic-resource-num&gt;&lt;access-date&gt;2024-05-22T11:08:22&lt;/access-date&gt;&lt;/record&gt;&lt;/Cite&gt;&lt;/EndNote&gt;</w:instrText>
-      </w:r>
-      <w:r>
-        <w:rPr>
-          <w:rFonts w:ascii="Times New Roman" w:hAnsi="Times New Roman"/>
-          <w:b w:val="0"/>
-          <w:color w:val="000000" w:themeColor="text1"/>
-          <w:szCs w:val="22"/>
-          <w:lang w:val="en-GB"/>
-        </w:rPr>
-        <w:fldChar w:fldCharType="separate"/>
-      </w:r>
-      <w:r>
-        <w:rPr>
-          <w:rFonts w:ascii="Times New Roman" w:hAnsi="Times New Roman"/>
-          <w:b w:val="0"/>
-          <w:noProof/>
-          <w:color w:val="000000" w:themeColor="text1"/>
-          <w:szCs w:val="22"/>
-          <w:lang w:val="en-GB"/>
-        </w:rPr>
-        <w:t>[16]</w:t>
-      </w:r>
-      <w:r>
-        <w:rPr>
-          <w:rFonts w:ascii="Times New Roman" w:hAnsi="Times New Roman"/>
-          <w:b w:val="0"/>
-          <w:color w:val="000000" w:themeColor="text1"/>
-          <w:szCs w:val="22"/>
-          <w:lang w:val="en-GB"/>
-        </w:rPr>
-        <w:fldChar w:fldCharType="end"/>
-      </w:r>
-      <w:r>
-        <w:rPr>
-          <w:rFonts w:ascii="Times New Roman" w:hAnsi="Times New Roman"/>
-          <w:b w:val="0"/>
-          <w:color w:val="000000" w:themeColor="text1"/>
-          <w:szCs w:val="22"/>
-          <w:lang w:val="en-GB"/>
-        </w:rPr>
-        <w:t xml:space="preserve">, which also comprises NV data and has repeatedly been shown to yield accurate ML predictions </w:t>
-      </w:r>
-      <w:r>
-        <w:rPr>
-          <w:rFonts w:ascii="Times New Roman" w:hAnsi="Times New Roman"/>
-          <w:b w:val="0"/>
-          <w:color w:val="000000" w:themeColor="text1"/>
-          <w:szCs w:val="22"/>
-          <w:lang w:val="en-GB"/>
-        </w:rPr>
-        <w:fldChar w:fldCharType="begin">
-          <w:fldData xml:space="preserve">PEVuZE5vdGU+PENpdGU+PEF1dGhvcj5GaW5uPC9BdXRob3I+PFllYXI+MjAyMTwvWWVhcj48UmVj
-TnVtPjM4MzwvUmVjTnVtPjxEaXNwbGF5VGV4dD5bMTQsIDE3XTwvRGlzcGxheVRleHQ+PHJlY29y
-ZD48cmVjLW51bWJlcj4zODM8L3JlYy1udW1iZXI+PGZvcmVpZ24ta2V5cz48a2V5IGFwcD0iRU4i
-IGRiLWlkPSJ2ZTBmcnJ6NTgwcjB6M2V2emZocGRlNTA5YWF2dmRleHN2NXAiIHRpbWVzdGFtcD0i
-MTcyMzE5NjA5MiIgZ3VpZD0iODdlOThiMTYtMGFmZC00NWUyLWJiNTAtM2RkODQ1ZjY0MTQ1Ij4z
-ODM8L2tleT48L2ZvcmVpZ24ta2V5cz48cmVmLXR5cGUgbmFtZT0iSm91cm5hbCBBcnRpY2xlIj4x
-NzwvcmVmLXR5cGU+PGNvbnRyaWJ1dG9ycz48YXV0aG9ycz48YXV0aG9yPkZpbm4sIEUuIFMuPC9h
-dXRob3I+PGF1dGhvcj5CYW5kZXR0aW5pLCBQLiBBLjwvYXV0aG9yPjwvYXV0aG9ycz48L2NvbnRy
-aWJ1dG9ycz48YXV0aC1hZGRyZXNzPlNlY3Rpb24gb24gRnVuY3Rpb25hbCBJbWFnaW5nIE1ldGhv
-ZHMsIExhYm9yYXRvcnkgb2YgQnJhaW4gYW5kIENvZ25pdGlvbiwgTmF0aW9uYWwgSW5zdGl0dXRl
-IG9mIE1lbnRhbCBIZWFsdGgsIEJldGhlc2RhLCBNRCwgVW5pdGVkIFN0YXRlczsgRGVwYXJ0bWVu
-dCBvZiBQc3ljaG9sb2dpY2FsIGFuZCBCcmFpbiBTY2llbmNlcywgRGFydG1vdXRoIENvbGxlZ2Us
-IEhhbm92ZXIsIE5ILCBVbml0ZWQgU3RhdGVzLiBFbGVjdHJvbmljIGFkZHJlc3M6IGVtaWx5LnMu
-ZmlubkBkYXJ0bW91dGguZWR1LiYjeEQ7U2VjdGlvbiBvbiBGdW5jdGlvbmFsIEltYWdpbmcgTWV0
-aG9kcywgTGFib3JhdG9yeSBvZiBCcmFpbiBhbmQgQ29nbml0aW9uLCBOYXRpb25hbCBJbnN0aXR1
-dGUgb2YgTWVudGFsIEhlYWx0aCwgQmV0aGVzZGEsIE1ELCBVbml0ZWQgU3RhdGVzLjwvYXV0aC1h
-ZGRyZXNzPjx0aXRsZXM+PHRpdGxlPk1vdmllLXdhdGNoaW5nIG91dHBlcmZvcm1zIHJlc3QgZm9y
-IGZ1bmN0aW9uYWwgY29ubmVjdGl2aXR5LWJhc2VkIHByZWRpY3Rpb24gb2YgYmVoYXZpb3I8L3Rp
-dGxlPjxzZWNvbmRhcnktdGl0bGU+TmV1cm9pbWFnZTwvc2Vjb25kYXJ5LXRpdGxlPjwvdGl0bGVz
-PjxwZXJpb2RpY2FsPjxmdWxsLXRpdGxlPk5ldXJvaW1hZ2U8L2Z1bGwtdGl0bGU+PC9wZXJpb2Rp
-Y2FsPjxwYWdlcz4xMTc5NjM8L3BhZ2VzPjx2b2x1bWU+MjM1PC92b2x1bWU+PGVkaXRpb24+MjAy
-MTA0MDI8L2VkaXRpb24+PGtleXdvcmRzPjxrZXl3b3JkPkFkdWx0PC9rZXl3b3JkPjxrZXl3b3Jk
-PkF1ZGl0b3J5IFBlcmNlcHRpb24vKnBoeXNpb2xvZ3k8L2tleXdvcmQ+PGtleXdvcmQ+Q29nbml0
-aXZlIEFnaW5nLypwaHlzaW9sb2d5PC9rZXl3b3JkPjxrZXl3b3JkPipDb25uZWN0b21lPC9rZXl3
-b3JkPjxrZXl3b3JkPkVtb3Rpb25zLypwaHlzaW9sb2d5PC9rZXl3b3JkPjxrZXl3b3JkPkV5ZS1U
-cmFja2luZyBUZWNobm9sb2d5PC9rZXl3b3JkPjxrZXl3b3JkPkZlbWFsZTwva2V5d29yZD48a2V5
-d29yZD5IdW1hbnM8L2tleXdvcmQ+PGtleXdvcmQ+SW5kaXZpZHVhbGl0eTwva2V5d29yZD48a2V5
-d29yZD5NYWduZXRpYyBSZXNvbmFuY2UgSW1hZ2luZzwva2V5d29yZD48a2V5d29yZD5NYWxlPC9r
-ZXl3b3JkPjxrZXl3b3JkPipNb3Rpb24gUGljdHVyZXM8L2tleXdvcmQ+PGtleXdvcmQ+TmVydmUg
-TmV0L2RpYWdub3N0aWMgaW1hZ2luZy8qcGh5c2lvbG9neTwva2V5d29yZD48a2V5d29yZD5QZXJz
-b25hbGl0eS8qcGh5c2lvbG9neTwva2V5d29yZD48a2V5d29yZD4qU29jaWFsIFBlcmNlcHRpb248
-L2tleXdvcmQ+PGtleXdvcmQ+VmlzdWFsIFBlcmNlcHRpb24vKnBoeXNpb2xvZ3k8L2tleXdvcmQ+
-PGtleXdvcmQ+WW91bmcgQWR1bHQ8L2tleXdvcmQ+PC9rZXl3b3Jkcz48ZGF0ZXM+PHllYXI+MjAy
-MTwveWVhcj48cHViLWRhdGVzPjxkYXRlPkp1bCAxNTwvZGF0ZT48L3B1Yi1kYXRlcz48L2RhdGVz
-Pjxpc2JuPjEwNTMtODExOSAoUHJpbnQpJiN4RDsxMDUzLTgxMTk8L2lzYm4+PGFjY2Vzc2lvbi1u
-dW0+MzM4MTMwMDc8L2FjY2Vzc2lvbi1udW0+PHVybHM+PC91cmxzPjxjdXN0b20yPlBNQzgyMDQ2
-NzM8L2N1c3RvbTI+PGN1c3RvbTY+TklITVMxNzA0MjY2PC9jdXN0b202PjxlbGVjdHJvbmljLXJl
-c291cmNlLW51bT4xMC4xMDE2L2oubmV1cm9pbWFnZS4yMDIxLjExNzk2MzwvZWxlY3Ryb25pYy1y
-ZXNvdXJjZS1udW0+PHJlbW90ZS1kYXRhYmFzZS1wcm92aWRlcj5OTE08L3JlbW90ZS1kYXRhYmFz
-ZS1wcm92aWRlcj48bGFuZ3VhZ2U+ZW5nPC9sYW5ndWFnZT48L3JlY29yZD48L0NpdGU+PENpdGU+
-PEF1dGhvcj5MaTwvQXV0aG9yPjxZZWFyPjIwMjM8L1llYXI+PFJlY051bT4yMDg8L1JlY051bT48
-cmVjb3JkPjxyZWMtbnVtYmVyPjIwODwvcmVjLW51bWJlcj48Zm9yZWlnbi1rZXlzPjxrZXkgYXBw
-PSJFTiIgZGItaWQ9InZlMGZycno1ODByMHozZXZ6ZmhwZGU1MDlhYXZ2ZGV4c3Y1cCIgdGltZXN0
-YW1wPSIxNzE1MDgyMjEwIiBndWlkPSJkYjYxNzExYy05MWZiLTRhMGUtOTFjZi1jMTI4MDI2ODQw
-ZTgiPjIwODwva2V5PjwvZm9yZWlnbi1rZXlzPjxyZWYtdHlwZSBuYW1lPSJKb3VybmFsIEFydGlj
-bGUiPjE3PC9yZWYtdHlwZT48Y29udHJpYnV0b3JzPjxhdXRob3JzPjxhdXRob3I+TGksIFguPC9h
-dXRob3I+PGF1dGhvcj5GcmllZHJpY2gsIFAuPC9hdXRob3I+PGF1dGhvcj5QYXRpbCwgSy4gUi48
-L2F1dGhvcj48YXV0aG9yPkVpY2tob2ZmLCBTLiBCLjwvYXV0aG9yPjxhdXRob3I+V2VpcywgUy48
-L2F1dGhvcj48L2F1dGhvcnM+PC9jb250cmlidXRvcnM+PGF1dGgtYWRkcmVzcz5JbnN0aXR1dGUg
-b2YgTmV1cm9zY2llbmNlIGFuZCBNZWRpY2luZSwgQnJhaW4gYW5kIEJlaGF2aW91ciAoSU5NLTcp
-LCBSZXNlYXJjaCBDZW50cmVKdWxpY2gsIEp1bGljaCA1MjQyOCwgR2VybWFueTsgSW5zdGl0dXRl
-IG9mIFN5c3RlbXMgTmV1cm9zY2llbmNlLCBNZWRpY2FsIEZhY3VsdHksIEhlaW5yaWNoIEhlaW5l
-IFVuaXZlcnNpdHkgRHVzc2VsZG9yZixEdXNzZWxkb3JmIDQwMjI1LCBHZXJtYW55LiBFbGVjdHJv
-bmljIGFkZHJlc3M6IHh1LmxpQGZ6LWp1ZWxpY2guZGUuJiN4RDtJbnN0aXR1dGUgb2YgTmV1cm9z
-Y2llbmNlIGFuZCBNZWRpY2luZSwgQnJhaW4gYW5kIEJlaGF2aW91ciAoSU5NLTcpLCBSZXNlYXJj
-aCBDZW50cmVKdWxpY2gsIEp1bGljaCA1MjQyOCwgR2VybWFueTsgSW5zdGl0dXRlIG9mIFN5c3Rl
-bXMgTmV1cm9zY2llbmNlLCBNZWRpY2FsIEZhY3VsdHksIEhlaW5yaWNoIEhlaW5lIFVuaXZlcnNp
-dHkgRHVzc2VsZG9yZixEdXNzZWxkb3JmIDQwMjI1LCBHZXJtYW55LjwvYXV0aC1hZGRyZXNzPjx0
-aXRsZXM+PHRpdGxlPkEgdG9wb2dyYXBoeS1iYXNlZCBwcmVkaWN0aXZlIGZyYW1ld29yayBmb3Ig
-bmF0dXJhbGlzdGljIHZpZXdpbmcgZk1SSTwvdGl0bGU+PHNlY29uZGFyeS10aXRsZT5OZXVyb2lt
-YWdlPC9zZWNvbmRhcnktdGl0bGU+PC90aXRsZXM+PHBlcmlvZGljYWw+PGZ1bGwtdGl0bGU+TmV1
-cm9pbWFnZTwvZnVsbC10aXRsZT48L3BlcmlvZGljYWw+PHBhZ2VzPjEyMDI0NTwvcGFnZXM+PHZv
-bHVtZT4yNzc8L3ZvbHVtZT48ZWRpdGlvbj4yMDIzMDYyMjwvZWRpdGlvbj48a2V5d29yZHM+PGtl
-eXdvcmQ+Kk1hZ25ldGljIFJlc29uYW5jZSBJbWFnaW5nL21ldGhvZHM8L2tleXdvcmQ+PGtleXdv
-cmQ+KkJyYWluL2RpYWdub3N0aWMgaW1hZ2luZy9waHlzaW9sb2d5PC9rZXl3b3JkPjxrZXl3b3Jk
-PkVtb3Rpb25zL3BoeXNpb2xvZ3k8L2tleXdvcmQ+PGtleXdvcmQ+QnJhaW4gTWFwcGluZy9tZXRo
-b2RzPC9rZXl3b3JkPjxrZXl3b3JkPkNvZ25pdGlvbjwva2V5d29yZD48a2V5d29yZD5CZWhhdmlv
-ciBwcmVkaWN0aW9uPC9rZXl3b3JkPjxrZXl3b3JkPkV2b2tlZCBhY3Rpdml0eTwva2V5d29yZD48
-a2V5d29yZD5JbmRpdmlkdWFsIGRpZmZlcmVuY2VzPC9rZXl3b3JkPjxrZXl3b3JkPk5hdHVyYWxp
-c3RpYyB2aWV3aW5nIGZNUkk8L2tleXdvcmQ+PGtleXdvcmQ+VG9wb2dyYXBoeTwva2V5d29yZD48
-L2tleXdvcmRzPjxkYXRlcz48eWVhcj4yMDIzPC95ZWFyPjxwdWItZGF0ZXM+PGRhdGU+QXVnIDE1
-PC9kYXRlPjwvcHViLWRhdGVzPjwvZGF0ZXM+PGlzYm4+MTA5NS05NTcyIChFbGVjdHJvbmljKSYj
-eEQ7MTA1My04MTE5IChMaW5raW5nKTwvaXNibj48YWNjZXNzaW9uLW51bT4zNzM1MzA5OTwvYWNj
-ZXNzaW9uLW51bT48dXJscz48cmVsYXRlZC11cmxzPjx1cmw+aHR0cHM6Ly93d3cubmNiaS5ubG0u
-bmloLmdvdi9wdWJtZWQvMzczNTMwOTk8L3VybD48L3JlbGF0ZWQtdXJscz48L3VybHM+PGN1c3Rv
-bTE+RGVjbGFyYXRpb24gb2YgQ29tcGV0aW5nIEludGVyZXN0IFRoZSBhdXRob3JzIGRlY2xhcmUg
-dGhhdCB0aGV5IGhhdmUgbm8ga25vd24gY29tcGV0aW5nIGZpbmFuY2lhbCBpbnRlcmVzdHMgb3Ig
-cGVyc29uYWwgcmVsYXRpb25zaGlwcyB0aGF0IGNvdWxkIGhhdmUgYXBwZWFyZWQgdG8gaW5mbHVl
-bmNlIHRoZSB3b3JrIHJlcG9ydGVkIGluIHRoaXMgcGFwZXIuPC9jdXN0b20xPjxlbGVjdHJvbmlj
-LXJlc291cmNlLW51bT4xMC4xMDE2L2oubmV1cm9pbWFnZS4yMDIzLjEyMDI0NTwvZWxlY3Ryb25p
-Yy1yZXNvdXJjZS1udW0+PHJlbW90ZS1kYXRhYmFzZS1uYW1lPk1lZGxpbmU8L3JlbW90ZS1kYXRh
-YmFzZS1uYW1lPjxyZW1vdGUtZGF0YWJhc2UtcHJvdmlkZXI+TkxNPC9yZW1vdGUtZGF0YWJhc2Ut
-cHJvdmlkZXI+PC9yZWNvcmQ+PC9DaXRlPjwvRW5kTm90ZT4A
-</w:fldData>
-        </w:fldChar>
-      </w:r>
-      <w:r>
-        <w:rPr>
-          <w:rFonts w:ascii="Times New Roman" w:hAnsi="Times New Roman"/>
-          <w:b w:val="0"/>
-          <w:color w:val="000000" w:themeColor="text1"/>
-          <w:szCs w:val="22"/>
-          <w:lang w:val="en-GB"/>
-        </w:rPr>
-        <w:instrText xml:space="preserve"> ADDIN EN.CITE </w:instrText>
-      </w:r>
-      <w:r>
-        <w:rPr>
-          <w:rFonts w:ascii="Times New Roman" w:hAnsi="Times New Roman"/>
-          <w:b w:val="0"/>
-          <w:color w:val="000000" w:themeColor="text1"/>
-          <w:szCs w:val="22"/>
-          <w:lang w:val="en-GB"/>
-        </w:rPr>
-        <w:fldChar w:fldCharType="begin">
-          <w:fldData xml:space="preserve">PEVuZE5vdGU+PENpdGU+PEF1dGhvcj5GaW5uPC9BdXRob3I+PFllYXI+MjAyMTwvWWVhcj48UmVj
-TnVtPjM4MzwvUmVjTnVtPjxEaXNwbGF5VGV4dD5bMTQsIDE3XTwvRGlzcGxheVRleHQ+PHJlY29y
-ZD48cmVjLW51bWJlcj4zODM8L3JlYy1udW1iZXI+PGZvcmVpZ24ta2V5cz48a2V5IGFwcD0iRU4i
-IGRiLWlkPSJ2ZTBmcnJ6NTgwcjB6M2V2emZocGRlNTA5YWF2dmRleHN2NXAiIHRpbWVzdGFtcD0i
-MTcyMzE5NjA5MiIgZ3VpZD0iODdlOThiMTYtMGFmZC00NWUyLWJiNTAtM2RkODQ1ZjY0MTQ1Ij4z
-ODM8L2tleT48L2ZvcmVpZ24ta2V5cz48cmVmLXR5cGUgbmFtZT0iSm91cm5hbCBBcnRpY2xlIj4x
-NzwvcmVmLXR5cGU+PGNvbnRyaWJ1dG9ycz48YXV0aG9ycz48YXV0aG9yPkZpbm4sIEUuIFMuPC9h
-dXRob3I+PGF1dGhvcj5CYW5kZXR0aW5pLCBQLiBBLjwvYXV0aG9yPjwvYXV0aG9ycz48L2NvbnRy
-aWJ1dG9ycz48YXV0aC1hZGRyZXNzPlNlY3Rpb24gb24gRnVuY3Rpb25hbCBJbWFnaW5nIE1ldGhv
-ZHMsIExhYm9yYXRvcnkgb2YgQnJhaW4gYW5kIENvZ25pdGlvbiwgTmF0aW9uYWwgSW5zdGl0dXRl
-IG9mIE1lbnRhbCBIZWFsdGgsIEJldGhlc2RhLCBNRCwgVW5pdGVkIFN0YXRlczsgRGVwYXJ0bWVu
-dCBvZiBQc3ljaG9sb2dpY2FsIGFuZCBCcmFpbiBTY2llbmNlcywgRGFydG1vdXRoIENvbGxlZ2Us
-IEhhbm92ZXIsIE5ILCBVbml0ZWQgU3RhdGVzLiBFbGVjdHJvbmljIGFkZHJlc3M6IGVtaWx5LnMu
-ZmlubkBkYXJ0bW91dGguZWR1LiYjeEQ7U2VjdGlvbiBvbiBGdW5jdGlvbmFsIEltYWdpbmcgTWV0
-aG9kcywgTGFib3JhdG9yeSBvZiBCcmFpbiBhbmQgQ29nbml0aW9uLCBOYXRpb25hbCBJbnN0aXR1
-dGUgb2YgTWVudGFsIEhlYWx0aCwgQmV0aGVzZGEsIE1ELCBVbml0ZWQgU3RhdGVzLjwvYXV0aC1h
-ZGRyZXNzPjx0aXRsZXM+PHRpdGxlPk1vdmllLXdhdGNoaW5nIG91dHBlcmZvcm1zIHJlc3QgZm9y
-IGZ1bmN0aW9uYWwgY29ubmVjdGl2aXR5LWJhc2VkIHByZWRpY3Rpb24gb2YgYmVoYXZpb3I8L3Rp
-dGxlPjxzZWNvbmRhcnktdGl0bGU+TmV1cm9pbWFnZTwvc2Vjb25kYXJ5LXRpdGxlPjwvdGl0bGVz
-PjxwZXJpb2RpY2FsPjxmdWxsLXRpdGxlPk5ldXJvaW1hZ2U8L2Z1bGwtdGl0bGU+PC9wZXJpb2Rp
-Y2FsPjxwYWdlcz4xMTc5NjM8L3BhZ2VzPjx2b2x1bWU+MjM1PC92b2x1bWU+PGVkaXRpb24+MjAy
-MTA0MDI8L2VkaXRpb24+PGtleXdvcmRzPjxrZXl3b3JkPkFkdWx0PC9rZXl3b3JkPjxrZXl3b3Jk
-PkF1ZGl0b3J5IFBlcmNlcHRpb24vKnBoeXNpb2xvZ3k8L2tleXdvcmQ+PGtleXdvcmQ+Q29nbml0
-aXZlIEFnaW5nLypwaHlzaW9sb2d5PC9rZXl3b3JkPjxrZXl3b3JkPipDb25uZWN0b21lPC9rZXl3
-b3JkPjxrZXl3b3JkPkVtb3Rpb25zLypwaHlzaW9sb2d5PC9rZXl3b3JkPjxrZXl3b3JkPkV5ZS1U
-cmFja2luZyBUZWNobm9sb2d5PC9rZXl3b3JkPjxrZXl3b3JkPkZlbWFsZTwva2V5d29yZD48a2V5
-d29yZD5IdW1hbnM8L2tleXdvcmQ+PGtleXdvcmQ+SW5kaXZpZHVhbGl0eTwva2V5d29yZD48a2V5
-d29yZD5NYWduZXRpYyBSZXNvbmFuY2UgSW1hZ2luZzwva2V5d29yZD48a2V5d29yZD5NYWxlPC9r
-ZXl3b3JkPjxrZXl3b3JkPipNb3Rpb24gUGljdHVyZXM8L2tleXdvcmQ+PGtleXdvcmQ+TmVydmUg
-TmV0L2RpYWdub3N0aWMgaW1hZ2luZy8qcGh5c2lvbG9neTwva2V5d29yZD48a2V5d29yZD5QZXJz
-b25hbGl0eS8qcGh5c2lvbG9neTwva2V5d29yZD48a2V5d29yZD4qU29jaWFsIFBlcmNlcHRpb248
-L2tleXdvcmQ+PGtleXdvcmQ+VmlzdWFsIFBlcmNlcHRpb24vKnBoeXNpb2xvZ3k8L2tleXdvcmQ+
-PGtleXdvcmQ+WW91bmcgQWR1bHQ8L2tleXdvcmQ+PC9rZXl3b3Jkcz48ZGF0ZXM+PHllYXI+MjAy
-MTwveWVhcj48cHViLWRhdGVzPjxkYXRlPkp1bCAxNTwvZGF0ZT48L3B1Yi1kYXRlcz48L2RhdGVz
-Pjxpc2JuPjEwNTMtODExOSAoUHJpbnQpJiN4RDsxMDUzLTgxMTk8L2lzYm4+PGFjY2Vzc2lvbi1u
-dW0+MzM4MTMwMDc8L2FjY2Vzc2lvbi1udW0+PHVybHM+PC91cmxzPjxjdXN0b20yPlBNQzgyMDQ2
-NzM8L2N1c3RvbTI+PGN1c3RvbTY+TklITVMxNzA0MjY2PC9jdXN0b202PjxlbGVjdHJvbmljLXJl
-c291cmNlLW51bT4xMC4xMDE2L2oubmV1cm9pbWFnZS4yMDIxLjExNzk2MzwvZWxlY3Ryb25pYy1y
-ZXNvdXJjZS1udW0+PHJlbW90ZS1kYXRhYmFzZS1wcm92aWRlcj5OTE08L3JlbW90ZS1kYXRhYmFz
-ZS1wcm92aWRlcj48bGFuZ3VhZ2U+ZW5nPC9sYW5ndWFnZT48L3JlY29yZD48L0NpdGU+PENpdGU+
-PEF1dGhvcj5MaTwvQXV0aG9yPjxZZWFyPjIwMjM8L1llYXI+PFJlY051bT4yMDg8L1JlY051bT48
-cmVjb3JkPjxyZWMtbnVtYmVyPjIwODwvcmVjLW51bWJlcj48Zm9yZWlnbi1rZXlzPjxrZXkgYXBw
-PSJFTiIgZGItaWQ9InZlMGZycno1ODByMHozZXZ6ZmhwZGU1MDlhYXZ2ZGV4c3Y1cCIgdGltZXN0
-YW1wPSIxNzE1MDgyMjEwIiBndWlkPSJkYjYxNzExYy05MWZiLTRhMGUtOTFjZi1jMTI4MDI2ODQw
-ZTgiPjIwODwva2V5PjwvZm9yZWlnbi1rZXlzPjxyZWYtdHlwZSBuYW1lPSJKb3VybmFsIEFydGlj
-bGUiPjE3PC9yZWYtdHlwZT48Y29udHJpYnV0b3JzPjxhdXRob3JzPjxhdXRob3I+TGksIFguPC9h
-dXRob3I+PGF1dGhvcj5GcmllZHJpY2gsIFAuPC9hdXRob3I+PGF1dGhvcj5QYXRpbCwgSy4gUi48
-L2F1dGhvcj48YXV0aG9yPkVpY2tob2ZmLCBTLiBCLjwvYXV0aG9yPjxhdXRob3I+V2VpcywgUy48
-L2F1dGhvcj48L2F1dGhvcnM+PC9jb250cmlidXRvcnM+PGF1dGgtYWRkcmVzcz5JbnN0aXR1dGUg
-b2YgTmV1cm9zY2llbmNlIGFuZCBNZWRpY2luZSwgQnJhaW4gYW5kIEJlaGF2aW91ciAoSU5NLTcp
-LCBSZXNlYXJjaCBDZW50cmVKdWxpY2gsIEp1bGljaCA1MjQyOCwgR2VybWFueTsgSW5zdGl0dXRl
-IG9mIFN5c3RlbXMgTmV1cm9zY2llbmNlLCBNZWRpY2FsIEZhY3VsdHksIEhlaW5yaWNoIEhlaW5l
-IFVuaXZlcnNpdHkgRHVzc2VsZG9yZixEdXNzZWxkb3JmIDQwMjI1LCBHZXJtYW55LiBFbGVjdHJv
-bmljIGFkZHJlc3M6IHh1LmxpQGZ6LWp1ZWxpY2guZGUuJiN4RDtJbnN0aXR1dGUgb2YgTmV1cm9z
-Y2llbmNlIGFuZCBNZWRpY2luZSwgQnJhaW4gYW5kIEJlaGF2aW91ciAoSU5NLTcpLCBSZXNlYXJj
-aCBDZW50cmVKdWxpY2gsIEp1bGljaCA1MjQyOCwgR2VybWFueTsgSW5zdGl0dXRlIG9mIFN5c3Rl
-bXMgTmV1cm9zY2llbmNlLCBNZWRpY2FsIEZhY3VsdHksIEhlaW5yaWNoIEhlaW5lIFVuaXZlcnNp
-dHkgRHVzc2VsZG9yZixEdXNzZWxkb3JmIDQwMjI1LCBHZXJtYW55LjwvYXV0aC1hZGRyZXNzPjx0
-aXRsZXM+PHRpdGxlPkEgdG9wb2dyYXBoeS1iYXNlZCBwcmVkaWN0aXZlIGZyYW1ld29yayBmb3Ig
-bmF0dXJhbGlzdGljIHZpZXdpbmcgZk1SSTwvdGl0bGU+PHNlY29uZGFyeS10aXRsZT5OZXVyb2lt
-YWdlPC9zZWNvbmRhcnktdGl0bGU+PC90aXRsZXM+PHBlcmlvZGljYWw+PGZ1bGwtdGl0bGU+TmV1
-cm9pbWFnZTwvZnVsbC10aXRsZT48L3BlcmlvZGljYWw+PHBhZ2VzPjEyMDI0NTwvcGFnZXM+PHZv
-bHVtZT4yNzc8L3ZvbHVtZT48ZWRpdGlvbj4yMDIzMDYyMjwvZWRpdGlvbj48a2V5d29yZHM+PGtl
-eXdvcmQ+Kk1hZ25ldGljIFJlc29uYW5jZSBJbWFnaW5nL21ldGhvZHM8L2tleXdvcmQ+PGtleXdv
-cmQ+KkJyYWluL2RpYWdub3N0aWMgaW1hZ2luZy9waHlzaW9sb2d5PC9rZXl3b3JkPjxrZXl3b3Jk
-PkVtb3Rpb25zL3BoeXNpb2xvZ3k8L2tleXdvcmQ+PGtleXdvcmQ+QnJhaW4gTWFwcGluZy9tZXRo
-b2RzPC9rZXl3b3JkPjxrZXl3b3JkPkNvZ25pdGlvbjwva2V5d29yZD48a2V5d29yZD5CZWhhdmlv
-ciBwcmVkaWN0aW9uPC9rZXl3b3JkPjxrZXl3b3JkPkV2b2tlZCBhY3Rpdml0eTwva2V5d29yZD48
-a2V5d29yZD5JbmRpdmlkdWFsIGRpZmZlcmVuY2VzPC9rZXl3b3JkPjxrZXl3b3JkPk5hdHVyYWxp
-c3RpYyB2aWV3aW5nIGZNUkk8L2tleXdvcmQ+PGtleXdvcmQ+VG9wb2dyYXBoeTwva2V5d29yZD48
-L2tleXdvcmRzPjxkYXRlcz48eWVhcj4yMDIzPC95ZWFyPjxwdWItZGF0ZXM+PGRhdGU+QXVnIDE1
-PC9kYXRlPjwvcHViLWRhdGVzPjwvZGF0ZXM+PGlzYm4+MTA5NS05NTcyIChFbGVjdHJvbmljKSYj
-eEQ7MTA1My04MTE5IChMaW5raW5nKTwvaXNibj48YWNjZXNzaW9uLW51bT4zNzM1MzA5OTwvYWNj
-ZXNzaW9uLW51bT48dXJscz48cmVsYXRlZC11cmxzPjx1cmw+aHR0cHM6Ly93d3cubmNiaS5ubG0u
-bmloLmdvdi9wdWJtZWQvMzczNTMwOTk8L3VybD48L3JlbGF0ZWQtdXJscz48L3VybHM+PGN1c3Rv
-bTE+RGVjbGFyYXRpb24gb2YgQ29tcGV0aW5nIEludGVyZXN0IFRoZSBhdXRob3JzIGRlY2xhcmUg
-dGhhdCB0aGV5IGhhdmUgbm8ga25vd24gY29tcGV0aW5nIGZpbmFuY2lhbCBpbnRlcmVzdHMgb3Ig
-cGVyc29uYWwgcmVsYXRpb25zaGlwcyB0aGF0IGNvdWxkIGhhdmUgYXBwZWFyZWQgdG8gaW5mbHVl
-bmNlIHRoZSB3b3JrIHJlcG9ydGVkIGluIHRoaXMgcGFwZXIuPC9jdXN0b20xPjxlbGVjdHJvbmlj
-LXJlc291cmNlLW51bT4xMC4xMDE2L2oubmV1cm9pbWFnZS4yMDIzLjEyMDI0NTwvZWxlY3Ryb25p
-Yy1yZXNvdXJjZS1udW0+PHJlbW90ZS1kYXRhYmFzZS1uYW1lPk1lZGxpbmU8L3JlbW90ZS1kYXRh
-YmFzZS1uYW1lPjxyZW1vdGUtZGF0YWJhc2UtcHJvdmlkZXI+TkxNPC9yZW1vdGUtZGF0YWJhc2Ut
-cHJvdmlkZXI+PC9yZWNvcmQ+PC9DaXRlPjwvRW5kTm90ZT4A
-</w:fldData>
-        </w:fldChar>
-      </w:r>
-      <w:r>
-        <w:rPr>
-          <w:rFonts w:ascii="Times New Roman" w:hAnsi="Times New Roman"/>
-          <w:b w:val="0"/>
-          <w:color w:val="000000" w:themeColor="text1"/>
-          <w:szCs w:val="22"/>
-          <w:lang w:val="en-GB"/>
-        </w:rPr>
-        <w:instrText xml:space="preserve"> ADDIN EN.CITE.DATA </w:instrText>
-      </w:r>
-      <w:r>
-        <w:rPr>
-          <w:rFonts w:ascii="Times New Roman" w:hAnsi="Times New Roman"/>
-          <w:b w:val="0"/>
-          <w:color w:val="000000" w:themeColor="text1"/>
-          <w:szCs w:val="22"/>
-          <w:lang w:val="en-GB"/>
-        </w:rPr>
-      </w:r>
-      <w:r>
-        <w:rPr>
-          <w:rFonts w:ascii="Times New Roman" w:hAnsi="Times New Roman"/>
-          <w:b w:val="0"/>
-          <w:color w:val="000000" w:themeColor="text1"/>
-          <w:szCs w:val="22"/>
-          <w:lang w:val="en-GB"/>
-        </w:rPr>
-        <w:fldChar w:fldCharType="end"/>
-      </w:r>
-      <w:r>
-        <w:rPr>
-          <w:rFonts w:ascii="Times New Roman" w:hAnsi="Times New Roman"/>
-          <w:b w:val="0"/>
-          <w:color w:val="000000" w:themeColor="text1"/>
-          <w:szCs w:val="22"/>
-          <w:lang w:val="en-GB"/>
-        </w:rPr>
-        <w:fldChar w:fldCharType="separate"/>
-      </w:r>
-      <w:r>
-        <w:rPr>
-          <w:rFonts w:ascii="Times New Roman" w:hAnsi="Times New Roman"/>
-          <w:b w:val="0"/>
-          <w:noProof/>
-          <w:color w:val="000000" w:themeColor="text1"/>
-          <w:szCs w:val="22"/>
-          <w:lang w:val="en-GB"/>
-        </w:rPr>
-        <w:t>[14, 17]</w:t>
-      </w:r>
-      <w:r>
-        <w:rPr>
-          <w:rFonts w:ascii="Times New Roman" w:hAnsi="Times New Roman"/>
-          <w:b w:val="0"/>
-          <w:color w:val="000000" w:themeColor="text1"/>
-          <w:szCs w:val="22"/>
-          <w:lang w:val="en-GB"/>
-        </w:rPr>
-        <w:fldChar w:fldCharType="end"/>
-      </w:r>
-      <w:r>
-        <w:rPr>
-          <w:rFonts w:ascii="Times New Roman" w:hAnsi="Times New Roman"/>
-          <w:b w:val="0"/>
-          <w:color w:val="000000" w:themeColor="text1"/>
-          <w:szCs w:val="22"/>
-          <w:lang w:val="en-GB"/>
-        </w:rPr>
-        <w:t xml:space="preserve">. To collect the maximum amount of data we will not specifically time the measurements according to MC phase in women. However, we will regularly check for a broad spread of hormone status across the sample and put particular effort in collecting data from underrepresented phases. </w:t>
+        <w:t>So far, we collected data of 1</w:t>
+      </w:r>
+      <w:r>
+        <w:rPr>
+          <w:rFonts w:ascii="Times New Roman" w:hAnsi="Times New Roman"/>
+          <w:b w:val="0"/>
+          <w:color w:val="000000" w:themeColor="text1"/>
+          <w:szCs w:val="22"/>
+          <w:lang w:val="en-GB"/>
+        </w:rPr>
+        <w:t>3</w:t>
+      </w:r>
+      <w:r>
+        <w:rPr>
+          <w:rFonts w:ascii="Times New Roman" w:hAnsi="Times New Roman"/>
+          <w:b w:val="0"/>
+          <w:color w:val="000000" w:themeColor="text1"/>
+          <w:szCs w:val="22"/>
+          <w:lang w:val="en-GB"/>
+        </w:rPr>
+        <w:t>5 healthy participants (6</w:t>
+      </w:r>
+      <w:r>
+        <w:rPr>
+          <w:rFonts w:ascii="Times New Roman" w:hAnsi="Times New Roman"/>
+          <w:b w:val="0"/>
+          <w:color w:val="000000" w:themeColor="text1"/>
+          <w:szCs w:val="22"/>
+          <w:lang w:val="en-GB"/>
+        </w:rPr>
+        <w:t>8</w:t>
+      </w:r>
+      <w:r>
+        <w:rPr>
+          <w:rFonts w:ascii="Times New Roman" w:hAnsi="Times New Roman"/>
+          <w:b w:val="0"/>
+          <w:color w:val="000000" w:themeColor="text1"/>
+          <w:szCs w:val="22"/>
+          <w:lang w:val="en-GB"/>
+        </w:rPr>
+        <w:t xml:space="preserve"> males, age 18 - 35 years, mean age = 24.33 years). </w:t>
       </w:r>
     </w:p>
     <w:p>
@@ -4932,7 +4638,7 @@
           <w:szCs w:val="22"/>
           <w:lang w:val="en-GB"/>
         </w:rPr>
-        <w:t xml:space="preserve">/ml) are analysed by a specialized laboratory. Control for fluctuating hormone levels is essential for a meaningfully interpretation of potential sex differences in functional brain organization and hormonal data will provide the bases for all analyses planned in WP4. Furthermore, data OC intake is noted for female participants. </w:t>
+        <w:t xml:space="preserve">/ml) are analysed by a specialized laboratory. Control for fluctuating hormone levels is essential for a meaningfully interpretation of potential sex differences in functional brain. Furthermore, data OC intake is noted for female participants. </w:t>
       </w:r>
     </w:p>
     <w:p>
@@ -4959,13 +4665,13 @@
         <mc:AlternateContent>
           <mc:Choice Requires="wps">
             <w:drawing>
-              <wp:anchor distT="0" distB="0" distL="114300" distR="114300" simplePos="0" relativeHeight="251726848" behindDoc="1" locked="0" layoutInCell="1" allowOverlap="1" wp14:anchorId="727A15DD" wp14:editId="50A5BA8B">
+              <wp:anchor distT="0" distB="0" distL="114300" distR="114300" simplePos="0" relativeHeight="251726848" behindDoc="1" locked="0" layoutInCell="1" allowOverlap="1" wp14:anchorId="727A15DD" wp14:editId="1AD36EE9">
                 <wp:simplePos x="0" y="0"/>
                 <wp:positionH relativeFrom="column">
-                  <wp:posOffset>4232071</wp:posOffset>
+                  <wp:posOffset>4231640</wp:posOffset>
                 </wp:positionH>
                 <wp:positionV relativeFrom="paragraph">
-                  <wp:posOffset>2028190</wp:posOffset>
+                  <wp:posOffset>1876391</wp:posOffset>
                 </wp:positionV>
                 <wp:extent cx="1662430" cy="218440"/>
                 <wp:effectExtent l="0" t="0" r="1270" b="0"/>
@@ -5018,32 +4724,8 @@
                               <w:rPr>
                                 <w:sz w:val="13"/>
                                 <w:szCs w:val="13"/>
-                                <w:highlight w:val="yellow"/>
                               </w:rPr>
-                              <w:t xml:space="preserve">Fig. </w:t>
-                            </w:r>
-                            <w:r>
-                              <w:rPr>
-                                <w:sz w:val="13"/>
-                                <w:szCs w:val="13"/>
-                                <w:highlight w:val="yellow"/>
-                              </w:rPr>
-                              <w:t>7</w:t>
-                            </w:r>
-                            <w:r>
-                              <w:rPr>
-                                <w:sz w:val="13"/>
-                                <w:szCs w:val="13"/>
-                                <w:highlight w:val="yellow"/>
-                              </w:rPr>
-                              <w:t>: Exemplary emotion annotation for one of the movie stimuli</w:t>
-                            </w:r>
-                            <w:r>
-                              <w:rPr>
-                                <w:sz w:val="13"/>
-                                <w:szCs w:val="13"/>
-                              </w:rPr>
-                              <w:t>.</w:t>
+                              <w:t>Fig. 7: Exemplary emotion annotation for one of the movie stimuli.</w:t>
                             </w:r>
                           </w:p>
                         </w:txbxContent>
@@ -5068,7 +4750,7 @@
           </mc:Choice>
           <mc:Fallback>
             <w:pict>
-              <v:shape w14:anchorId="727A15DD" id="_x0000_s1028" type="#_x0000_t202" style="position:absolute;left:0;text-align:left;margin-left:333.25pt;margin-top:159.7pt;width:130.9pt;height:17.2pt;z-index:-251589632;visibility:visible;mso-wrap-style:square;mso-width-percent:0;mso-height-percent:0;mso-wrap-distance-left:9pt;mso-wrap-distance-top:0;mso-wrap-distance-right:9pt;mso-wrap-distance-bottom:0;mso-position-horizontal:absolute;mso-position-horizontal-relative:text;mso-position-vertical:absolute;mso-position-vertical-relative:text;mso-width-percent:0;mso-height-percent:0;mso-width-relative:margin;mso-height-relative:margin;v-text-anchor:top" o:gfxdata="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" stroked="f">
+              <v:shape w14:anchorId="727A15DD" id="_x0000_s1028" type="#_x0000_t202" style="position:absolute;left:0;text-align:left;margin-left:333.2pt;margin-top:147.75pt;width:130.9pt;height:17.2pt;z-index:-251589632;visibility:visible;mso-wrap-style:square;mso-width-percent:0;mso-height-percent:0;mso-wrap-distance-left:9pt;mso-wrap-distance-top:0;mso-wrap-distance-right:9pt;mso-wrap-distance-bottom:0;mso-position-horizontal:absolute;mso-position-horizontal-relative:text;mso-position-vertical:absolute;mso-position-vertical-relative:text;mso-width-percent:0;mso-height-percent:0;mso-width-relative:margin;mso-height-relative:margin;v-text-anchor:top" o:gfxdata="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" stroked="f">
                 <v:textbox inset="0,0,0,0">
                   <w:txbxContent>
                     <w:p>
@@ -5088,32 +4770,8 @@
                         <w:rPr>
                           <w:sz w:val="13"/>
                           <w:szCs w:val="13"/>
-                          <w:highlight w:val="yellow"/>
                         </w:rPr>
-                        <w:t xml:space="preserve">Fig. </w:t>
-                      </w:r>
-                      <w:r>
-                        <w:rPr>
-                          <w:sz w:val="13"/>
-                          <w:szCs w:val="13"/>
-                          <w:highlight w:val="yellow"/>
-                        </w:rPr>
-                        <w:t>7</w:t>
-                      </w:r>
-                      <w:r>
-                        <w:rPr>
-                          <w:sz w:val="13"/>
-                          <w:szCs w:val="13"/>
-                          <w:highlight w:val="yellow"/>
-                        </w:rPr>
-                        <w:t>: Exemplary emotion annotation for one of the movie stimuli</w:t>
-                      </w:r>
-                      <w:r>
-                        <w:rPr>
-                          <w:sz w:val="13"/>
-                          <w:szCs w:val="13"/>
-                        </w:rPr>
-                        <w:t>.</w:t>
+                        <w:t>Fig. 7: Exemplary emotion annotation for one of the movie stimuli.</w:t>
                       </w:r>
                     </w:p>
                   </w:txbxContent>
@@ -5131,13 +4789,13 @@
           <w:szCs w:val="22"/>
         </w:rPr>
         <w:drawing>
-          <wp:anchor distT="0" distB="0" distL="114300" distR="114300" simplePos="0" relativeHeight="251727872" behindDoc="1" locked="0" layoutInCell="1" allowOverlap="1" wp14:anchorId="00F238B2" wp14:editId="6775C21A">
+          <wp:anchor distT="0" distB="0" distL="114300" distR="114300" simplePos="0" relativeHeight="251727872" behindDoc="1" locked="0" layoutInCell="1" allowOverlap="1" wp14:anchorId="00F238B2" wp14:editId="3284DE11">
             <wp:simplePos x="0" y="0"/>
             <wp:positionH relativeFrom="column">
-              <wp:posOffset>4229100</wp:posOffset>
+              <wp:posOffset>4234448</wp:posOffset>
             </wp:positionH>
             <wp:positionV relativeFrom="paragraph">
-              <wp:posOffset>437515</wp:posOffset>
+              <wp:posOffset>341262</wp:posOffset>
             </wp:positionV>
             <wp:extent cx="1704340" cy="1537970"/>
             <wp:effectExtent l="0" t="0" r="0" b="0"/>
@@ -5216,7 +4874,7 @@
           <w:szCs w:val="22"/>
           <w:lang w:val="en-GB"/>
         </w:rPr>
-        <w:instrText xml:space="preserve"> ADDIN EN.CITE &lt;EndNote&gt;&lt;Cite&gt;&lt;Author&gt;Ekman&lt;/Author&gt;&lt;Year&gt;1971&lt;/Year&gt;&lt;RecNum&gt;417&lt;/RecNum&gt;&lt;DisplayText&gt;[18]&lt;/DisplayText&gt;&lt;record&gt;&lt;rec-number&gt;417&lt;/rec-number&gt;&lt;foreign-keys&gt;&lt;key app="EN" db-id="ve0frrz580r0z3evzfhpde509aavvdexsv5p" timestamp="1727090892" guid="5512d103-3ab5-410e-988c-65760eb5ee42"&gt;417&lt;/key&gt;&lt;/foreign-keys&gt;&lt;ref-type name="Journal Article"&gt;17&lt;/ref-type&gt;&lt;contributors&gt;&lt;authors&gt;&lt;author&gt;Ekman, P.&lt;/author&gt;&lt;author&gt;Friesen, W. V.&lt;/author&gt;&lt;/authors&gt;&lt;/contributors&gt;&lt;titles&gt;&lt;title&gt;Constants across cultures in the face and emotion&lt;/title&gt;&lt;secondary-title&gt;J Pers Soc Psychol&lt;/secondary-title&gt;&lt;/titles&gt;&lt;periodical&gt;&lt;full-title&gt;J Pers Soc Psychol&lt;/full-title&gt;&lt;/periodical&gt;&lt;pages&gt;124-9&lt;/pages&gt;&lt;volume&gt;17&lt;/volume&gt;&lt;number&gt;2&lt;/number&gt;&lt;keywords&gt;&lt;keyword&gt;*Culture&lt;/keyword&gt;&lt;/keywords&gt;&lt;dates&gt;&lt;year&gt;1971&lt;/year&gt;&lt;pub-dates&gt;&lt;date&gt;Feb&lt;/date&gt;&lt;/pub-dates&gt;&lt;/dates&gt;&lt;isbn&gt;0022-3514 (Print)&amp;#xD;0022-3514&lt;/isbn&gt;&lt;accession-num&gt;5542557&lt;/accession-num&gt;&lt;urls&gt;&lt;/urls&gt;&lt;electronic-resource-num&gt;10.1037/h0030377&lt;/electronic-resource-num&gt;&lt;remote-database-provider&gt;NLM&lt;/remote-database-provider&gt;&lt;language&gt;eng&lt;/language&gt;&lt;/record&gt;&lt;/Cite&gt;&lt;/EndNote&gt;</w:instrText>
+        <w:instrText xml:space="preserve"> ADDIN EN.CITE &lt;EndNote&gt;&lt;Cite&gt;&lt;Author&gt;Ekman&lt;/Author&gt;&lt;Year&gt;1971&lt;/Year&gt;&lt;RecNum&gt;417&lt;/RecNum&gt;&lt;DisplayText&gt;[16]&lt;/DisplayText&gt;&lt;record&gt;&lt;rec-number&gt;417&lt;/rec-number&gt;&lt;foreign-keys&gt;&lt;key app="EN" db-id="ve0frrz580r0z3evzfhpde509aavvdexsv5p" timestamp="1727090892" guid="5512d103-3ab5-410e-988c-65760eb5ee42"&gt;417&lt;/key&gt;&lt;/foreign-keys&gt;&lt;ref-type name="Journal Article"&gt;17&lt;/ref-type&gt;&lt;contributors&gt;&lt;authors&gt;&lt;author&gt;Ekman, P.&lt;/author&gt;&lt;author&gt;Friesen, W. V.&lt;/author&gt;&lt;/authors&gt;&lt;/contributors&gt;&lt;titles&gt;&lt;title&gt;Constants across cultures in the face and emotion&lt;/title&gt;&lt;secondary-title&gt;J Pers Soc Psychol&lt;/secondary-title&gt;&lt;/titles&gt;&lt;periodical&gt;&lt;full-title&gt;J Pers Soc Psychol&lt;/full-title&gt;&lt;/periodical&gt;&lt;pages&gt;124-9&lt;/pages&gt;&lt;volume&gt;17&lt;/volume&gt;&lt;number&gt;2&lt;/number&gt;&lt;keywords&gt;&lt;keyword&gt;*Culture&lt;/keyword&gt;&lt;/keywords&gt;&lt;dates&gt;&lt;year&gt;1971&lt;/year&gt;&lt;pub-dates&gt;&lt;date&gt;Feb&lt;/date&gt;&lt;/pub-dates&gt;&lt;/dates&gt;&lt;isbn&gt;0022-3514 (Print)&amp;#xD;0022-3514&lt;/isbn&gt;&lt;accession-num&gt;5542557&lt;/accession-num&gt;&lt;urls&gt;&lt;/urls&gt;&lt;electronic-resource-num&gt;10.1037/h0030377&lt;/electronic-resource-num&gt;&lt;remote-database-provider&gt;NLM&lt;/remote-database-provider&gt;&lt;language&gt;eng&lt;/language&gt;&lt;/record&gt;&lt;/Cite&gt;&lt;/EndNote&gt;</w:instrText>
       </w:r>
       <w:r>
         <w:rPr>
@@ -5237,7 +4895,7 @@
           <w:szCs w:val="22"/>
           <w:lang w:val="en-GB"/>
         </w:rPr>
-        <w:t>[18]</w:t>
+        <w:t>[16]</w:t>
       </w:r>
       <w:r>
         <w:rPr>
@@ -5299,7 +4957,7 @@
           <w:szCs w:val="22"/>
           <w:lang w:val="en-GB"/>
         </w:rPr>
-        <w:instrText xml:space="preserve"> ADDIN EN.CITE &lt;EndNote&gt;&lt;Cite&gt;&lt;Author&gt;Lettieri&lt;/Author&gt;&lt;Year&gt;2019&lt;/Year&gt;&lt;RecNum&gt;415&lt;/RecNum&gt;&lt;DisplayText&gt;[19]&lt;/DisplayText&gt;&lt;record&gt;&lt;rec-number&gt;415&lt;/rec-number&gt;&lt;foreign-keys&gt;&lt;key app="EN" db-id="ve0frrz580r0z3evzfhpde509aavvdexsv5p" timestamp="1727090273" guid="a124d738-f2b0-4020-a57b-ff84deb38ba9"&gt;415&lt;/key&gt;&lt;/foreign-keys&gt;&lt;ref-type name="Journal Article"&gt;17&lt;/ref-type&gt;&lt;contributors&gt;&lt;authors&gt;&lt;author&gt;Lettieri, Giada&lt;/author&gt;&lt;author&gt;Handjaras, Giacomo&lt;/author&gt;&lt;author&gt;Ricciardi, Emiliano&lt;/author&gt;&lt;author&gt;Leo, Andrea&lt;/author&gt;&lt;author&gt;Papale, Paolo&lt;/author&gt;&lt;author&gt;Betta, Monica&lt;/author&gt;&lt;author&gt;Pietrini, Pietro&lt;/author&gt;&lt;author&gt;Cecchetti, Luca&lt;/author&gt;&lt;/authors&gt;&lt;/contributors&gt;&lt;titles&gt;&lt;title&gt;Emotionotopy in the human right temporo-parietal cortex&lt;/title&gt;&lt;secondary-title&gt;Nature Communications&lt;/secondary-title&gt;&lt;/titles&gt;&lt;periodical&gt;&lt;full-title&gt;Nature Communications&lt;/full-title&gt;&lt;/periodical&gt;&lt;volume&gt;10&lt;/volume&gt;&lt;number&gt;1&lt;/number&gt;&lt;dates&gt;&lt;year&gt;2019&lt;/year&gt;&lt;pub-dates&gt;&lt;date&gt;2019-12-05&lt;/date&gt;&lt;/pub-dates&gt;&lt;/dates&gt;&lt;publisher&gt;Springer Science and Business Media LLC&lt;/publisher&gt;&lt;isbn&gt;2041-1723&lt;/isbn&gt;&lt;urls&gt;&lt;/urls&gt;&lt;electronic-resource-num&gt;10.1038/s41467-019-13599-z&lt;/electronic-resource-num&gt;&lt;access-date&gt;2024-09-23T11:17:28&lt;/access-date&gt;&lt;/record&gt;&lt;/Cite&gt;&lt;/EndNote&gt;</w:instrText>
+        <w:instrText xml:space="preserve"> ADDIN EN.CITE &lt;EndNote&gt;&lt;Cite&gt;&lt;Author&gt;Lettieri&lt;/Author&gt;&lt;Year&gt;2019&lt;/Year&gt;&lt;RecNum&gt;415&lt;/RecNum&gt;&lt;DisplayText&gt;[17]&lt;/DisplayText&gt;&lt;record&gt;&lt;rec-number&gt;415&lt;/rec-number&gt;&lt;foreign-keys&gt;&lt;key app="EN" db-id="ve0frrz580r0z3evzfhpde509aavvdexsv5p" timestamp="1727090273" guid="a124d738-f2b0-4020-a57b-ff84deb38ba9"&gt;415&lt;/key&gt;&lt;/foreign-keys&gt;&lt;ref-type name="Journal Article"&gt;17&lt;/ref-type&gt;&lt;contributors&gt;&lt;authors&gt;&lt;author&gt;Lettieri, Giada&lt;/author&gt;&lt;author&gt;Handjaras, Giacomo&lt;/author&gt;&lt;author&gt;Ricciardi, Emiliano&lt;/author&gt;&lt;author&gt;Leo, Andrea&lt;/author&gt;&lt;author&gt;Papale, Paolo&lt;/author&gt;&lt;author&gt;Betta, Monica&lt;/author&gt;&lt;author&gt;Pietrini, Pietro&lt;/author&gt;&lt;author&gt;Cecchetti, Luca&lt;/author&gt;&lt;/authors&gt;&lt;/contributors&gt;&lt;titles&gt;&lt;title&gt;Emotionotopy in the human right temporo-parietal cortex&lt;/title&gt;&lt;secondary-title&gt;Nature Communications&lt;/secondary-title&gt;&lt;/titles&gt;&lt;periodical&gt;&lt;full-title&gt;Nature Communications&lt;/full-title&gt;&lt;/periodical&gt;&lt;volume&gt;10&lt;/volume&gt;&lt;number&gt;1&lt;/number&gt;&lt;dates&gt;&lt;year&gt;2019&lt;/year&gt;&lt;pub-dates&gt;&lt;date&gt;2019-12-05&lt;/date&gt;&lt;/pub-dates&gt;&lt;/dates&gt;&lt;publisher&gt;Springer Science and Business Media LLC&lt;/publisher&gt;&lt;isbn&gt;2041-1723&lt;/isbn&gt;&lt;urls&gt;&lt;/urls&gt;&lt;electronic-resource-num&gt;10.1038/s41467-019-13599-z&lt;/electronic-resource-num&gt;&lt;access-date&gt;2024-09-23T11:17:28&lt;/access-date&gt;&lt;/record&gt;&lt;/Cite&gt;&lt;/EndNote&gt;</w:instrText>
       </w:r>
       <w:r>
         <w:rPr>
@@ -5320,7 +4978,7 @@
           <w:szCs w:val="22"/>
           <w:lang w:val="en-GB"/>
         </w:rPr>
-        <w:t>[19]</w:t>
+        <w:t>[17]</w:t>
       </w:r>
       <w:r>
         <w:rPr>
@@ -5340,18 +4998,7 @@
           <w:szCs w:val="22"/>
           <w:lang w:val="en-GB"/>
         </w:rPr>
-        <w:t>). Participants watched the movies on a laptop and rated their feelings by use of the keyboard. All emotions were rated simultaneously on a scale from 0 to 100 at a sampling rate of 10hz. The emotion ratings (example in Fig 7) confirmed the multifaceted and diverse emotions elicited by the different movie stimuli. In a further annotation (Ju-MOVIE-An), two independent raters quantified the following features: faces, bodies, male / female presenting characters, ethnicity of characters, presence of children, adults, crowds, hands, buildings, vehicles, food, landscapes, animals, plants, movement, social interactions, place (inside or outside / urban vs. non-</w:t>
-      </w:r>
-      <w:r>
-        <w:rPr>
-          <w:rFonts w:ascii="Times New Roman" w:hAnsi="Times New Roman"/>
-          <w:b w:val="0"/>
-          <w:color w:val="000000" w:themeColor="text1"/>
-          <w:szCs w:val="22"/>
-          <w:lang w:val="en-GB"/>
-        </w:rPr>
-        <w:lastRenderedPageBreak/>
-        <w:t>urban), time of day (day or night), weather, presence of music and camera movements. During the course of the present project, we aim to extend these annotations with more independent raters.</w:t>
+        <w:t>). Participants watched the movies on a laptop and rated their feelings by use of the keyboard. All emotions were rated simultaneously on a scale from 0 to 100 at a sampling rate of 10hz. The emotion ratings (example in Fig 7) confirmed the multifaceted and diverse emotions elicited by the different movie stimuli. In a further annotation (Ju-MOVIE-An), two independent raters quantified the following features: faces, bodies, male / female presenting characters, ethnicity of characters, presence of children, adults, crowds, hands, buildings, vehicles, food, landscapes, animals, plants, movement, social interactions, place (inside or outside / urban vs. non-urban), time of day (day or night), weather, presence of music and camera movements. During the course of the present project, we aim to extend these annotations with more independent raters.</w:t>
       </w:r>
     </w:p>
     <w:p>
@@ -5379,6 +5026,14 @@
           <w:lang w:val="en-GB"/>
         </w:rPr>
       </w:pPr>
+      <w:r>
+        <w:rPr>
+          <w:rFonts w:ascii="Times New Roman" w:hAnsi="Times New Roman"/>
+          <w:szCs w:val="22"/>
+          <w:lang w:val="en-GB"/>
+        </w:rPr>
+        <w:t>Work Program and Research Methods</w:t>
+      </w:r>
     </w:p>
     <w:p>
       <w:pPr>
@@ -5392,6 +5047,236 @@
           <w:lang w:val="en-GB"/>
         </w:rPr>
       </w:pPr>
+      <w:r>
+        <w:rPr>
+          <w:rFonts w:ascii="Times New Roman" w:hAnsi="Times New Roman"/>
+          <w:b w:val="0"/>
+          <w:color w:val="000000" w:themeColor="text1"/>
+          <w:szCs w:val="22"/>
+          <w:lang w:val="en-GB"/>
+        </w:rPr>
+        <w:t xml:space="preserve">The overarching goal of the proposed project is </w:t>
+      </w:r>
+      <w:r>
+        <w:rPr>
+          <w:rFonts w:ascii="Times New Roman" w:hAnsi="Times New Roman"/>
+          <w:b w:val="0"/>
+          <w:color w:val="000000" w:themeColor="text1"/>
+          <w:szCs w:val="22"/>
+          <w:lang w:val="en-GB"/>
+        </w:rPr>
+        <w:t>to complement existing research on sex differences</w:t>
+      </w:r>
+      <w:r>
+        <w:rPr>
+          <w:rFonts w:ascii="Times New Roman" w:hAnsi="Times New Roman"/>
+          <w:b w:val="0"/>
+          <w:color w:val="000000" w:themeColor="text1"/>
+          <w:szCs w:val="22"/>
+          <w:lang w:val="en-GB"/>
+        </w:rPr>
+        <w:t xml:space="preserve"> by employ</w:t>
+      </w:r>
+      <w:r>
+        <w:rPr>
+          <w:rFonts w:ascii="Times New Roman" w:hAnsi="Times New Roman"/>
+          <w:b w:val="0"/>
+          <w:color w:val="000000" w:themeColor="text1"/>
+          <w:szCs w:val="22"/>
+          <w:lang w:val="en-GB"/>
+        </w:rPr>
+        <w:t>ing</w:t>
+      </w:r>
+      <w:r>
+        <w:rPr>
+          <w:rFonts w:ascii="Times New Roman" w:hAnsi="Times New Roman"/>
+          <w:b w:val="0"/>
+          <w:color w:val="000000" w:themeColor="text1"/>
+          <w:szCs w:val="22"/>
+          <w:lang w:val="en-GB"/>
+        </w:rPr>
+        <w:t xml:space="preserve"> </w:t>
+      </w:r>
+      <w:r>
+        <w:rPr>
+          <w:rFonts w:ascii="Times New Roman" w:hAnsi="Times New Roman"/>
+          <w:b w:val="0"/>
+          <w:color w:val="000000" w:themeColor="text1"/>
+          <w:szCs w:val="22"/>
+          <w:lang w:val="en-GB"/>
+        </w:rPr>
+        <w:t xml:space="preserve">a </w:t>
+      </w:r>
+      <w:r>
+        <w:rPr>
+          <w:rFonts w:ascii="Times New Roman" w:hAnsi="Times New Roman"/>
+          <w:b w:val="0"/>
+          <w:color w:val="000000" w:themeColor="text1"/>
+          <w:szCs w:val="22"/>
+          <w:lang w:val="en-GB"/>
+        </w:rPr>
+        <w:t>NV</w:t>
+      </w:r>
+      <w:r>
+        <w:rPr>
+          <w:rFonts w:ascii="Times New Roman" w:hAnsi="Times New Roman"/>
+          <w:b w:val="0"/>
+          <w:color w:val="000000" w:themeColor="text1"/>
+          <w:szCs w:val="22"/>
+          <w:lang w:val="en-GB"/>
+        </w:rPr>
+        <w:t xml:space="preserve"> approach. This method promises</w:t>
+      </w:r>
+      <w:r>
+        <w:rPr>
+          <w:rFonts w:ascii="Times New Roman" w:hAnsi="Times New Roman"/>
+          <w:b w:val="0"/>
+          <w:color w:val="000000" w:themeColor="text1"/>
+          <w:szCs w:val="22"/>
+          <w:lang w:val="en-GB"/>
+        </w:rPr>
+        <w:t xml:space="preserve"> </w:t>
+      </w:r>
+      <w:r>
+        <w:rPr>
+          <w:rFonts w:ascii="Times New Roman" w:hAnsi="Times New Roman"/>
+          <w:b w:val="0"/>
+          <w:color w:val="000000" w:themeColor="text1"/>
+          <w:szCs w:val="22"/>
+          <w:lang w:val="en-GB"/>
+        </w:rPr>
+        <w:t>new</w:t>
+      </w:r>
+      <w:r>
+        <w:rPr>
+          <w:rFonts w:ascii="Times New Roman" w:hAnsi="Times New Roman"/>
+          <w:b w:val="0"/>
+          <w:color w:val="000000" w:themeColor="text1"/>
+          <w:szCs w:val="22"/>
+          <w:lang w:val="en-GB"/>
+        </w:rPr>
+        <w:t xml:space="preserve"> insights into sex differences in the</w:t>
+      </w:r>
+      <w:r>
+        <w:rPr>
+          <w:rFonts w:ascii="Times New Roman" w:hAnsi="Times New Roman"/>
+          <w:b w:val="0"/>
+          <w:color w:val="000000" w:themeColor="text1"/>
+          <w:szCs w:val="22"/>
+          <w:lang w:val="en-GB"/>
+        </w:rPr>
+        <w:t xml:space="preserve"> brain response to complex and dynamically evolving situations akin to what the brain has to deal with in real life</w:t>
+      </w:r>
+      <w:r>
+        <w:rPr>
+          <w:rFonts w:ascii="Times New Roman" w:hAnsi="Times New Roman"/>
+          <w:b w:val="0"/>
+          <w:color w:val="000000" w:themeColor="text1"/>
+          <w:szCs w:val="22"/>
+          <w:lang w:val="en-GB"/>
+        </w:rPr>
+        <w:t>.</w:t>
+      </w:r>
+      <w:r>
+        <w:rPr>
+          <w:rFonts w:ascii="Times New Roman" w:hAnsi="Times New Roman"/>
+          <w:b w:val="0"/>
+          <w:color w:val="000000" w:themeColor="text1"/>
+          <w:szCs w:val="22"/>
+          <w:lang w:val="en-GB"/>
+        </w:rPr>
+        <w:t xml:space="preserve"> </w:t>
+      </w:r>
+      <w:r>
+        <w:rPr>
+          <w:rFonts w:ascii="Times New Roman" w:hAnsi="Times New Roman"/>
+          <w:b w:val="0"/>
+          <w:color w:val="000000" w:themeColor="text1"/>
+          <w:szCs w:val="22"/>
+          <w:lang w:val="en-GB"/>
+        </w:rPr>
+        <w:t xml:space="preserve">Results can go </w:t>
+      </w:r>
+      <w:r>
+        <w:rPr>
+          <w:rFonts w:ascii="Times New Roman" w:hAnsi="Times New Roman"/>
+          <w:b w:val="0"/>
+          <w:color w:val="000000" w:themeColor="text1"/>
+          <w:szCs w:val="22"/>
+          <w:lang w:val="en-GB"/>
+        </w:rPr>
+        <w:t xml:space="preserve">beyond existing studies based on both TB or RS approaches and promise novel insights that could </w:t>
+      </w:r>
+      <w:r>
+        <w:rPr>
+          <w:rFonts w:ascii="Times New Roman" w:hAnsi="Times New Roman"/>
+          <w:b w:val="0"/>
+          <w:color w:val="000000" w:themeColor="text1"/>
+          <w:szCs w:val="22"/>
+          <w:lang w:val="en-GB"/>
+        </w:rPr>
+        <w:t>s</w:t>
+      </w:r>
+      <w:r>
+        <w:rPr>
+          <w:rFonts w:ascii="Times New Roman" w:hAnsi="Times New Roman"/>
+          <w:b w:val="0"/>
+          <w:color w:val="000000" w:themeColor="text1"/>
+          <w:szCs w:val="22"/>
+          <w:lang w:val="en-GB"/>
+        </w:rPr>
+        <w:t>o far not be achieved with existing research approaches.</w:t>
+      </w:r>
+      <w:r>
+        <w:rPr>
+          <w:rFonts w:ascii="Times New Roman" w:hAnsi="Times New Roman"/>
+          <w:b w:val="0"/>
+          <w:color w:val="000000" w:themeColor="text1"/>
+          <w:szCs w:val="22"/>
+          <w:lang w:val="en-GB"/>
+        </w:rPr>
+        <w:t xml:space="preserve"> </w:t>
+      </w:r>
+      <w:r>
+        <w:rPr>
+          <w:rFonts w:ascii="Times New Roman" w:hAnsi="Times New Roman"/>
+          <w:b w:val="0"/>
+          <w:color w:val="000000" w:themeColor="text1"/>
+          <w:szCs w:val="22"/>
+          <w:lang w:val="en-GB"/>
+        </w:rPr>
+        <w:t xml:space="preserve">Specifically, we will examine which types of complex situations </w:t>
+      </w:r>
+      <w:r>
+        <w:rPr>
+          <w:rFonts w:ascii="Times New Roman" w:hAnsi="Times New Roman"/>
+          <w:b w:val="0"/>
+          <w:color w:val="000000" w:themeColor="text1"/>
+          <w:szCs w:val="22"/>
+          <w:lang w:val="en-GB"/>
+        </w:rPr>
+        <w:t>as depicted in the</w:t>
+      </w:r>
+      <w:r>
+        <w:rPr>
+          <w:rFonts w:ascii="Times New Roman" w:hAnsi="Times New Roman"/>
+          <w:b w:val="0"/>
+          <w:color w:val="000000" w:themeColor="text1"/>
+          <w:szCs w:val="22"/>
+          <w:lang w:val="en-GB"/>
+        </w:rPr>
+        <w:t xml:space="preserve"> movie stimuli result in most pronounced sex differences. In the next steps, we will further disentangle which events within the movies’ narrative drive these sex differences</w:t>
+      </w:r>
+      <w:r>
+        <w:rPr>
+          <w:rFonts w:ascii="Times New Roman" w:hAnsi="Times New Roman"/>
+          <w:b w:val="0"/>
+          <w:color w:val="000000" w:themeColor="text1"/>
+          <w:szCs w:val="22"/>
+          <w:lang w:val="en-GB"/>
+        </w:rPr>
+        <w:t xml:space="preserve"> and examine how females’ and males’ brains respond differentially to the evolving narrative of the movies. </w:t>
+      </w:r>
     </w:p>
     <w:p>
       <w:pPr>
@@ -5408,421 +5293,12 @@
       <w:r>
         <w:rPr>
           <w:rFonts w:ascii="Times New Roman" w:hAnsi="Times New Roman"/>
-          <w:szCs w:val="22"/>
-          <w:lang w:val="en-GB"/>
-        </w:rPr>
-        <w:t>Work Program and Research Methods</w:t>
-      </w:r>
-    </w:p>
-    <w:p>
-      <w:pPr>
-        <w:spacing w:line="240" w:lineRule="auto"/>
-        <w:jc w:val="both"/>
-        <w:rPr>
-          <w:rFonts w:ascii="Times New Roman" w:hAnsi="Times New Roman"/>
-          <w:b w:val="0"/>
-          <w:color w:val="000000" w:themeColor="text1"/>
-          <w:szCs w:val="22"/>
-          <w:lang w:val="en-GB"/>
-        </w:rPr>
-      </w:pPr>
-    </w:p>
-    <w:p>
-      <w:pPr>
-        <w:spacing w:line="240" w:lineRule="auto"/>
-        <w:jc w:val="both"/>
-        <w:rPr>
-          <w:rFonts w:ascii="Times New Roman" w:hAnsi="Times New Roman"/>
-          <w:b w:val="0"/>
-          <w:color w:val="000000" w:themeColor="text1"/>
-          <w:szCs w:val="22"/>
-          <w:lang w:val="en-GB"/>
-        </w:rPr>
-      </w:pPr>
-      <w:r>
-        <w:rPr>
-          <w:rFonts w:ascii="Times New Roman" w:hAnsi="Times New Roman"/>
-          <w:b w:val="0"/>
-          <w:color w:val="000000" w:themeColor="text1"/>
-          <w:szCs w:val="22"/>
-          <w:lang w:val="en-GB"/>
-        </w:rPr>
-        <w:t xml:space="preserve">The overarching goal of the proposed project is </w:t>
-      </w:r>
-      <w:r>
-        <w:rPr>
-          <w:rFonts w:ascii="Times New Roman" w:hAnsi="Times New Roman"/>
-          <w:b w:val="0"/>
-          <w:color w:val="000000" w:themeColor="text1"/>
-          <w:szCs w:val="22"/>
-          <w:lang w:val="en-GB"/>
-        </w:rPr>
-        <w:t>to complement existing research on sex differences</w:t>
-      </w:r>
-      <w:r>
-        <w:rPr>
-          <w:rFonts w:ascii="Times New Roman" w:hAnsi="Times New Roman"/>
-          <w:b w:val="0"/>
-          <w:color w:val="000000" w:themeColor="text1"/>
-          <w:szCs w:val="22"/>
-          <w:lang w:val="en-GB"/>
-        </w:rPr>
-        <w:t xml:space="preserve"> by employ</w:t>
-      </w:r>
-      <w:r>
-        <w:rPr>
-          <w:rFonts w:ascii="Times New Roman" w:hAnsi="Times New Roman"/>
-          <w:b w:val="0"/>
-          <w:color w:val="000000" w:themeColor="text1"/>
-          <w:szCs w:val="22"/>
-          <w:lang w:val="en-GB"/>
-        </w:rPr>
-        <w:t>ing</w:t>
-      </w:r>
-      <w:r>
-        <w:rPr>
-          <w:rFonts w:ascii="Times New Roman" w:hAnsi="Times New Roman"/>
-          <w:b w:val="0"/>
-          <w:color w:val="000000" w:themeColor="text1"/>
-          <w:szCs w:val="22"/>
-          <w:lang w:val="en-GB"/>
-        </w:rPr>
-        <w:t xml:space="preserve"> </w:t>
-      </w:r>
-      <w:r>
-        <w:rPr>
-          <w:rFonts w:ascii="Times New Roman" w:hAnsi="Times New Roman"/>
-          <w:b w:val="0"/>
-          <w:color w:val="000000" w:themeColor="text1"/>
-          <w:szCs w:val="22"/>
-          <w:lang w:val="en-GB"/>
-        </w:rPr>
-        <w:t xml:space="preserve">a </w:t>
-      </w:r>
-      <w:r>
-        <w:rPr>
-          <w:rFonts w:ascii="Times New Roman" w:hAnsi="Times New Roman"/>
-          <w:b w:val="0"/>
-          <w:color w:val="000000" w:themeColor="text1"/>
-          <w:szCs w:val="22"/>
-          <w:lang w:val="en-GB"/>
-        </w:rPr>
-        <w:t>NV</w:t>
-      </w:r>
-      <w:r>
-        <w:rPr>
-          <w:rFonts w:ascii="Times New Roman" w:hAnsi="Times New Roman"/>
-          <w:b w:val="0"/>
-          <w:color w:val="000000" w:themeColor="text1"/>
-          <w:szCs w:val="22"/>
-          <w:lang w:val="en-GB"/>
-        </w:rPr>
-        <w:t xml:space="preserve"> approach. This method promises</w:t>
-      </w:r>
-      <w:r>
-        <w:rPr>
-          <w:rFonts w:ascii="Times New Roman" w:hAnsi="Times New Roman"/>
-          <w:b w:val="0"/>
-          <w:color w:val="000000" w:themeColor="text1"/>
-          <w:szCs w:val="22"/>
-          <w:lang w:val="en-GB"/>
-        </w:rPr>
-        <w:t xml:space="preserve"> </w:t>
-      </w:r>
-      <w:r>
-        <w:rPr>
-          <w:rFonts w:ascii="Times New Roman" w:hAnsi="Times New Roman"/>
-          <w:b w:val="0"/>
-          <w:color w:val="000000" w:themeColor="text1"/>
-          <w:szCs w:val="22"/>
-          <w:lang w:val="en-GB"/>
-        </w:rPr>
-        <w:t>new</w:t>
-      </w:r>
-      <w:r>
-        <w:rPr>
-          <w:rFonts w:ascii="Times New Roman" w:hAnsi="Times New Roman"/>
-          <w:b w:val="0"/>
-          <w:color w:val="000000" w:themeColor="text1"/>
-          <w:szCs w:val="22"/>
-          <w:lang w:val="en-GB"/>
-        </w:rPr>
-        <w:t xml:space="preserve"> insights into sex differences in the</w:t>
-      </w:r>
-      <w:r>
-        <w:rPr>
-          <w:rFonts w:ascii="Times New Roman" w:hAnsi="Times New Roman"/>
-          <w:b w:val="0"/>
-          <w:color w:val="000000" w:themeColor="text1"/>
-          <w:szCs w:val="22"/>
-          <w:lang w:val="en-GB"/>
-        </w:rPr>
-        <w:t xml:space="preserve"> brain response to complex and dynamically evolving situations akin to what the brain has to deal with in real life</w:t>
-      </w:r>
-      <w:r>
-        <w:rPr>
-          <w:rFonts w:ascii="Times New Roman" w:hAnsi="Times New Roman"/>
-          <w:b w:val="0"/>
-          <w:color w:val="000000" w:themeColor="text1"/>
-          <w:szCs w:val="22"/>
-          <w:lang w:val="en-GB"/>
-        </w:rPr>
-        <w:t>.</w:t>
-      </w:r>
-      <w:r>
-        <w:rPr>
-          <w:rFonts w:ascii="Times New Roman" w:hAnsi="Times New Roman"/>
-          <w:b w:val="0"/>
-          <w:color w:val="000000" w:themeColor="text1"/>
-          <w:szCs w:val="22"/>
-          <w:lang w:val="en-GB"/>
-        </w:rPr>
-        <w:t xml:space="preserve"> </w:t>
-      </w:r>
-      <w:r>
-        <w:rPr>
-          <w:rFonts w:ascii="Times New Roman" w:hAnsi="Times New Roman"/>
-          <w:b w:val="0"/>
-          <w:color w:val="000000" w:themeColor="text1"/>
-          <w:szCs w:val="22"/>
-          <w:lang w:val="en-GB"/>
-        </w:rPr>
-        <w:t xml:space="preserve">Results can go </w:t>
-      </w:r>
-      <w:r>
-        <w:rPr>
-          <w:rFonts w:ascii="Times New Roman" w:hAnsi="Times New Roman"/>
-          <w:b w:val="0"/>
-          <w:color w:val="000000" w:themeColor="text1"/>
-          <w:szCs w:val="22"/>
-          <w:lang w:val="en-GB"/>
-        </w:rPr>
-        <w:t xml:space="preserve">beyond existing studies based on both TB or RS approaches and promise novel insights that could </w:t>
-      </w:r>
-      <w:r>
-        <w:rPr>
-          <w:rFonts w:ascii="Times New Roman" w:hAnsi="Times New Roman"/>
-          <w:b w:val="0"/>
-          <w:color w:val="000000" w:themeColor="text1"/>
-          <w:szCs w:val="22"/>
-          <w:lang w:val="en-GB"/>
-        </w:rPr>
-        <w:t>s</w:t>
-      </w:r>
-      <w:r>
-        <w:rPr>
-          <w:rFonts w:ascii="Times New Roman" w:hAnsi="Times New Roman"/>
-          <w:b w:val="0"/>
-          <w:color w:val="000000" w:themeColor="text1"/>
-          <w:szCs w:val="22"/>
-          <w:lang w:val="en-GB"/>
-        </w:rPr>
-        <w:t>o far not be achieved with existing research approaches.</w:t>
-      </w:r>
-      <w:r>
-        <w:rPr>
-          <w:rFonts w:ascii="Times New Roman" w:hAnsi="Times New Roman"/>
-          <w:b w:val="0"/>
-          <w:color w:val="000000" w:themeColor="text1"/>
-          <w:szCs w:val="22"/>
-          <w:lang w:val="en-GB"/>
-        </w:rPr>
-        <w:t xml:space="preserve"> </w:t>
-      </w:r>
-      <w:r>
-        <w:rPr>
-          <w:rFonts w:ascii="Times New Roman" w:hAnsi="Times New Roman"/>
-          <w:b w:val="0"/>
-          <w:color w:val="000000" w:themeColor="text1"/>
-          <w:szCs w:val="22"/>
-          <w:lang w:val="en-GB"/>
-        </w:rPr>
-        <w:t xml:space="preserve">Specifically, we will examine which types of complex situations </w:t>
-      </w:r>
-      <w:r>
-        <w:rPr>
-          <w:rFonts w:ascii="Times New Roman" w:hAnsi="Times New Roman"/>
-          <w:b w:val="0"/>
-          <w:color w:val="000000" w:themeColor="text1"/>
-          <w:szCs w:val="22"/>
-          <w:lang w:val="en-GB"/>
-        </w:rPr>
-        <w:t>as depicted in the</w:t>
-      </w:r>
-      <w:r>
-        <w:rPr>
-          <w:rFonts w:ascii="Times New Roman" w:hAnsi="Times New Roman"/>
-          <w:b w:val="0"/>
-          <w:color w:val="000000" w:themeColor="text1"/>
-          <w:szCs w:val="22"/>
-          <w:lang w:val="en-GB"/>
-        </w:rPr>
-        <w:t xml:space="preserve"> movie stimuli result in most pronounced sex differences. In the next steps, we will further disentangle which events within the movies’ narrative drive these sex differences</w:t>
-      </w:r>
-      <w:r>
-        <w:rPr>
-          <w:rFonts w:ascii="Times New Roman" w:hAnsi="Times New Roman"/>
-          <w:b w:val="0"/>
-          <w:color w:val="000000" w:themeColor="text1"/>
-          <w:szCs w:val="22"/>
-          <w:lang w:val="en-GB"/>
-        </w:rPr>
-        <w:t xml:space="preserve"> and examine how females’ and males’ brains respond differentially to the evolving narrative of the movies. </w:t>
-      </w:r>
-    </w:p>
-    <w:p>
-      <w:pPr>
-        <w:spacing w:line="240" w:lineRule="auto"/>
-        <w:jc w:val="both"/>
-        <w:rPr>
-          <w:rFonts w:ascii="Times New Roman" w:hAnsi="Times New Roman"/>
-          <w:b w:val="0"/>
-          <w:color w:val="000000" w:themeColor="text1"/>
-          <w:szCs w:val="22"/>
-          <w:lang w:val="en-GB"/>
-        </w:rPr>
-      </w:pPr>
-      <w:r>
-        <w:rPr>
-          <w:rFonts w:ascii="Times New Roman" w:hAnsi="Times New Roman"/>
-          <w:b w:val="0"/>
-          <w:color w:val="000000" w:themeColor="text1"/>
-          <w:szCs w:val="22"/>
-          <w:lang w:val="en-GB"/>
-        </w:rPr>
-        <w:t xml:space="preserve">Importantly, we will </w:t>
-      </w:r>
-      <w:r>
-        <w:rPr>
-          <w:rFonts w:ascii="Times New Roman" w:hAnsi="Times New Roman"/>
-          <w:b w:val="0"/>
-          <w:color w:val="000000" w:themeColor="text1"/>
-          <w:szCs w:val="22"/>
-          <w:lang w:val="en-GB"/>
-        </w:rPr>
-        <w:t>include</w:t>
-      </w:r>
-      <w:r>
-        <w:rPr>
-          <w:rFonts w:ascii="Times New Roman" w:hAnsi="Times New Roman"/>
-          <w:b w:val="0"/>
-          <w:color w:val="000000" w:themeColor="text1"/>
-          <w:szCs w:val="22"/>
-          <w:lang w:val="en-GB"/>
-        </w:rPr>
-        <w:t xml:space="preserve"> OC use and</w:t>
-      </w:r>
-      <w:r>
-        <w:rPr>
-          <w:rFonts w:ascii="Times New Roman" w:hAnsi="Times New Roman"/>
-          <w:b w:val="0"/>
-          <w:color w:val="000000" w:themeColor="text1"/>
-          <w:szCs w:val="22"/>
-          <w:lang w:val="en-GB"/>
-        </w:rPr>
-        <w:t xml:space="preserve"> measures of fluctuating </w:t>
-      </w:r>
-      <w:r>
-        <w:rPr>
-          <w:rFonts w:ascii="Times New Roman" w:hAnsi="Times New Roman"/>
-          <w:b w:val="0"/>
-          <w:color w:val="000000" w:themeColor="text1"/>
-          <w:szCs w:val="22"/>
-          <w:lang w:val="en-GB"/>
-        </w:rPr>
-        <w:t xml:space="preserve">steroid </w:t>
-      </w:r>
-      <w:r>
-        <w:rPr>
-          <w:rFonts w:ascii="Times New Roman" w:hAnsi="Times New Roman"/>
-          <w:b w:val="0"/>
-          <w:color w:val="000000" w:themeColor="text1"/>
-          <w:szCs w:val="22"/>
-          <w:lang w:val="en-GB"/>
-        </w:rPr>
-        <w:t>hormone levels</w:t>
-      </w:r>
-      <w:r>
-        <w:rPr>
-          <w:rFonts w:ascii="Times New Roman" w:hAnsi="Times New Roman"/>
-          <w:b w:val="0"/>
-          <w:color w:val="000000" w:themeColor="text1"/>
-          <w:szCs w:val="22"/>
-          <w:lang w:val="en-GB"/>
-        </w:rPr>
-        <w:t xml:space="preserve"> </w:t>
-      </w:r>
-      <w:r>
-        <w:rPr>
-          <w:rFonts w:ascii="Times New Roman" w:hAnsi="Times New Roman"/>
-          <w:b w:val="0"/>
-          <w:color w:val="000000" w:themeColor="text1"/>
-          <w:szCs w:val="22"/>
-          <w:lang w:val="en-GB"/>
-        </w:rPr>
-        <w:t>in the analyses to be able</w:t>
-      </w:r>
-      <w:r>
-        <w:rPr>
-          <w:rFonts w:ascii="Times New Roman" w:hAnsi="Times New Roman"/>
-          <w:b w:val="0"/>
-          <w:color w:val="000000" w:themeColor="text1"/>
-          <w:szCs w:val="22"/>
-          <w:lang w:val="en-GB"/>
-        </w:rPr>
-        <w:t xml:space="preserve"> to account for hormone related variability and</w:t>
-      </w:r>
-      <w:r>
-        <w:rPr>
-          <w:rFonts w:ascii="Times New Roman" w:hAnsi="Times New Roman"/>
-          <w:b w:val="0"/>
-          <w:color w:val="000000" w:themeColor="text1"/>
-          <w:szCs w:val="22"/>
-          <w:lang w:val="en-GB"/>
-        </w:rPr>
-        <w:t xml:space="preserve"> disentangle underlying sex differences from dynamic </w:t>
-      </w:r>
-      <w:r>
-        <w:rPr>
-          <w:rFonts w:ascii="Times New Roman" w:hAnsi="Times New Roman"/>
-          <w:b w:val="0"/>
-          <w:color w:val="000000" w:themeColor="text1"/>
-          <w:szCs w:val="22"/>
-          <w:lang w:val="en-GB"/>
-        </w:rPr>
-        <w:t xml:space="preserve">hormone driven </w:t>
-      </w:r>
-      <w:r>
-        <w:rPr>
-          <w:rFonts w:ascii="Times New Roman" w:hAnsi="Times New Roman"/>
-          <w:b w:val="0"/>
-          <w:color w:val="000000" w:themeColor="text1"/>
-          <w:szCs w:val="22"/>
-          <w:lang w:val="en-GB"/>
-        </w:rPr>
-        <w:t xml:space="preserve">variability of functional brain organization. </w:t>
-      </w:r>
-    </w:p>
-    <w:p>
-      <w:pPr>
-        <w:spacing w:line="240" w:lineRule="auto"/>
-        <w:jc w:val="both"/>
-        <w:rPr>
-          <w:rFonts w:ascii="Times New Roman" w:hAnsi="Times New Roman"/>
-          <w:b w:val="0"/>
-          <w:color w:val="000000" w:themeColor="text1"/>
-          <w:szCs w:val="22"/>
-          <w:lang w:val="en-GB"/>
-        </w:rPr>
-      </w:pPr>
-      <w:r>
-        <w:rPr>
-          <w:rFonts w:ascii="Times New Roman" w:hAnsi="Times New Roman"/>
-          <w:b w:val="0"/>
-          <w:color w:val="000000" w:themeColor="text1"/>
-          <w:szCs w:val="22"/>
-          <w:lang w:val="en-GB"/>
-        </w:rPr>
+          <w:b w:val="0"/>
+          <w:color w:val="000000" w:themeColor="text1"/>
+          <w:szCs w:val="22"/>
+          <w:lang w:val="en-GB"/>
+        </w:rPr>
+        <w:lastRenderedPageBreak/>
         <w:t xml:space="preserve">We expect this novel approach to the study of </w:t>
       </w:r>
       <w:r>
@@ -7051,7 +6527,7 @@
         </w:rPr>
         <w:fldChar w:fldCharType="begin">
           <w:fldData xml:space="preserve">PEVuZE5vdGU+PENpdGU+PEF1dGhvcj5XZWlzPC9BdXRob3I+PFllYXI+MjAyMDwvWWVhcj48UmVj
-TnVtPjIzMTwvUmVjTnVtPjxEaXNwbGF5VGV4dD5bNywgOCwgMjAtMjNdPC9EaXNwbGF5VGV4dD48
+TnVtPjIzMTwvUmVjTnVtPjxEaXNwbGF5VGV4dD5bNywgOCwgMTgtMjFdPC9EaXNwbGF5VGV4dD48
 cmVjb3JkPjxyZWMtbnVtYmVyPjIzMTwvcmVjLW51bWJlcj48Zm9yZWlnbi1rZXlzPjxrZXkgYXBw
 PSJFTiIgZGItaWQ9InZlMGZycno1ODByMHozZXZ6ZmhwZGU1MDlhYXZ2ZGV4c3Y1cCIgdGltZXN0
 YW1wPSIxNzE1Nzc2NzY2IiBndWlkPSI2MTBmYzI1Yy1jMWU0LTQxMDItODFlMi1hM2Q5MDc1M2I0
@@ -7254,7 +6730,7 @@
         </w:rPr>
         <w:fldChar w:fldCharType="begin">
           <w:fldData xml:space="preserve">PEVuZE5vdGU+PENpdGU+PEF1dGhvcj5XZWlzPC9BdXRob3I+PFllYXI+MjAyMDwvWWVhcj48UmVj
-TnVtPjIzMTwvUmVjTnVtPjxEaXNwbGF5VGV4dD5bNywgOCwgMjAtMjNdPC9EaXNwbGF5VGV4dD48
+TnVtPjIzMTwvUmVjTnVtPjxEaXNwbGF5VGV4dD5bNywgOCwgMTgtMjFdPC9EaXNwbGF5VGV4dD48
 cmVjb3JkPjxyZWMtbnVtYmVyPjIzMTwvcmVjLW51bWJlcj48Zm9yZWlnbi1rZXlzPjxrZXkgYXBw
 PSJFTiIgZGItaWQ9InZlMGZycno1ODByMHozZXZ6ZmhwZGU1MDlhYXZ2ZGV4c3Y1cCIgdGltZXN0
 YW1wPSIxNzE1Nzc2NzY2IiBndWlkPSI2MTBmYzI1Yy1jMWU0LTQxMDItODFlMi1hM2Q5MDc1M2I0
@@ -7485,7 +6961,7 @@
           <w:szCs w:val="22"/>
           <w:lang w:val="en-GB"/>
         </w:rPr>
-        <w:t>[7, 8, 20-23]</w:t>
+        <w:t>[7, 8, 18-21]</w:t>
       </w:r>
       <w:r>
         <w:rPr>
@@ -8465,18 +7941,7 @@
           <w:szCs w:val="22"/>
           <w:lang w:val="en-GB"/>
         </w:rPr>
-        <w:t xml:space="preserve"> will provide </w:t>
-      </w:r>
-      <w:r>
-        <w:rPr>
-          <w:rFonts w:ascii="Times New Roman" w:hAnsi="Times New Roman"/>
-          <w:b w:val="0"/>
-          <w:color w:val="000000" w:themeColor="text1"/>
-          <w:szCs w:val="22"/>
-          <w:lang w:val="en-GB"/>
-        </w:rPr>
-        <w:lastRenderedPageBreak/>
-        <w:t xml:space="preserve">insights into which kind of situations evoke particularly prominent differences between females and males. </w:t>
+        <w:t xml:space="preserve"> will provide insights into which kind of situations evoke particularly prominent differences between females and males. </w:t>
       </w:r>
       <w:r>
         <w:rPr>
@@ -8608,7 +8073,7 @@
         </w:rPr>
         <w:fldChar w:fldCharType="begin">
           <w:fldData xml:space="preserve">PEVuZE5vdGU+PENpdGU+PEF1dGhvcj5aaGFuZzwvQXV0aG9yPjxZZWFyPjIwMjI8L1llYXI+PFJl
-Y051bT4yMTQ8L1JlY051bT48RGlzcGxheVRleHQ+WzI0LCAyNV08L0Rpc3BsYXlUZXh0PjxyZWNv
+Y051bT4yMTQ8L1JlY051bT48RGlzcGxheVRleHQ+WzIyLCAyM108L0Rpc3BsYXlUZXh0PjxyZWNv
 cmQ+PHJlYy1udW1iZXI+MjE0PC9yZWMtbnVtYmVyPjxmb3JlaWduLWtleXM+PGtleSBhcHA9IkVO
 IiBkYi1pZD0idmUwZnJyejU4MHIwejNldnpmaHBkZTUwOWFhdnZkZXhzdjVwIiB0aW1lc3RhbXA9
 IjE3MTUwODYwNjAiIGd1aWQ9IjllMTg4MjVmLWFhNzktNDQzMi05MjUzLWQwNDNmZDc3M2Y4OCI+
@@ -8717,7 +8182,7 @@
         </w:rPr>
         <w:fldChar w:fldCharType="begin">
           <w:fldData xml:space="preserve">PEVuZE5vdGU+PENpdGU+PEF1dGhvcj5aaGFuZzwvQXV0aG9yPjxZZWFyPjIwMjI8L1llYXI+PFJl
-Y051bT4yMTQ8L1JlY051bT48RGlzcGxheVRleHQ+WzI0LCAyNV08L0Rpc3BsYXlUZXh0PjxyZWNv
+Y051bT4yMTQ8L1JlY051bT48RGlzcGxheVRleHQ+WzIyLCAyM108L0Rpc3BsYXlUZXh0PjxyZWNv
 cmQ+PHJlYy1udW1iZXI+MjE0PC9yZWMtbnVtYmVyPjxmb3JlaWduLWtleXM+PGtleSBhcHA9IkVO
 IiBkYi1pZD0idmUwZnJyejU4MHIwejNldnpmaHBkZTUwOWFhdnZkZXhzdjVwIiB0aW1lc3RhbXA9
 IjE3MTUwODYwNjAiIGd1aWQ9IjllMTg4MjVmLWFhNzktNDQzMi05MjUzLWQwNDNmZDc3M2Y4OCI+
@@ -8854,7 +8319,7 @@
           <w:szCs w:val="22"/>
           <w:lang w:val="en-GB"/>
         </w:rPr>
-        <w:t>[24, 25]</w:t>
+        <w:t>[22, 23]</w:t>
       </w:r>
       <w:r>
         <w:rPr>
@@ -9054,7 +8519,7 @@
           <w:szCs w:val="22"/>
           <w:lang w:val="en-GB"/>
         </w:rPr>
-        <w:instrText xml:space="preserve"> ADDIN EN.CITE &lt;EndNote&gt;&lt;Cite&gt;&lt;Author&gt;Schaefer&lt;/Author&gt;&lt;Year&gt;2018&lt;/Year&gt;&lt;RecNum&gt;241&lt;/RecNum&gt;&lt;DisplayText&gt;[26]&lt;/DisplayText&gt;&lt;record&gt;&lt;rec-number&gt;241&lt;/rec-number&gt;&lt;foreign-keys&gt;&lt;key app="EN" db-id="ve0frrz580r0z3evzfhpde509aavvdexsv5p" timestamp="1715855751" guid="6d1895b0-0431-4594-9372-04c0d899e99a"&gt;241&lt;/key&gt;&lt;/foreign-keys&gt;&lt;ref-type name="Journal Article"&gt;17&lt;/ref-type&gt;&lt;contributors&gt;&lt;authors&gt;&lt;author&gt;Schaefer, Alexander&lt;/author&gt;&lt;author&gt;Kong, Ru&lt;/author&gt;&lt;author&gt;Gordon, Evan M&lt;/author&gt;&lt;author&gt;Laumann, Timothy O&lt;/author&gt;&lt;author&gt;Zuo, Xi-Nian&lt;/author&gt;&lt;author&gt;Holmes, Avram J&lt;/author&gt;&lt;author&gt;Eickhoff, Simon B&lt;/author&gt;&lt;author&gt;Yeo, B T Thomas&lt;/author&gt;&lt;/authors&gt;&lt;/contributors&gt;&lt;titles&gt;&lt;title&gt;Local-Global Parcellation of the Human Cerebral Cortex from Intrinsic Functional Connectivity MRI&lt;/title&gt;&lt;secondary-title&gt;Cerebral Cortex&lt;/secondary-title&gt;&lt;/titles&gt;&lt;periodical&gt;&lt;full-title&gt;Cerebral Cortex&lt;/full-title&gt;&lt;/periodical&gt;&lt;pages&gt;3095-3114&lt;/pages&gt;&lt;volume&gt;28&lt;/volume&gt;&lt;number&gt;9&lt;/number&gt;&lt;dates&gt;&lt;year&gt;2018&lt;/year&gt;&lt;pub-dates&gt;&lt;date&gt;2018-09-01&lt;/date&gt;&lt;/pub-dates&gt;&lt;/dates&gt;&lt;publisher&gt;Oxford University Press (OUP)&lt;/publisher&gt;&lt;isbn&gt;1047-3211&lt;/isbn&gt;&lt;urls&gt;&lt;related-urls&gt;&lt;url&gt;https://doi.org/10.1101/135632&lt;/url&gt;&lt;/related-urls&gt;&lt;/urls&gt;&lt;electronic-resource-num&gt;10.1093/cercor/bhx179&lt;/electronic-resource-num&gt;&lt;access-date&gt;2024-05-16T10:35:34&lt;/access-date&gt;&lt;/record&gt;&lt;/Cite&gt;&lt;/EndNote&gt;</w:instrText>
+        <w:instrText xml:space="preserve"> ADDIN EN.CITE &lt;EndNote&gt;&lt;Cite&gt;&lt;Author&gt;Schaefer&lt;/Author&gt;&lt;Year&gt;2018&lt;/Year&gt;&lt;RecNum&gt;241&lt;/RecNum&gt;&lt;DisplayText&gt;[24]&lt;/DisplayText&gt;&lt;record&gt;&lt;rec-number&gt;241&lt;/rec-number&gt;&lt;foreign-keys&gt;&lt;key app="EN" db-id="ve0frrz580r0z3evzfhpde509aavvdexsv5p" timestamp="1715855751" guid="6d1895b0-0431-4594-9372-04c0d899e99a"&gt;241&lt;/key&gt;&lt;/foreign-keys&gt;&lt;ref-type name="Journal Article"&gt;17&lt;/ref-type&gt;&lt;contributors&gt;&lt;authors&gt;&lt;author&gt;Schaefer, Alexander&lt;/author&gt;&lt;author&gt;Kong, Ru&lt;/author&gt;&lt;author&gt;Gordon, Evan M&lt;/author&gt;&lt;author&gt;Laumann, Timothy O&lt;/author&gt;&lt;author&gt;Zuo, Xi-Nian&lt;/author&gt;&lt;author&gt;Holmes, Avram J&lt;/author&gt;&lt;author&gt;Eickhoff, Simon B&lt;/author&gt;&lt;author&gt;Yeo, B T Thomas&lt;/author&gt;&lt;/authors&gt;&lt;/contributors&gt;&lt;titles&gt;&lt;title&gt;Local-Global Parcellation of the Human Cerebral Cortex from Intrinsic Functional Connectivity MRI&lt;/title&gt;&lt;secondary-title&gt;Cerebral Cortex&lt;/secondary-title&gt;&lt;/titles&gt;&lt;periodical&gt;&lt;full-title&gt;Cerebral Cortex&lt;/full-title&gt;&lt;/periodical&gt;&lt;pages&gt;3095-3114&lt;/pages&gt;&lt;volume&gt;28&lt;/volume&gt;&lt;number&gt;9&lt;/number&gt;&lt;dates&gt;&lt;year&gt;2018&lt;/year&gt;&lt;pub-dates&gt;&lt;date&gt;2018-09-01&lt;/date&gt;&lt;/pub-dates&gt;&lt;/dates&gt;&lt;publisher&gt;Oxford University Press (OUP)&lt;/publisher&gt;&lt;isbn&gt;1047-3211&lt;/isbn&gt;&lt;urls&gt;&lt;related-urls&gt;&lt;url&gt;https://doi.org/10.1101/135632&lt;/url&gt;&lt;/related-urls&gt;&lt;/urls&gt;&lt;electronic-resource-num&gt;10.1093/cercor/bhx179&lt;/electronic-resource-num&gt;&lt;access-date&gt;2024-05-16T10:35:34&lt;/access-date&gt;&lt;/record&gt;&lt;/Cite&gt;&lt;/EndNote&gt;</w:instrText>
       </w:r>
       <w:r>
         <w:rPr>
@@ -9075,7 +8540,7 @@
           <w:szCs w:val="22"/>
           <w:lang w:val="en-GB"/>
         </w:rPr>
-        <w:t>[26]</w:t>
+        <w:t>[24]</w:t>
       </w:r>
       <w:r>
         <w:rPr>
@@ -9435,7 +8900,7 @@
           <w:szCs w:val="22"/>
           <w:lang w:val="en-GB"/>
         </w:rPr>
-        <w:instrText xml:space="preserve"> ADDIN EN.CITE &lt;EndNote&gt;&lt;Cite&gt;&lt;Author&gt;Hamdan&lt;/Author&gt;&lt;Year&gt;2022&lt;/Year&gt;&lt;RecNum&gt;237&lt;/RecNum&gt;&lt;DisplayText&gt;[27]&lt;/DisplayText&gt;&lt;record&gt;&lt;rec-number&gt;237&lt;/rec-number&gt;&lt;foreign-keys&gt;&lt;key app="EN" db-id="ve0frrz580r0z3evzfhpde509aavvdexsv5p" timestamp="1715776853" guid="d1a1b6d6-bc08-40c9-8d30-ab9567809ca9"&gt;237&lt;/key&gt;&lt;/foreign-keys&gt;&lt;ref-type name="Journal Article"&gt;17&lt;/ref-type&gt;&lt;contributors&gt;&lt;authors&gt;&lt;author&gt;Hamdan, Sami&lt;/author&gt;&lt;author&gt;Love, Bradley C&lt;/author&gt;&lt;author&gt;Polier, Von, Georg G&lt;/author&gt;&lt;author&gt;Weis, Susanne&lt;/author&gt;&lt;author&gt;Schwender, Holger&lt;/author&gt;&lt;author&gt;Eickhoff, Simon B&lt;/author&gt;&lt;author&gt;Patil, Kaustubh R&lt;/author&gt;&lt;/authors&gt;&lt;/contributors&gt;&lt;titles&gt;&lt;title&gt;Confound-leakage: confound removal in machine learning leads to leakage&lt;/title&gt;&lt;secondary-title&gt;GigaScience&lt;/secondary-title&gt;&lt;/titles&gt;&lt;periodical&gt;&lt;full-title&gt;GigaScience&lt;/full-title&gt;&lt;/periodical&gt;&lt;volume&gt;12&lt;/volume&gt;&lt;dates&gt;&lt;year&gt;2022&lt;/year&gt;&lt;pub-dates&gt;&lt;date&gt;2022-12-28&lt;/date&gt;&lt;/pub-dates&gt;&lt;/dates&gt;&lt;publisher&gt;Oxford University Press (OUP)&lt;/publisher&gt;&lt;isbn&gt;2047-217X&lt;/isbn&gt;&lt;urls&gt;&lt;/urls&gt;&lt;electronic-resource-num&gt;10.1093/gigascience/giad071&lt;/electronic-resource-num&gt;&lt;access-date&gt;2024-05-07T11:44:38&lt;/access-date&gt;&lt;/record&gt;&lt;/Cite&gt;&lt;/EndNote&gt;</w:instrText>
+        <w:instrText xml:space="preserve"> ADDIN EN.CITE &lt;EndNote&gt;&lt;Cite&gt;&lt;Author&gt;Hamdan&lt;/Author&gt;&lt;Year&gt;2022&lt;/Year&gt;&lt;RecNum&gt;237&lt;/RecNum&gt;&lt;DisplayText&gt;[25]&lt;/DisplayText&gt;&lt;record&gt;&lt;rec-number&gt;237&lt;/rec-number&gt;&lt;foreign-keys&gt;&lt;key app="EN" db-id="ve0frrz580r0z3evzfhpde509aavvdexsv5p" timestamp="1715776853" guid="d1a1b6d6-bc08-40c9-8d30-ab9567809ca9"&gt;237&lt;/key&gt;&lt;/foreign-keys&gt;&lt;ref-type name="Journal Article"&gt;17&lt;/ref-type&gt;&lt;contributors&gt;&lt;authors&gt;&lt;author&gt;Hamdan, Sami&lt;/author&gt;&lt;author&gt;Love, Bradley C&lt;/author&gt;&lt;author&gt;Polier, Von, Georg G&lt;/author&gt;&lt;author&gt;Weis, Susanne&lt;/author&gt;&lt;author&gt;Schwender, Holger&lt;/author&gt;&lt;author&gt;Eickhoff, Simon B&lt;/author&gt;&lt;author&gt;Patil, Kaustubh R&lt;/author&gt;&lt;/authors&gt;&lt;/contributors&gt;&lt;titles&gt;&lt;title&gt;Confound-leakage: confound removal in machine learning leads to leakage&lt;/title&gt;&lt;secondary-title&gt;GigaScience&lt;/secondary-title&gt;&lt;/titles&gt;&lt;periodical&gt;&lt;full-title&gt;GigaScience&lt;/full-title&gt;&lt;/periodical&gt;&lt;volume&gt;12&lt;/volume&gt;&lt;dates&gt;&lt;year&gt;2022&lt;/year&gt;&lt;pub-dates&gt;&lt;date&gt;2022-12-28&lt;/date&gt;&lt;/pub-dates&gt;&lt;/dates&gt;&lt;publisher&gt;Oxford University Press (OUP)&lt;/publisher&gt;&lt;isbn&gt;2047-217X&lt;/isbn&gt;&lt;urls&gt;&lt;/urls&gt;&lt;electronic-resource-num&gt;10.1093/gigascience/giad071&lt;/electronic-resource-num&gt;&lt;access-date&gt;2024-05-07T11:44:38&lt;/access-date&gt;&lt;/record&gt;&lt;/Cite&gt;&lt;/EndNote&gt;</w:instrText>
       </w:r>
       <w:r>
         <w:rPr>
@@ -9456,7 +8921,7 @@
           <w:szCs w:val="22"/>
           <w:lang w:val="en-GB"/>
         </w:rPr>
-        <w:t>[27]</w:t>
+        <w:t>[25]</w:t>
       </w:r>
       <w:r>
         <w:rPr>
@@ -9551,6 +9016,7 @@
           <w:szCs w:val="22"/>
           <w:lang w:val="en-GB"/>
         </w:rPr>
+        <w:lastRenderedPageBreak/>
         <w:t xml:space="preserve">As a first step, </w:t>
       </w:r>
       <w:r>
@@ -9604,7 +9070,7 @@
           <w:szCs w:val="22"/>
           <w:lang w:val="en-GB"/>
         </w:rPr>
-        <w:instrText xml:space="preserve"> ADDIN EN.CITE &lt;EndNote&gt;&lt;Cite&gt;&lt;Author&gt;Nadeau&lt;/Author&gt;&lt;Year&gt;2003&lt;/Year&gt;&lt;RecNum&gt;409&lt;/RecNum&gt;&lt;DisplayText&gt;[28]&lt;/DisplayText&gt;&lt;record&gt;&lt;rec-number&gt;409&lt;/rec-number&gt;&lt;foreign-keys&gt;&lt;key app="EN" db-id="ve0frrz580r0z3evzfhpde509aavvdexsv5p" timestamp="1726657245" guid="72aa8eb6-014d-4346-97fd-ef231a1a6f5d"&gt;409&lt;/key&gt;&lt;/foreign-keys&gt;&lt;ref-type name="Journal Article"&gt;17&lt;/ref-type&gt;&lt;contributors&gt;&lt;authors&gt;&lt;author&gt;Nadeau, Claude&lt;/author&gt;&lt;/authors&gt;&lt;/contributors&gt;&lt;titles&gt;&lt;secondary-title&gt;Machine Learning&lt;/secondary-title&gt;&lt;/titles&gt;&lt;periodical&gt;&lt;full-title&gt;Machine Learning&lt;/full-title&gt;&lt;/periodical&gt;&lt;pages&gt;239-281&lt;/pages&gt;&lt;volume&gt;52&lt;/volume&gt;&lt;number&gt;3&lt;/number&gt;&lt;dates&gt;&lt;year&gt;2003&lt;/year&gt;&lt;pub-dates&gt;&lt;date&gt;2003-01-01&lt;/date&gt;&lt;/pub-dates&gt;&lt;/dates&gt;&lt;publisher&gt;Springer Science and Business Media LLC&lt;/publisher&gt;&lt;isbn&gt;0885-6125&lt;/isbn&gt;&lt;urls&gt;&lt;/urls&gt;&lt;electronic-resource-num&gt;10.1023/a:1024068626366&lt;/electronic-resource-num&gt;&lt;access-date&gt;2024-09-18T11:00:19&lt;/access-date&gt;&lt;/record&gt;&lt;/Cite&gt;&lt;/EndNote&gt;</w:instrText>
+        <w:instrText xml:space="preserve"> ADDIN EN.CITE &lt;EndNote&gt;&lt;Cite&gt;&lt;Author&gt;Nadeau&lt;/Author&gt;&lt;Year&gt;2003&lt;/Year&gt;&lt;RecNum&gt;409&lt;/RecNum&gt;&lt;DisplayText&gt;[26]&lt;/DisplayText&gt;&lt;record&gt;&lt;rec-number&gt;409&lt;/rec-number&gt;&lt;foreign-keys&gt;&lt;key app="EN" db-id="ve0frrz580r0z3evzfhpde509aavvdexsv5p" timestamp="1726657245" guid="72aa8eb6-014d-4346-97fd-ef231a1a6f5d"&gt;409&lt;/key&gt;&lt;/foreign-keys&gt;&lt;ref-type name="Journal Article"&gt;17&lt;/ref-type&gt;&lt;contributors&gt;&lt;authors&gt;&lt;author&gt;Nadeau, Claude&lt;/author&gt;&lt;/authors&gt;&lt;/contributors&gt;&lt;titles&gt;&lt;secondary-title&gt;Machine Learning&lt;/secondary-title&gt;&lt;/titles&gt;&lt;periodical&gt;&lt;full-title&gt;Machine Learning&lt;/full-title&gt;&lt;/periodical&gt;&lt;pages&gt;239-281&lt;/pages&gt;&lt;volume&gt;52&lt;/volume&gt;&lt;number&gt;3&lt;/number&gt;&lt;dates&gt;&lt;year&gt;2003&lt;/year&gt;&lt;pub-dates&gt;&lt;date&gt;2003-01-01&lt;/date&gt;&lt;/pub-dates&gt;&lt;/dates&gt;&lt;publisher&gt;Springer Science and Business Media LLC&lt;/publisher&gt;&lt;isbn&gt;0885-6125&lt;/isbn&gt;&lt;urls&gt;&lt;/urls&gt;&lt;electronic-resource-num&gt;10.1023/a:1024068626366&lt;/electronic-resource-num&gt;&lt;access-date&gt;2024-09-18T11:00:19&lt;/access-date&gt;&lt;/record&gt;&lt;/Cite&gt;&lt;/EndNote&gt;</w:instrText>
       </w:r>
       <w:r>
         <w:rPr>
@@ -9627,7 +9093,7 @@
           <w:szCs w:val="22"/>
           <w:lang w:val="en-GB"/>
         </w:rPr>
-        <w:t>[28]</w:t>
+        <w:t>[26]</w:t>
       </w:r>
       <w:r>
         <w:rPr>
@@ -9729,7 +9195,7 @@
           <w:szCs w:val="22"/>
           <w:lang w:val="en-GB"/>
         </w:rPr>
-        <w:instrText xml:space="preserve"> ADDIN EN.CITE &lt;EndNote&gt;&lt;Cite&gt;&lt;Author&gt;Fox&lt;/Author&gt;&lt;Year&gt;2014&lt;/Year&gt;&lt;RecNum&gt;371&lt;/RecNum&gt;&lt;DisplayText&gt;[29]&lt;/DisplayText&gt;&lt;record&gt;&lt;rec-number&gt;371&lt;/rec-number&gt;&lt;foreign-keys&gt;&lt;key app="EN" db-id="ve0frrz580r0z3evzfhpde509aavvdexsv5p" timestamp="1722852038" guid="643346b2-5c76-4a22-9ab5-37dde97b3da3"&gt;371&lt;/key&gt;&lt;/foreign-keys&gt;&lt;ref-type name="Journal Article"&gt;17&lt;/ref-type&gt;&lt;contributors&gt;&lt;authors&gt;&lt;author&gt;Fox, Peter T.&lt;/author&gt;&lt;author&gt;Lancaster, Jack L.&lt;/author&gt;&lt;author&gt;Laird, Angela R.&lt;/author&gt;&lt;author&gt;Eickhoff, Simon B.&lt;/author&gt;&lt;/authors&gt;&lt;/contributors&gt;&lt;titles&gt;&lt;title&gt;Meta-Analysis in Human Neuroimaging: Computational Modeling of Large-Scale Databases&lt;/title&gt;&lt;secondary-title&gt;Annual Review of Neuroscience&lt;/secondary-title&gt;&lt;/titles&gt;&lt;periodical&gt;&lt;full-title&gt;Annual Review of Neuroscience&lt;/full-title&gt;&lt;/periodical&gt;&lt;pages&gt;409-434&lt;/pages&gt;&lt;volume&gt;37&lt;/volume&gt;&lt;number&gt;1&lt;/number&gt;&lt;dates&gt;&lt;year&gt;2014&lt;/year&gt;&lt;pub-dates&gt;&lt;date&gt;2014-07-08&lt;/date&gt;&lt;/pub-dates&gt;&lt;/dates&gt;&lt;publisher&gt;Annual Reviews&lt;/publisher&gt;&lt;isbn&gt;0147-006X&lt;/isbn&gt;&lt;urls&gt;&lt;related-urls&gt;&lt;url&gt;http://europepmc.org/articles/pmc4782802?pdf=render&lt;/url&gt;&lt;/related-urls&gt;&lt;/urls&gt;&lt;electronic-resource-num&gt;10.1146/annurev-neuro-062012-170320&lt;/electronic-resource-num&gt;&lt;access-date&gt;2024-08-05T10:00:24&lt;/access-date&gt;&lt;/record&gt;&lt;/Cite&gt;&lt;/EndNote&gt;</w:instrText>
+        <w:instrText xml:space="preserve"> ADDIN EN.CITE &lt;EndNote&gt;&lt;Cite&gt;&lt;Author&gt;Fox&lt;/Author&gt;&lt;Year&gt;2014&lt;/Year&gt;&lt;RecNum&gt;371&lt;/RecNum&gt;&lt;DisplayText&gt;[27]&lt;/DisplayText&gt;&lt;record&gt;&lt;rec-number&gt;371&lt;/rec-number&gt;&lt;foreign-keys&gt;&lt;key app="EN" db-id="ve0frrz580r0z3evzfhpde509aavvdexsv5p" timestamp="1722852038" guid="643346b2-5c76-4a22-9ab5-37dde97b3da3"&gt;371&lt;/key&gt;&lt;/foreign-keys&gt;&lt;ref-type name="Journal Article"&gt;17&lt;/ref-type&gt;&lt;contributors&gt;&lt;authors&gt;&lt;author&gt;Fox, Peter T.&lt;/author&gt;&lt;author&gt;Lancaster, Jack L.&lt;/author&gt;&lt;author&gt;Laird, Angela R.&lt;/author&gt;&lt;author&gt;Eickhoff, Simon B.&lt;/author&gt;&lt;/authors&gt;&lt;/contributors&gt;&lt;titles&gt;&lt;title&gt;Meta-Analysis in Human Neuroimaging: Computational Modeling of Large-Scale Databases&lt;/title&gt;&lt;secondary-title&gt;Annual Review of Neuroscience&lt;/secondary-title&gt;&lt;/titles&gt;&lt;periodical&gt;&lt;full-title&gt;Annual Review of Neuroscience&lt;/full-title&gt;&lt;/periodical&gt;&lt;pages&gt;409-434&lt;/pages&gt;&lt;volume&gt;37&lt;/volume&gt;&lt;number&gt;1&lt;/number&gt;&lt;dates&gt;&lt;year&gt;2014&lt;/year&gt;&lt;pub-dates&gt;&lt;date&gt;2014-07-08&lt;/date&gt;&lt;/pub-dates&gt;&lt;/dates&gt;&lt;publisher&gt;Annual Reviews&lt;/publisher&gt;&lt;isbn&gt;0147-006X&lt;/isbn&gt;&lt;urls&gt;&lt;related-urls&gt;&lt;url&gt;http://europepmc.org/articles/pmc4782802?pdf=render&lt;/url&gt;&lt;/related-urls&gt;&lt;/urls&gt;&lt;electronic-resource-num&gt;10.1146/annurev-neuro-062012-170320&lt;/electronic-resource-num&gt;&lt;access-date&gt;2024-08-05T10:00:24&lt;/access-date&gt;&lt;/record&gt;&lt;/Cite&gt;&lt;/EndNote&gt;</w:instrText>
       </w:r>
       <w:r>
         <w:rPr>
@@ -9750,7 +9216,7 @@
           <w:szCs w:val="22"/>
           <w:lang w:val="en-GB"/>
         </w:rPr>
-        <w:t>[29]</w:t>
+        <w:t>[27]</w:t>
       </w:r>
       <w:r>
         <w:rPr>
@@ -9812,7 +9278,7 @@
         </w:rPr>
         <w:fldChar w:fldCharType="begin">
           <w:fldData xml:space="preserve">PEVuZE5vdGU+PENpdGU+PEF1dGhvcj5aaGFuZzwvQXV0aG9yPjxZZWFyPjIwMTg8L1llYXI+PFJl
-Y051bT4yOTU8L1JlY051bT48RGlzcGxheVRleHQ+WzcsIDMwXTwvRGlzcGxheVRleHQ+PHJlY29y
+Y051bT4yOTU8L1JlY051bT48RGlzcGxheVRleHQ+WzcsIDI4XTwvRGlzcGxheVRleHQ+PHJlY29y
 ZD48cmVjLW51bWJlcj4yOTU8L3JlYy1udW1iZXI+PGZvcmVpZ24ta2V5cz48a2V5IGFwcD0iRU4i
 IGRiLWlkPSJ2ZTBmcnJ6NTgwcjB6M2V2emZocGRlNTA5YWF2dmRleHN2NXAiIHRpbWVzdGFtcD0i
 MTcxOTk1MTU5MiIgZ3VpZD0iN2U0MzUwMDctMjk0MS00MWU4LTkwMGUtZDEwNTk2OGJlNGM3Ij4y
@@ -9897,7 +9363,7 @@
         </w:rPr>
         <w:fldChar w:fldCharType="begin">
           <w:fldData xml:space="preserve">PEVuZE5vdGU+PENpdGU+PEF1dGhvcj5aaGFuZzwvQXV0aG9yPjxZZWFyPjIwMTg8L1llYXI+PFJl
-Y051bT4yOTU8L1JlY051bT48RGlzcGxheVRleHQ+WzcsIDMwXTwvRGlzcGxheVRleHQ+PHJlY29y
+Y051bT4yOTU8L1JlY051bT48RGlzcGxheVRleHQ+WzcsIDI4XTwvRGlzcGxheVRleHQ+PHJlY29y
 ZD48cmVjLW51bWJlcj4yOTU8L3JlYy1udW1iZXI+PGZvcmVpZ24ta2V5cz48a2V5IGFwcD0iRU4i
 IGRiLWlkPSJ2ZTBmcnJ6NTgwcjB6M2V2emZocGRlNTA5YWF2dmRleHN2NXAiIHRpbWVzdGFtcD0i
 MTcxOTk1MTU5MiIgZ3VpZD0iN2U0MzUwMDctMjk0MS00MWU4LTkwMGUtZDEwNTk2OGJlNGM3Ij4y
@@ -10010,7 +9476,7 @@
           <w:szCs w:val="22"/>
           <w:lang w:val="en-GB"/>
         </w:rPr>
-        <w:t>[7, 30]</w:t>
+        <w:t>[7, 28]</w:t>
       </w:r>
       <w:r>
         <w:rPr>
@@ -10110,7 +9576,7 @@
           <w:szCs w:val="22"/>
           <w:lang w:val="en-GB"/>
         </w:rPr>
-        <w:instrText xml:space="preserve"> ADDIN EN.CITE &lt;EndNote&gt;&lt;Cite&gt;&lt;Author&gt;Hugdahl&lt;/Author&gt;&lt;Year&gt;2015&lt;/Year&gt;&lt;RecNum&gt;402&lt;/RecNum&gt;&lt;DisplayText&gt;[31]&lt;/DisplayText&gt;&lt;record&gt;&lt;rec-number&gt;402&lt;/rec-number&gt;&lt;foreign-keys&gt;&lt;key app="EN" db-id="ve0frrz580r0z3evzfhpde509aavvdexsv5p" timestamp="1726494592" guid="f71a476f-905e-402a-8f86-a78a97ce0993"&gt;402&lt;/key&gt;&lt;/foreign-keys&gt;&lt;ref-type name="Journal Article"&gt;17&lt;/ref-type&gt;&lt;contributors&gt;&lt;authors&gt;&lt;author&gt;Hugdahl, Kenneth&lt;/author&gt;&lt;author&gt;Raichle, Marcus E.&lt;/author&gt;&lt;author&gt;Mitra, Anish&lt;/author&gt;&lt;author&gt;Specht, Karsten&lt;/author&gt;&lt;/authors&gt;&lt;/contributors&gt;&lt;titles&gt;&lt;title&gt;On the existence of a generalized non-specific task-dependent network&lt;/title&gt;&lt;secondary-title&gt;Frontiers in Human Neuroscience&lt;/secondary-title&gt;&lt;/titles&gt;&lt;periodical&gt;&lt;full-title&gt;Frontiers in Human Neuroscience&lt;/full-title&gt;&lt;/periodical&gt;&lt;volume&gt;9&lt;/volume&gt;&lt;dates&gt;&lt;year&gt;2015&lt;/year&gt;&lt;pub-dates&gt;&lt;date&gt;2015-08-06&lt;/date&gt;&lt;/pub-dates&gt;&lt;/dates&gt;&lt;publisher&gt;Frontiers Media SA&lt;/publisher&gt;&lt;isbn&gt;1662-5161&lt;/isbn&gt;&lt;urls&gt;&lt;related-urls&gt;&lt;url&gt;https://www.frontiersin.org/articles/10.3389/fnhum.2015.00430/pdf&lt;/url&gt;&lt;/related-urls&gt;&lt;/urls&gt;&lt;electronic-resource-num&gt;10.3389/fnhum.2015.00430&lt;/electronic-resource-num&gt;&lt;access-date&gt;2024-09-16T13:49:30&lt;/access-date&gt;&lt;/record&gt;&lt;/Cite&gt;&lt;/EndNote&gt;</w:instrText>
+        <w:instrText xml:space="preserve"> ADDIN EN.CITE &lt;EndNote&gt;&lt;Cite&gt;&lt;Author&gt;Hugdahl&lt;/Author&gt;&lt;Year&gt;2015&lt;/Year&gt;&lt;RecNum&gt;402&lt;/RecNum&gt;&lt;DisplayText&gt;[29]&lt;/DisplayText&gt;&lt;record&gt;&lt;rec-number&gt;402&lt;/rec-number&gt;&lt;foreign-keys&gt;&lt;key app="EN" db-id="ve0frrz580r0z3evzfhpde509aavvdexsv5p" timestamp="1726494592" guid="f71a476f-905e-402a-8f86-a78a97ce0993"&gt;402&lt;/key&gt;&lt;/foreign-keys&gt;&lt;ref-type name="Journal Article"&gt;17&lt;/ref-type&gt;&lt;contributors&gt;&lt;authors&gt;&lt;author&gt;Hugdahl, Kenneth&lt;/author&gt;&lt;author&gt;Raichle, Marcus E.&lt;/author&gt;&lt;author&gt;Mitra, Anish&lt;/author&gt;&lt;author&gt;Specht, Karsten&lt;/author&gt;&lt;/authors&gt;&lt;/contributors&gt;&lt;titles&gt;&lt;title&gt;On the existence of a generalized non-specific task-dependent network&lt;/title&gt;&lt;secondary-title&gt;Frontiers in Human Neuroscience&lt;/secondary-title&gt;&lt;/titles&gt;&lt;periodical&gt;&lt;full-title&gt;Frontiers in Human Neuroscience&lt;/full-title&gt;&lt;/periodical&gt;&lt;volume&gt;9&lt;/volume&gt;&lt;dates&gt;&lt;year&gt;2015&lt;/year&gt;&lt;pub-dates&gt;&lt;date&gt;2015-08-06&lt;/date&gt;&lt;/pub-dates&gt;&lt;/dates&gt;&lt;publisher&gt;Frontiers Media SA&lt;/publisher&gt;&lt;isbn&gt;1662-5161&lt;/isbn&gt;&lt;urls&gt;&lt;related-urls&gt;&lt;url&gt;https://www.frontiersin.org/articles/10.3389/fnhum.2015.00430/pdf&lt;/url&gt;&lt;/related-urls&gt;&lt;/urls&gt;&lt;electronic-resource-num&gt;10.3389/fnhum.2015.00430&lt;/electronic-resource-num&gt;&lt;access-date&gt;2024-09-16T13:49:30&lt;/access-date&gt;&lt;/record&gt;&lt;/Cite&gt;&lt;/EndNote&gt;</w:instrText>
       </w:r>
       <w:r>
         <w:rPr>
@@ -10131,7 +9597,7 @@
           <w:szCs w:val="22"/>
           <w:lang w:val="en-GB"/>
         </w:rPr>
-        <w:t>[31]</w:t>
+        <w:t>[29]</w:t>
       </w:r>
       <w:r>
         <w:rPr>
@@ -10173,7 +9639,7 @@
         </w:rPr>
         <w:fldChar w:fldCharType="begin">
           <w:fldData xml:space="preserve">PEVuZE5vdGU+PENpdGU+PEF1dGhvcj5GaW5uPC9BdXRob3I+PFllYXI+MjAxNzwvWWVhcj48UmVj
-TnVtPjI5PC9SZWNOdW0+PERpc3BsYXlUZXh0PlsyNSwgMzJdPC9EaXNwbGF5VGV4dD48cmVjb3Jk
+TnVtPjI5PC9SZWNOdW0+PERpc3BsYXlUZXh0PlsyMywgMzBdPC9EaXNwbGF5VGV4dD48cmVjb3Jk
 PjxyZWMtbnVtYmVyPjI5PC9yZWMtbnVtYmVyPjxmb3JlaWduLWtleXM+PGtleSBhcHA9IkVOIiBk
 Yi1pZD0idmUwZnJyejU4MHIwejNldnpmaHBkZTUwOWFhdnZkZXhzdjVwIiB0aW1lc3RhbXA9IjE1
 MjA0MzA4NzMiIGd1aWQ9ImVkNDI1ZGJmLTRlNDctNDQ5YS05ZjRlLThhNzdhMGY4MTBlNiI+Mjk8
@@ -10266,7 +9732,7 @@
         </w:rPr>
         <w:fldChar w:fldCharType="begin">
           <w:fldData xml:space="preserve">PEVuZE5vdGU+PENpdGU+PEF1dGhvcj5GaW5uPC9BdXRob3I+PFllYXI+MjAxNzwvWWVhcj48UmVj
-TnVtPjI5PC9SZWNOdW0+PERpc3BsYXlUZXh0PlsyNSwgMzJdPC9EaXNwbGF5VGV4dD48cmVjb3Jk
+TnVtPjI5PC9SZWNOdW0+PERpc3BsYXlUZXh0PlsyMywgMzBdPC9EaXNwbGF5VGV4dD48cmVjb3Jk
 PjxyZWMtbnVtYmVyPjI5PC9yZWMtbnVtYmVyPjxmb3JlaWduLWtleXM+PGtleSBhcHA9IkVOIiBk
 Yi1pZD0idmUwZnJyejU4MHIwejNldnpmaHBkZTUwOWFhdnZkZXhzdjVwIiB0aW1lc3RhbXA9IjE1
 MjA0MzA4NzMiIGd1aWQ9ImVkNDI1ZGJmLTRlNDctNDQ5YS05ZjRlLThhNzdhMGY4MTBlNiI+Mjk8
@@ -10387,7 +9853,7 @@
           <w:szCs w:val="22"/>
           <w:lang w:val="en-GB"/>
         </w:rPr>
-        <w:t>[25, 32]</w:t>
+        <w:t>[23, 30]</w:t>
       </w:r>
       <w:r>
         <w:rPr>
@@ -10761,7 +10227,7 @@
           <w:szCs w:val="22"/>
           <w:lang w:val="en-GB"/>
         </w:rPr>
-        <w:instrText xml:space="preserve"> ADDIN EN.CITE &lt;EndNote&gt;&lt;Cite&gt;&lt;Author&gt;Nishimoto&lt;/Author&gt;&lt;Year&gt;2011&lt;/Year&gt;&lt;RecNum&gt;341&lt;/RecNum&gt;&lt;DisplayText&gt;[33]&lt;/DisplayText&gt;&lt;record&gt;&lt;rec-number&gt;341&lt;/rec-number&gt;&lt;foreign-keys&gt;&lt;key app="EN" db-id="ve0frrz580r0z3evzfhpde509aavvdexsv5p" timestamp="1721260303" guid="9e314881-8f1c-4cd5-8723-bb75b222cbc6"&gt;341&lt;/key&gt;&lt;/foreign-keys&gt;&lt;ref-type name="Journal Article"&gt;17&lt;/ref-type&gt;&lt;contributors&gt;&lt;authors&gt;&lt;author&gt;Nishimoto, Shinji&lt;/author&gt;&lt;author&gt;Vu, T., An&lt;/author&gt;&lt;author&gt;Naselaris, Thomas&lt;/author&gt;&lt;author&gt;Benjamini, Yuval&lt;/author&gt;&lt;author&gt;Yu, Bin&lt;/author&gt;&lt;author&gt;Gallant, L., Jack&lt;/author&gt;&lt;/authors&gt;&lt;/contributors&gt;&lt;titles&gt;&lt;title&gt;Reconstructing Visual Experiences from Brain Activity Evoked by Natural Movies&lt;/title&gt;&lt;secondary-title&gt;Current Biology&lt;/secondary-title&gt;&lt;/titles&gt;&lt;periodical&gt;&lt;full-title&gt;Current Biology&lt;/full-title&gt;&lt;/periodical&gt;&lt;pages&gt;1641-1646&lt;/pages&gt;&lt;volume&gt;21&lt;/volume&gt;&lt;number&gt;19&lt;/number&gt;&lt;dates&gt;&lt;year&gt;2011&lt;/year&gt;&lt;pub-dates&gt;&lt;date&gt;2011-10-01&lt;/date&gt;&lt;/pub-dates&gt;&lt;/dates&gt;&lt;publisher&gt;Elsevier BV&lt;/publisher&gt;&lt;isbn&gt;0960-9822&lt;/isbn&gt;&lt;urls&gt;&lt;related-urls&gt;&lt;url&gt;https://www.ncbi.nlm.nih.gov/pmc/articles/PMC3326357&lt;/url&gt;&lt;/related-urls&gt;&lt;/urls&gt;&lt;electronic-resource-num&gt;10.1016/j.cub.2011.08.031&lt;/electronic-resource-num&gt;&lt;access-date&gt;2024-07-17T09:54:15&lt;/access-date&gt;&lt;/record&gt;&lt;/Cite&gt;&lt;/EndNote&gt;</w:instrText>
+        <w:instrText xml:space="preserve"> ADDIN EN.CITE &lt;EndNote&gt;&lt;Cite&gt;&lt;Author&gt;Nishimoto&lt;/Author&gt;&lt;Year&gt;2011&lt;/Year&gt;&lt;RecNum&gt;341&lt;/RecNum&gt;&lt;DisplayText&gt;[31]&lt;/DisplayText&gt;&lt;record&gt;&lt;rec-number&gt;341&lt;/rec-number&gt;&lt;foreign-keys&gt;&lt;key app="EN" db-id="ve0frrz580r0z3evzfhpde509aavvdexsv5p" timestamp="1721260303" guid="9e314881-8f1c-4cd5-8723-bb75b222cbc6"&gt;341&lt;/key&gt;&lt;/foreign-keys&gt;&lt;ref-type name="Journal Article"&gt;17&lt;/ref-type&gt;&lt;contributors&gt;&lt;authors&gt;&lt;author&gt;Nishimoto, Shinji&lt;/author&gt;&lt;author&gt;Vu, T., An&lt;/author&gt;&lt;author&gt;Naselaris, Thomas&lt;/author&gt;&lt;author&gt;Benjamini, Yuval&lt;/author&gt;&lt;author&gt;Yu, Bin&lt;/author&gt;&lt;author&gt;Gallant, L., Jack&lt;/author&gt;&lt;/authors&gt;&lt;/contributors&gt;&lt;titles&gt;&lt;title&gt;Reconstructing Visual Experiences from Brain Activity Evoked by Natural Movies&lt;/title&gt;&lt;secondary-title&gt;Current Biology&lt;/secondary-title&gt;&lt;/titles&gt;&lt;periodical&gt;&lt;full-title&gt;Current Biology&lt;/full-title&gt;&lt;/periodical&gt;&lt;pages&gt;1641-1646&lt;/pages&gt;&lt;volume&gt;21&lt;/volume&gt;&lt;number&gt;19&lt;/number&gt;&lt;dates&gt;&lt;year&gt;2011&lt;/year&gt;&lt;pub-dates&gt;&lt;date&gt;2011-10-01&lt;/date&gt;&lt;/pub-dates&gt;&lt;/dates&gt;&lt;publisher&gt;Elsevier BV&lt;/publisher&gt;&lt;isbn&gt;0960-9822&lt;/isbn&gt;&lt;urls&gt;&lt;related-urls&gt;&lt;url&gt;https://www.ncbi.nlm.nih.gov/pmc/articles/PMC3326357&lt;/url&gt;&lt;/related-urls&gt;&lt;/urls&gt;&lt;electronic-resource-num&gt;10.1016/j.cub.2011.08.031&lt;/electronic-resource-num&gt;&lt;access-date&gt;2024-07-17T09:54:15&lt;/access-date&gt;&lt;/record&gt;&lt;/Cite&gt;&lt;/EndNote&gt;</w:instrText>
       </w:r>
       <w:r>
         <w:rPr>
@@ -10782,7 +10248,7 @@
           <w:szCs w:val="22"/>
           <w:lang w:val="en-GB"/>
         </w:rPr>
-        <w:t>[33]</w:t>
+        <w:t>[31]</w:t>
       </w:r>
       <w:r>
         <w:rPr>
@@ -10834,7 +10300,7 @@
         </w:rPr>
         <w:fldChar w:fldCharType="begin">
           <w:fldData xml:space="preserve">PEVuZE5vdGU+PENpdGU+PEF1dGhvcj5NY25hbWFyYTwvQXV0aG9yPjxZZWFyPjIwMTc8L1llYXI+
-PFJlY051bT40MTI8L1JlY051bT48RGlzcGxheVRleHQ+WzM0LCAzNV08L0Rpc3BsYXlUZXh0Pjxy
+PFJlY051bT40MTI8L1JlY051bT48RGlzcGxheVRleHQ+WzMyLCAzM108L0Rpc3BsYXlUZXh0Pjxy
 ZWNvcmQ+PHJlYy1udW1iZXI+NDEyPC9yZWMtbnVtYmVyPjxmb3JlaWduLWtleXM+PGtleSBhcHA9
 IkVOIiBkYi1pZD0idmUwZnJyejU4MHIwejNldnpmaHBkZTUwOWFhdnZkZXhzdjVwIiB0aW1lc3Rh
 bXA9IjE3MjY2NjAzMzkiIGd1aWQ9ImI1MjIxOTcyLTA0MGMtNGE0MS05NTMyLWNjZjk5OGIxMDI4
@@ -10893,7 +10359,7 @@
         </w:rPr>
         <w:fldChar w:fldCharType="begin">
           <w:fldData xml:space="preserve">PEVuZE5vdGU+PENpdGU+PEF1dGhvcj5NY25hbWFyYTwvQXV0aG9yPjxZZWFyPjIwMTc8L1llYXI+
-PFJlY051bT40MTI8L1JlY051bT48RGlzcGxheVRleHQ+WzM0LCAzNV08L0Rpc3BsYXlUZXh0Pjxy
+PFJlY051bT40MTI8L1JlY051bT48RGlzcGxheVRleHQ+WzMyLCAzM108L0Rpc3BsYXlUZXh0Pjxy
 ZWNvcmQ+PHJlYy1udW1iZXI+NDEyPC9yZWMtbnVtYmVyPjxmb3JlaWduLWtleXM+PGtleSBhcHA9
 IkVOIiBkYi1pZD0idmUwZnJyejU4MHIwejNldnpmaHBkZTUwOWFhdnZkZXhzdjVwIiB0aW1lc3Rh
 bXA9IjE3MjY2NjAzMzkiIGd1aWQ9ImI1MjIxOTcyLTA0MGMtNGE0MS05NTMyLWNjZjk5OGIxMDI4
@@ -10980,12 +10446,411 @@
           <w:szCs w:val="22"/>
           <w:lang w:val="en-GB"/>
         </w:rPr>
+        <w:t>[32, 33]</w:t>
+      </w:r>
+      <w:r>
+        <w:rPr>
+          <w:rFonts w:ascii="Times New Roman" w:hAnsi="Times New Roman" w:cs="Times New Roman"/>
+          <w:b w:val="0"/>
+          <w:color w:val="000000" w:themeColor="text1"/>
+          <w:szCs w:val="22"/>
+          <w:lang w:val="en-GB"/>
+        </w:rPr>
+        <w:fldChar w:fldCharType="end"/>
+      </w:r>
+      <w:r>
+        <w:rPr>
+          <w:rFonts w:ascii="Times New Roman" w:hAnsi="Times New Roman" w:cs="Times New Roman"/>
+          <w:b w:val="0"/>
+          <w:color w:val="000000" w:themeColor="text1"/>
+          <w:szCs w:val="22"/>
+          <w:lang w:val="en-GB"/>
+        </w:rPr>
+        <w:t>,</w:t>
+      </w:r>
+      <w:r>
+        <w:rPr>
+          <w:rFonts w:ascii="Times New Roman" w:hAnsi="Times New Roman" w:cs="Times New Roman"/>
+          <w:b w:val="0"/>
+          <w:color w:val="000000" w:themeColor="text1"/>
+          <w:szCs w:val="22"/>
+          <w:lang w:val="en-GB"/>
+        </w:rPr>
+        <w:t xml:space="preserve"> and further movie features that have </w:t>
+      </w:r>
+      <w:r>
+        <w:rPr>
+          <w:rFonts w:ascii="Times New Roman" w:hAnsi="Times New Roman" w:cs="Times New Roman"/>
+          <w:b w:val="0"/>
+          <w:color w:val="000000" w:themeColor="text1"/>
+          <w:szCs w:val="22"/>
+          <w:lang w:val="en-GB"/>
+        </w:rPr>
+        <w:t xml:space="preserve">been </w:t>
+      </w:r>
+      <w:r>
+        <w:rPr>
+          <w:rFonts w:ascii="Times New Roman" w:hAnsi="Times New Roman" w:cs="Times New Roman"/>
+          <w:b w:val="0"/>
+          <w:color w:val="000000" w:themeColor="text1"/>
+          <w:szCs w:val="22"/>
+          <w:lang w:val="en-GB"/>
+        </w:rPr>
+        <w:t>acquired in Ju-MOVIE-An.</w:t>
+      </w:r>
+      <w:r>
+        <w:rPr>
+          <w:rFonts w:ascii="Times New Roman" w:hAnsi="Times New Roman" w:cs="Times New Roman"/>
+          <w:b w:val="0"/>
+          <w:color w:val="000000" w:themeColor="text1"/>
+          <w:szCs w:val="22"/>
+          <w:lang w:val="en-GB"/>
+        </w:rPr>
+        <w:t xml:space="preserve"> We will then compare </w:t>
+      </w:r>
+      <w:r>
+        <w:rPr>
+          <w:rFonts w:ascii="Times New Roman" w:hAnsi="Times New Roman" w:cs="Times New Roman"/>
+          <w:b w:val="0"/>
+          <w:color w:val="000000" w:themeColor="text1"/>
+          <w:szCs w:val="22"/>
+          <w:lang w:val="en-GB"/>
+        </w:rPr>
+        <w:t>sex classification accuracies across the whole brain between the eight different movies clips</w:t>
+      </w:r>
+      <w:r>
+        <w:rPr>
+          <w:rFonts w:ascii="Times New Roman" w:hAnsi="Times New Roman" w:cs="Times New Roman"/>
+          <w:b w:val="0"/>
+          <w:color w:val="000000" w:themeColor="text1"/>
+          <w:szCs w:val="22"/>
+          <w:lang w:val="en-GB"/>
+        </w:rPr>
+        <w:t xml:space="preserve"> </w:t>
+      </w:r>
+      <w:r>
+        <w:rPr>
+          <w:rFonts w:ascii="Times New Roman" w:hAnsi="Times New Roman" w:cs="Times New Roman"/>
+          <w:b w:val="0"/>
+          <w:color w:val="000000" w:themeColor="text1"/>
+          <w:szCs w:val="22"/>
+          <w:lang w:val="en-GB"/>
+        </w:rPr>
+        <w:t>by use of a</w:t>
+      </w:r>
+      <w:r>
+        <w:rPr>
+          <w:rFonts w:ascii="Times New Roman" w:hAnsi="Times New Roman" w:cs="Times New Roman"/>
+          <w:b w:val="0"/>
+          <w:color w:val="000000" w:themeColor="text1"/>
+          <w:szCs w:val="22"/>
+          <w:lang w:val="en-GB"/>
+        </w:rPr>
+        <w:t xml:space="preserve"> multiple regression approach</w:t>
+      </w:r>
+      <w:r>
+        <w:rPr>
+          <w:rFonts w:ascii="Times New Roman" w:hAnsi="Times New Roman" w:cs="Times New Roman"/>
+          <w:b w:val="0"/>
+          <w:color w:val="000000" w:themeColor="text1"/>
+          <w:szCs w:val="22"/>
+          <w:lang w:val="en-GB"/>
+        </w:rPr>
+        <w:t>, which will</w:t>
+      </w:r>
+      <w:r>
+        <w:rPr>
+          <w:rFonts w:ascii="Times New Roman" w:hAnsi="Times New Roman" w:cs="Times New Roman"/>
+          <w:b w:val="0"/>
+          <w:color w:val="000000" w:themeColor="text1"/>
+          <w:szCs w:val="22"/>
+          <w:lang w:val="en-GB"/>
+        </w:rPr>
+        <w:t xml:space="preserve"> delineate which </w:t>
+      </w:r>
+      <w:r>
+        <w:rPr>
+          <w:rFonts w:ascii="Times New Roman" w:hAnsi="Times New Roman" w:cs="Times New Roman"/>
+          <w:b w:val="0"/>
+          <w:color w:val="000000" w:themeColor="text1"/>
+          <w:szCs w:val="22"/>
+          <w:lang w:val="en-GB"/>
+        </w:rPr>
+        <w:t xml:space="preserve">movie features </w:t>
+      </w:r>
+      <w:r>
+        <w:rPr>
+          <w:rFonts w:ascii="Times New Roman" w:hAnsi="Times New Roman" w:cs="Times New Roman"/>
+          <w:b w:val="0"/>
+          <w:color w:val="000000" w:themeColor="text1"/>
+          <w:szCs w:val="22"/>
+          <w:lang w:val="en-GB"/>
+        </w:rPr>
+        <w:t xml:space="preserve">drive </w:t>
+      </w:r>
+      <w:r>
+        <w:rPr>
+          <w:rFonts w:ascii="Times New Roman" w:hAnsi="Times New Roman" w:cs="Times New Roman"/>
+          <w:b w:val="0"/>
+          <w:color w:val="000000" w:themeColor="text1"/>
+          <w:szCs w:val="22"/>
+          <w:lang w:val="en-GB"/>
+        </w:rPr>
+        <w:t xml:space="preserve">classification performance for each brain parcel. </w:t>
+      </w:r>
+      <w:r>
+        <w:rPr>
+          <w:rFonts w:ascii="Times New Roman" w:hAnsi="Times New Roman" w:cs="Times New Roman"/>
+          <w:b w:val="0"/>
+          <w:color w:val="000000" w:themeColor="text1"/>
+          <w:szCs w:val="22"/>
+          <w:lang w:val="en-GB"/>
+        </w:rPr>
+        <w:t xml:space="preserve">As higher classification performance indicates more pronounced differences between the sexes, this procedure </w:t>
+      </w:r>
+      <w:r>
+        <w:rPr>
+          <w:rFonts w:ascii="Times New Roman" w:hAnsi="Times New Roman" w:cs="Times New Roman"/>
+          <w:b w:val="0"/>
+          <w:color w:val="000000" w:themeColor="text1"/>
+          <w:szCs w:val="22"/>
+          <w:lang w:val="en-GB"/>
+        </w:rPr>
+        <w:t xml:space="preserve">will result in a </w:t>
+      </w:r>
+      <w:r>
+        <w:rPr>
+          <w:rFonts w:ascii="Times New Roman" w:hAnsi="Times New Roman" w:cs="Times New Roman"/>
+          <w:b w:val="0"/>
+          <w:color w:val="000000" w:themeColor="text1"/>
+          <w:szCs w:val="22"/>
+          <w:lang w:val="en-GB"/>
+        </w:rPr>
+        <w:t xml:space="preserve">“movie feature </w:t>
+      </w:r>
+      <w:r>
+        <w:rPr>
+          <w:rFonts w:ascii="Times New Roman" w:hAnsi="Times New Roman" w:cs="Times New Roman"/>
+          <w:b w:val="0"/>
+          <w:color w:val="000000" w:themeColor="text1"/>
+          <w:szCs w:val="22"/>
+          <w:lang w:val="en-GB"/>
+        </w:rPr>
+        <w:t>profile</w:t>
+      </w:r>
+      <w:r>
+        <w:rPr>
+          <w:rFonts w:ascii="Times New Roman" w:hAnsi="Times New Roman" w:cs="Times New Roman"/>
+          <w:b w:val="0"/>
+          <w:color w:val="000000" w:themeColor="text1"/>
+          <w:szCs w:val="22"/>
+          <w:lang w:val="en-GB"/>
+        </w:rPr>
+        <w:t xml:space="preserve">” </w:t>
+      </w:r>
+      <w:r>
+        <w:rPr>
+          <w:rFonts w:ascii="Times New Roman" w:hAnsi="Times New Roman" w:cs="Times New Roman"/>
+          <w:b w:val="0"/>
+          <w:color w:val="000000" w:themeColor="text1"/>
+          <w:szCs w:val="22"/>
+          <w:lang w:val="en-GB"/>
+        </w:rPr>
+        <w:t xml:space="preserve">explaining which features of the movies result in most pronounced sex differences. </w:t>
+      </w:r>
+      <w:r>
+        <w:rPr>
+          <w:rFonts w:ascii="Times New Roman" w:hAnsi="Times New Roman" w:cs="Times New Roman"/>
+          <w:b w:val="0"/>
+          <w:color w:val="000000" w:themeColor="text1"/>
+          <w:szCs w:val="22"/>
+          <w:lang w:val="en-GB"/>
+        </w:rPr>
+        <w:t xml:space="preserve">By clustering brain parcels according to their </w:t>
+      </w:r>
+      <w:r>
+        <w:rPr>
+          <w:rFonts w:ascii="Times New Roman" w:hAnsi="Times New Roman" w:cs="Times New Roman"/>
+          <w:b w:val="0"/>
+          <w:color w:val="000000" w:themeColor="text1"/>
+          <w:szCs w:val="22"/>
+          <w:lang w:val="en-GB"/>
+        </w:rPr>
+        <w:t xml:space="preserve">movie </w:t>
+      </w:r>
+      <w:r>
+        <w:rPr>
+          <w:rFonts w:ascii="Times New Roman" w:hAnsi="Times New Roman" w:cs="Times New Roman"/>
+          <w:b w:val="0"/>
+          <w:color w:val="000000" w:themeColor="text1"/>
+          <w:szCs w:val="22"/>
+          <w:lang w:val="en-GB"/>
+        </w:rPr>
+        <w:t>feature profile</w:t>
+      </w:r>
+      <w:r>
+        <w:rPr>
+          <w:rFonts w:ascii="Times New Roman" w:hAnsi="Times New Roman" w:cs="Times New Roman"/>
+          <w:b w:val="0"/>
+          <w:color w:val="000000" w:themeColor="text1"/>
+          <w:szCs w:val="22"/>
+          <w:lang w:val="en-GB"/>
+        </w:rPr>
+        <w:t>s</w:t>
+      </w:r>
+      <w:r>
+        <w:rPr>
+          <w:rFonts w:ascii="Times New Roman" w:hAnsi="Times New Roman" w:cs="Times New Roman"/>
+          <w:b w:val="0"/>
+          <w:color w:val="000000" w:themeColor="text1"/>
+          <w:szCs w:val="22"/>
+          <w:lang w:val="en-GB"/>
+        </w:rPr>
+        <w:t xml:space="preserve">, we will identify brain networks </w:t>
+      </w:r>
+      <w:r>
+        <w:rPr>
+          <w:rFonts w:ascii="Times New Roman" w:hAnsi="Times New Roman" w:cs="Times New Roman"/>
+          <w:b w:val="0"/>
+          <w:color w:val="000000" w:themeColor="text1"/>
+          <w:szCs w:val="22"/>
+          <w:lang w:val="en-GB"/>
+        </w:rPr>
+        <w:t xml:space="preserve">in which sex differences </w:t>
+      </w:r>
+      <w:r>
+        <w:rPr>
+          <w:rFonts w:ascii="Times New Roman" w:hAnsi="Times New Roman" w:cs="Times New Roman"/>
+          <w:b w:val="0"/>
+          <w:color w:val="000000" w:themeColor="text1"/>
+          <w:szCs w:val="22"/>
+          <w:lang w:val="en-GB"/>
+        </w:rPr>
+        <w:t xml:space="preserve">are conjointly driven by specific features of the movies. We hypothesize that certain brain networks will </w:t>
+      </w:r>
+      <w:r>
+        <w:rPr>
+          <w:rFonts w:ascii="Times New Roman" w:hAnsi="Times New Roman" w:cs="Times New Roman"/>
+          <w:b w:val="0"/>
+          <w:color w:val="000000" w:themeColor="text1"/>
+          <w:szCs w:val="22"/>
+          <w:lang w:val="en-GB"/>
+        </w:rPr>
+        <w:t>comprise</w:t>
+      </w:r>
+      <w:r>
+        <w:rPr>
+          <w:rFonts w:ascii="Times New Roman" w:hAnsi="Times New Roman" w:cs="Times New Roman"/>
+          <w:b w:val="0"/>
+          <w:color w:val="000000" w:themeColor="text1"/>
+          <w:szCs w:val="22"/>
+          <w:lang w:val="en-GB"/>
+        </w:rPr>
+        <w:t xml:space="preserve"> </w:t>
+      </w:r>
+      <w:r>
+        <w:rPr>
+          <w:rFonts w:ascii="Times New Roman" w:hAnsi="Times New Roman" w:cs="Times New Roman"/>
+          <w:b w:val="0"/>
+          <w:color w:val="000000" w:themeColor="text1"/>
+          <w:szCs w:val="22"/>
+          <w:lang w:val="en-GB"/>
+        </w:rPr>
+        <w:t>specific</w:t>
+      </w:r>
+      <w:r>
+        <w:rPr>
+          <w:rFonts w:ascii="Times New Roman" w:hAnsi="Times New Roman" w:cs="Times New Roman"/>
+          <w:b w:val="0"/>
+          <w:color w:val="000000" w:themeColor="text1"/>
+          <w:szCs w:val="22"/>
+          <w:lang w:val="en-GB"/>
+        </w:rPr>
+        <w:t xml:space="preserve"> cognitive domains, in particular those that have been </w:t>
+      </w:r>
+      <w:r>
+        <w:rPr>
+          <w:rFonts w:ascii="Times New Roman" w:hAnsi="Times New Roman" w:cs="Times New Roman"/>
+          <w:b w:val="0"/>
+          <w:bCs w:val="0"/>
+          <w:color w:val="000000" w:themeColor="text1"/>
+          <w:szCs w:val="22"/>
+          <w:lang w:val="en-GB"/>
+        </w:rPr>
+        <w:t xml:space="preserve">identified in classical group studies, which identified sex differences in cognitive domains like language and spatial </w:t>
+      </w:r>
+      <w:r>
+        <w:rPr>
+          <w:rFonts w:ascii="Times New Roman" w:hAnsi="Times New Roman" w:cs="Times New Roman"/>
+          <w:b w:val="0"/>
+          <w:bCs w:val="0"/>
+          <w:color w:val="000000" w:themeColor="text1"/>
+          <w:szCs w:val="22"/>
+          <w:lang w:val="en-GB"/>
+        </w:rPr>
+        <w:t>cognition</w:t>
+      </w:r>
+      <w:r>
+        <w:rPr>
+          <w:rFonts w:ascii="Times New Roman" w:hAnsi="Times New Roman" w:cs="Times New Roman"/>
+          <w:b w:val="0"/>
+          <w:bCs w:val="0"/>
+          <w:color w:val="000000" w:themeColor="text1"/>
+          <w:szCs w:val="22"/>
+          <w:lang w:val="en-GB"/>
+        </w:rPr>
+        <w:t xml:space="preserve"> </w:t>
+      </w:r>
+      <w:r>
+        <w:rPr>
+          <w:rFonts w:ascii="Times New Roman" w:hAnsi="Times New Roman" w:cs="Times New Roman"/>
+          <w:b w:val="0"/>
+          <w:bCs w:val="0"/>
+          <w:color w:val="000000" w:themeColor="text1"/>
+          <w:szCs w:val="22"/>
+          <w:lang w:val="en-GB"/>
+        </w:rPr>
+        <w:fldChar w:fldCharType="begin"/>
+      </w:r>
+      <w:r>
+        <w:rPr>
+          <w:rFonts w:ascii="Times New Roman" w:hAnsi="Times New Roman" w:cs="Times New Roman"/>
+          <w:b w:val="0"/>
+          <w:bCs w:val="0"/>
+          <w:color w:val="000000" w:themeColor="text1"/>
+          <w:szCs w:val="22"/>
+          <w:lang w:val="en-GB"/>
+        </w:rPr>
+        <w:instrText xml:space="preserve"> ADDIN EN.CITE &lt;EndNote&gt;&lt;Cite&gt;&lt;Author&gt;Halpern&lt;/Author&gt;&lt;Year&gt;2000&lt;/Year&gt;&lt;RecNum&gt;430&lt;/RecNum&gt;&lt;DisplayText&gt;[34, 35]&lt;/DisplayText&gt;&lt;record&gt;&lt;rec-number&gt;430&lt;/rec-number&gt;&lt;foreign-keys&gt;&lt;key app="EN" db-id="ve0frrz580r0z3evzfhpde509aavvdexsv5p" timestamp="1728375973" guid="a8626127-0c9f-4acc-9250-836cdab4a3c7"&gt;430&lt;/key&gt;&lt;/foreign-keys&gt;&lt;ref-type name="Book"&gt;6&lt;/ref-type&gt;&lt;contributors&gt;&lt;authors&gt;&lt;author&gt;Halpern, D.F.&lt;/author&gt;&lt;/authors&gt;&lt;/contributors&gt;&lt;titles&gt;&lt;title&gt;Sex Differences in Cognitive Abilities&lt;/title&gt;&lt;/titles&gt;&lt;dates&gt;&lt;year&gt;2000&lt;/year&gt;&lt;/dates&gt;&lt;pub-location&gt;Mahwah, NJ&lt;/pub-location&gt;&lt;publisher&gt;Lawrence Erlbaum Associates Inc&lt;/publisher&gt;&lt;urls&gt;&lt;/urls&gt;&lt;/record&gt;&lt;/Cite&gt;&lt;Cite&gt;&lt;Author&gt;Kimura&lt;/Author&gt;&lt;Year&gt;2000&lt;/Year&gt;&lt;RecNum&gt;431&lt;/RecNum&gt;&lt;record&gt;&lt;rec-number&gt;431&lt;/rec-number&gt;&lt;foreign-keys&gt;&lt;key app="EN" db-id="ve0frrz580r0z3evzfhpde509aavvdexsv5p" timestamp="1728376168" guid="15b551c0-431b-48b2-9c93-9eb48af4a378"&gt;431&lt;/key&gt;&lt;/foreign-keys&gt;&lt;ref-type name="Book"&gt;6&lt;/ref-type&gt;&lt;contributors&gt;&lt;authors&gt;&lt;author&gt;Kimura, D.&lt;/author&gt;&lt;/authors&gt;&lt;/contributors&gt;&lt;titles&gt;&lt;title&gt;Sex &amp;amp; Cognition&lt;/title&gt;&lt;/titles&gt;&lt;dates&gt;&lt;year&gt;2000&lt;/year&gt;&lt;/dates&gt;&lt;pub-location&gt;Cambridge, MA&lt;/pub-location&gt;&lt;publisher&gt;MIT Press&lt;/publisher&gt;&lt;urls&gt;&lt;/urls&gt;&lt;/record&gt;&lt;/Cite&gt;&lt;/EndNote&gt;</w:instrText>
+      </w:r>
+      <w:r>
+        <w:rPr>
+          <w:rFonts w:ascii="Times New Roman" w:hAnsi="Times New Roman" w:cs="Times New Roman"/>
+          <w:b w:val="0"/>
+          <w:bCs w:val="0"/>
+          <w:color w:val="000000" w:themeColor="text1"/>
+          <w:szCs w:val="22"/>
+          <w:lang w:val="en-GB"/>
+        </w:rPr>
+        <w:fldChar w:fldCharType="separate"/>
+      </w:r>
+      <w:r>
+        <w:rPr>
+          <w:rFonts w:ascii="Times New Roman" w:hAnsi="Times New Roman" w:cs="Times New Roman"/>
+          <w:b w:val="0"/>
+          <w:bCs w:val="0"/>
+          <w:noProof/>
+          <w:color w:val="000000" w:themeColor="text1"/>
+          <w:szCs w:val="22"/>
+          <w:lang w:val="en-GB"/>
+        </w:rPr>
         <w:t>[34, 35]</w:t>
       </w:r>
       <w:r>
         <w:rPr>
           <w:rFonts w:ascii="Times New Roman" w:hAnsi="Times New Roman" w:cs="Times New Roman"/>
           <w:b w:val="0"/>
+          <w:bCs w:val="0"/>
           <w:color w:val="000000" w:themeColor="text1"/>
           <w:szCs w:val="22"/>
           <w:lang w:val="en-GB"/>
@@ -10996,350 +10861,27 @@
         <w:rPr>
           <w:rFonts w:ascii="Times New Roman" w:hAnsi="Times New Roman" w:cs="Times New Roman"/>
           <w:b w:val="0"/>
-          <w:color w:val="000000" w:themeColor="text1"/>
-          <w:szCs w:val="22"/>
-          <w:lang w:val="en-GB"/>
-        </w:rPr>
-        <w:t>,</w:t>
-      </w:r>
-      <w:r>
-        <w:rPr>
-          <w:rFonts w:ascii="Times New Roman" w:hAnsi="Times New Roman" w:cs="Times New Roman"/>
-          <w:b w:val="0"/>
-          <w:color w:val="000000" w:themeColor="text1"/>
-          <w:szCs w:val="22"/>
-          <w:lang w:val="en-GB"/>
-        </w:rPr>
-        <w:t xml:space="preserve"> and further movie features that have </w:t>
-      </w:r>
-      <w:r>
-        <w:rPr>
-          <w:rFonts w:ascii="Times New Roman" w:hAnsi="Times New Roman" w:cs="Times New Roman"/>
-          <w:b w:val="0"/>
-          <w:color w:val="000000" w:themeColor="text1"/>
-          <w:szCs w:val="22"/>
-          <w:lang w:val="en-GB"/>
-        </w:rPr>
-        <w:t xml:space="preserve">been </w:t>
-      </w:r>
-      <w:r>
-        <w:rPr>
-          <w:rFonts w:ascii="Times New Roman" w:hAnsi="Times New Roman" w:cs="Times New Roman"/>
-          <w:b w:val="0"/>
-          <w:color w:val="000000" w:themeColor="text1"/>
-          <w:szCs w:val="22"/>
-          <w:lang w:val="en-GB"/>
-        </w:rPr>
-        <w:t>acquired in Ju-MOVIE-An.</w:t>
-      </w:r>
-      <w:r>
-        <w:rPr>
-          <w:rFonts w:ascii="Times New Roman" w:hAnsi="Times New Roman" w:cs="Times New Roman"/>
-          <w:b w:val="0"/>
-          <w:color w:val="000000" w:themeColor="text1"/>
-          <w:szCs w:val="22"/>
-          <w:lang w:val="en-GB"/>
-        </w:rPr>
-        <w:t xml:space="preserve"> We will then compare </w:t>
-      </w:r>
-      <w:r>
-        <w:rPr>
-          <w:rFonts w:ascii="Times New Roman" w:hAnsi="Times New Roman" w:cs="Times New Roman"/>
-          <w:b w:val="0"/>
-          <w:color w:val="000000" w:themeColor="text1"/>
-          <w:szCs w:val="22"/>
-          <w:lang w:val="en-GB"/>
-        </w:rPr>
-        <w:t>sex classification accuracies across the whole brain between the eight different movies clips</w:t>
-      </w:r>
-      <w:r>
-        <w:rPr>
-          <w:rFonts w:ascii="Times New Roman" w:hAnsi="Times New Roman" w:cs="Times New Roman"/>
-          <w:b w:val="0"/>
-          <w:color w:val="000000" w:themeColor="text1"/>
-          <w:szCs w:val="22"/>
-          <w:lang w:val="en-GB"/>
-        </w:rPr>
-        <w:t xml:space="preserve"> </w:t>
-      </w:r>
-      <w:r>
-        <w:rPr>
-          <w:rFonts w:ascii="Times New Roman" w:hAnsi="Times New Roman" w:cs="Times New Roman"/>
-          <w:b w:val="0"/>
-          <w:color w:val="000000" w:themeColor="text1"/>
-          <w:szCs w:val="22"/>
-          <w:lang w:val="en-GB"/>
-        </w:rPr>
-        <w:t>by use of a</w:t>
-      </w:r>
-      <w:r>
-        <w:rPr>
-          <w:rFonts w:ascii="Times New Roman" w:hAnsi="Times New Roman" w:cs="Times New Roman"/>
-          <w:b w:val="0"/>
-          <w:color w:val="000000" w:themeColor="text1"/>
-          <w:szCs w:val="22"/>
-          <w:lang w:val="en-GB"/>
-        </w:rPr>
-        <w:t xml:space="preserve"> multiple regression approach</w:t>
-      </w:r>
-      <w:r>
-        <w:rPr>
-          <w:rFonts w:ascii="Times New Roman" w:hAnsi="Times New Roman" w:cs="Times New Roman"/>
-          <w:b w:val="0"/>
-          <w:color w:val="000000" w:themeColor="text1"/>
-          <w:szCs w:val="22"/>
-          <w:lang w:val="en-GB"/>
-        </w:rPr>
-        <w:t>, which will</w:t>
-      </w:r>
-      <w:r>
-        <w:rPr>
-          <w:rFonts w:ascii="Times New Roman" w:hAnsi="Times New Roman" w:cs="Times New Roman"/>
-          <w:b w:val="0"/>
-          <w:color w:val="000000" w:themeColor="text1"/>
-          <w:szCs w:val="22"/>
-          <w:lang w:val="en-GB"/>
-        </w:rPr>
-        <w:t xml:space="preserve"> delineate which </w:t>
-      </w:r>
-      <w:r>
-        <w:rPr>
-          <w:rFonts w:ascii="Times New Roman" w:hAnsi="Times New Roman" w:cs="Times New Roman"/>
-          <w:b w:val="0"/>
-          <w:color w:val="000000" w:themeColor="text1"/>
-          <w:szCs w:val="22"/>
-          <w:lang w:val="en-GB"/>
-        </w:rPr>
-        <w:t xml:space="preserve">movie features </w:t>
-      </w:r>
-      <w:r>
-        <w:rPr>
-          <w:rFonts w:ascii="Times New Roman" w:hAnsi="Times New Roman" w:cs="Times New Roman"/>
-          <w:b w:val="0"/>
-          <w:color w:val="000000" w:themeColor="text1"/>
-          <w:szCs w:val="22"/>
-          <w:lang w:val="en-GB"/>
-        </w:rPr>
-        <w:t xml:space="preserve">drive </w:t>
-      </w:r>
-      <w:r>
-        <w:rPr>
-          <w:rFonts w:ascii="Times New Roman" w:hAnsi="Times New Roman" w:cs="Times New Roman"/>
-          <w:b w:val="0"/>
-          <w:color w:val="000000" w:themeColor="text1"/>
-          <w:szCs w:val="22"/>
-          <w:lang w:val="en-GB"/>
-        </w:rPr>
-        <w:t xml:space="preserve">classification performance for each brain parcel. </w:t>
-      </w:r>
-      <w:r>
-        <w:rPr>
-          <w:rFonts w:ascii="Times New Roman" w:hAnsi="Times New Roman" w:cs="Times New Roman"/>
-          <w:b w:val="0"/>
-          <w:color w:val="000000" w:themeColor="text1"/>
-          <w:szCs w:val="22"/>
-          <w:lang w:val="en-GB"/>
-        </w:rPr>
-        <w:t xml:space="preserve">As higher classification performance indicates more pronounced differences between the sexes, this procedure </w:t>
-      </w:r>
-      <w:r>
-        <w:rPr>
-          <w:rFonts w:ascii="Times New Roman" w:hAnsi="Times New Roman" w:cs="Times New Roman"/>
-          <w:b w:val="0"/>
-          <w:color w:val="000000" w:themeColor="text1"/>
-          <w:szCs w:val="22"/>
-          <w:lang w:val="en-GB"/>
-        </w:rPr>
-        <w:t xml:space="preserve">will result in a </w:t>
-      </w:r>
-      <w:r>
-        <w:rPr>
-          <w:rFonts w:ascii="Times New Roman" w:hAnsi="Times New Roman" w:cs="Times New Roman"/>
-          <w:b w:val="0"/>
-          <w:color w:val="000000" w:themeColor="text1"/>
-          <w:szCs w:val="22"/>
-          <w:lang w:val="en-GB"/>
-        </w:rPr>
-        <w:t xml:space="preserve">“movie feature </w:t>
-      </w:r>
-      <w:r>
-        <w:rPr>
-          <w:rFonts w:ascii="Times New Roman" w:hAnsi="Times New Roman" w:cs="Times New Roman"/>
-          <w:b w:val="0"/>
-          <w:color w:val="000000" w:themeColor="text1"/>
-          <w:szCs w:val="22"/>
-          <w:lang w:val="en-GB"/>
-        </w:rPr>
-        <w:t>profile</w:t>
-      </w:r>
-      <w:r>
-        <w:rPr>
-          <w:rFonts w:ascii="Times New Roman" w:hAnsi="Times New Roman" w:cs="Times New Roman"/>
-          <w:b w:val="0"/>
-          <w:color w:val="000000" w:themeColor="text1"/>
-          <w:szCs w:val="22"/>
-          <w:lang w:val="en-GB"/>
-        </w:rPr>
-        <w:t xml:space="preserve">” </w:t>
-      </w:r>
-      <w:r>
-        <w:rPr>
-          <w:rFonts w:ascii="Times New Roman" w:hAnsi="Times New Roman" w:cs="Times New Roman"/>
-          <w:b w:val="0"/>
-          <w:color w:val="000000" w:themeColor="text1"/>
-          <w:szCs w:val="22"/>
-          <w:lang w:val="en-GB"/>
-        </w:rPr>
-        <w:t xml:space="preserve">explaining which features of the movies result in most pronounced sex differences. </w:t>
-      </w:r>
-      <w:r>
-        <w:rPr>
-          <w:rFonts w:ascii="Times New Roman" w:hAnsi="Times New Roman" w:cs="Times New Roman"/>
-          <w:b w:val="0"/>
-          <w:color w:val="000000" w:themeColor="text1"/>
-          <w:szCs w:val="22"/>
-          <w:lang w:val="en-GB"/>
-        </w:rPr>
-        <w:t xml:space="preserve">By clustering brain parcels according to their </w:t>
-      </w:r>
-      <w:r>
-        <w:rPr>
-          <w:rFonts w:ascii="Times New Roman" w:hAnsi="Times New Roman" w:cs="Times New Roman"/>
-          <w:b w:val="0"/>
-          <w:color w:val="000000" w:themeColor="text1"/>
-          <w:szCs w:val="22"/>
-          <w:lang w:val="en-GB"/>
-        </w:rPr>
-        <w:t xml:space="preserve">movie </w:t>
-      </w:r>
-      <w:r>
-        <w:rPr>
-          <w:rFonts w:ascii="Times New Roman" w:hAnsi="Times New Roman" w:cs="Times New Roman"/>
-          <w:b w:val="0"/>
-          <w:color w:val="000000" w:themeColor="text1"/>
-          <w:szCs w:val="22"/>
-          <w:lang w:val="en-GB"/>
-        </w:rPr>
-        <w:t>feature profile</w:t>
-      </w:r>
-      <w:r>
-        <w:rPr>
-          <w:rFonts w:ascii="Times New Roman" w:hAnsi="Times New Roman" w:cs="Times New Roman"/>
-          <w:b w:val="0"/>
-          <w:color w:val="000000" w:themeColor="text1"/>
-          <w:szCs w:val="22"/>
-          <w:lang w:val="en-GB"/>
-        </w:rPr>
-        <w:t>s</w:t>
-      </w:r>
-      <w:r>
-        <w:rPr>
-          <w:rFonts w:ascii="Times New Roman" w:hAnsi="Times New Roman" w:cs="Times New Roman"/>
-          <w:b w:val="0"/>
-          <w:color w:val="000000" w:themeColor="text1"/>
-          <w:szCs w:val="22"/>
-          <w:lang w:val="en-GB"/>
-        </w:rPr>
-        <w:t xml:space="preserve">, we will identify brain networks </w:t>
-      </w:r>
-      <w:r>
-        <w:rPr>
-          <w:rFonts w:ascii="Times New Roman" w:hAnsi="Times New Roman" w:cs="Times New Roman"/>
-          <w:b w:val="0"/>
-          <w:color w:val="000000" w:themeColor="text1"/>
-          <w:szCs w:val="22"/>
-          <w:lang w:val="en-GB"/>
-        </w:rPr>
-        <w:t xml:space="preserve">in which sex differences </w:t>
-      </w:r>
-      <w:r>
-        <w:rPr>
-          <w:rFonts w:ascii="Times New Roman" w:hAnsi="Times New Roman" w:cs="Times New Roman"/>
-          <w:b w:val="0"/>
-          <w:color w:val="000000" w:themeColor="text1"/>
-          <w:szCs w:val="22"/>
-          <w:lang w:val="en-GB"/>
-        </w:rPr>
-        <w:t xml:space="preserve">are conjointly driven by specific features of the movies. We hypothesize that certain brain networks will </w:t>
-      </w:r>
-      <w:r>
-        <w:rPr>
-          <w:rFonts w:ascii="Times New Roman" w:hAnsi="Times New Roman" w:cs="Times New Roman"/>
-          <w:b w:val="0"/>
-          <w:color w:val="000000" w:themeColor="text1"/>
-          <w:szCs w:val="22"/>
-          <w:lang w:val="en-GB"/>
-        </w:rPr>
-        <w:t>comprise</w:t>
-      </w:r>
-      <w:r>
-        <w:rPr>
-          <w:rFonts w:ascii="Times New Roman" w:hAnsi="Times New Roman" w:cs="Times New Roman"/>
-          <w:b w:val="0"/>
-          <w:color w:val="000000" w:themeColor="text1"/>
-          <w:szCs w:val="22"/>
-          <w:lang w:val="en-GB"/>
-        </w:rPr>
-        <w:t xml:space="preserve"> </w:t>
-      </w:r>
-      <w:r>
-        <w:rPr>
-          <w:rFonts w:ascii="Times New Roman" w:hAnsi="Times New Roman" w:cs="Times New Roman"/>
-          <w:b w:val="0"/>
-          <w:color w:val="000000" w:themeColor="text1"/>
-          <w:szCs w:val="22"/>
-          <w:lang w:val="en-GB"/>
-        </w:rPr>
-        <w:t>specific</w:t>
-      </w:r>
-      <w:r>
-        <w:rPr>
-          <w:rFonts w:ascii="Times New Roman" w:hAnsi="Times New Roman" w:cs="Times New Roman"/>
-          <w:b w:val="0"/>
-          <w:color w:val="000000" w:themeColor="text1"/>
-          <w:szCs w:val="22"/>
-          <w:lang w:val="en-GB"/>
-        </w:rPr>
-        <w:t xml:space="preserve"> cognitive domains, in particular those that have been </w:t>
-      </w:r>
-      <w:r>
-        <w:rPr>
-          <w:rFonts w:ascii="Times New Roman" w:hAnsi="Times New Roman" w:cs="Times New Roman"/>
-          <w:b w:val="0"/>
           <w:bCs w:val="0"/>
           <w:color w:val="000000" w:themeColor="text1"/>
           <w:szCs w:val="22"/>
           <w:lang w:val="en-GB"/>
         </w:rPr>
-        <w:t xml:space="preserve">identified in classical group studies, which identified sex differences in cognitive domains like language and spatial </w:t>
-      </w:r>
-      <w:r>
-        <w:rPr>
-          <w:rFonts w:ascii="Times New Roman" w:hAnsi="Times New Roman" w:cs="Times New Roman"/>
-          <w:b w:val="0"/>
-          <w:bCs w:val="0"/>
-          <w:color w:val="000000" w:themeColor="text1"/>
-          <w:szCs w:val="22"/>
-          <w:lang w:val="en-GB"/>
-        </w:rPr>
-        <w:t>cognition</w:t>
-      </w:r>
-      <w:r>
-        <w:rPr>
-          <w:rFonts w:ascii="Times New Roman" w:hAnsi="Times New Roman" w:cs="Times New Roman"/>
-          <w:b w:val="0"/>
-          <w:bCs w:val="0"/>
-          <w:color w:val="000000" w:themeColor="text1"/>
-          <w:szCs w:val="22"/>
-          <w:lang w:val="en-GB"/>
-        </w:rPr>
-        <w:t xml:space="preserve"> </w:t>
-      </w:r>
-      <w:r>
-        <w:rPr>
-          <w:rFonts w:ascii="Times New Roman" w:hAnsi="Times New Roman" w:cs="Times New Roman"/>
-          <w:b w:val="0"/>
-          <w:bCs w:val="0"/>
+        <w:t>.</w:t>
+      </w:r>
+      <w:r>
+        <w:rPr>
+          <w:rFonts w:ascii="Times New Roman" w:hAnsi="Times New Roman" w:cs="Times New Roman"/>
+          <w:b w:val="0"/>
+          <w:color w:val="000000" w:themeColor="text1"/>
+          <w:szCs w:val="22"/>
+          <w:lang w:val="en-GB"/>
+        </w:rPr>
+        <w:t xml:space="preserve"> Other networks can be expected to comprise more generalized and non-specific cognitive resources which are independent of the specific situation </w:t>
+      </w:r>
+      <w:r>
+        <w:rPr>
+          <w:rFonts w:ascii="Times New Roman" w:hAnsi="Times New Roman" w:cs="Times New Roman"/>
+          <w:b w:val="0"/>
           <w:color w:val="000000" w:themeColor="text1"/>
           <w:szCs w:val="22"/>
           <w:lang w:val="en-GB"/>
@@ -11350,18 +10892,16 @@
         <w:rPr>
           <w:rFonts w:ascii="Times New Roman" w:hAnsi="Times New Roman" w:cs="Times New Roman"/>
           <w:b w:val="0"/>
-          <w:bCs w:val="0"/>
-          <w:color w:val="000000" w:themeColor="text1"/>
-          <w:szCs w:val="22"/>
-          <w:lang w:val="en-GB"/>
-        </w:rPr>
-        <w:instrText xml:space="preserve"> ADDIN EN.CITE &lt;EndNote&gt;&lt;Cite&gt;&lt;Author&gt;Halpern&lt;/Author&gt;&lt;Year&gt;2000&lt;/Year&gt;&lt;RecNum&gt;430&lt;/RecNum&gt;&lt;DisplayText&gt;[36, 37]&lt;/DisplayText&gt;&lt;record&gt;&lt;rec-number&gt;430&lt;/rec-number&gt;&lt;foreign-keys&gt;&lt;key app="EN" db-id="ve0frrz580r0z3evzfhpde509aavvdexsv5p" timestamp="1728375973" guid="a8626127-0c9f-4acc-9250-836cdab4a3c7"&gt;430&lt;/key&gt;&lt;/foreign-keys&gt;&lt;ref-type name="Book"&gt;6&lt;/ref-type&gt;&lt;contributors&gt;&lt;authors&gt;&lt;author&gt;Halpern, D.F.&lt;/author&gt;&lt;/authors&gt;&lt;/contributors&gt;&lt;titles&gt;&lt;title&gt;Sex Differences in Cognitive Abilities&lt;/title&gt;&lt;/titles&gt;&lt;dates&gt;&lt;year&gt;2000&lt;/year&gt;&lt;/dates&gt;&lt;pub-location&gt;Mahwah, NJ&lt;/pub-location&gt;&lt;publisher&gt;Lawrence Erlbaum Associates Inc&lt;/publisher&gt;&lt;urls&gt;&lt;/urls&gt;&lt;/record&gt;&lt;/Cite&gt;&lt;Cite&gt;&lt;Author&gt;Kimura&lt;/Author&gt;&lt;Year&gt;2000&lt;/Year&gt;&lt;RecNum&gt;431&lt;/RecNum&gt;&lt;record&gt;&lt;rec-number&gt;431&lt;/rec-number&gt;&lt;foreign-keys&gt;&lt;key app="EN" db-id="ve0frrz580r0z3evzfhpde509aavvdexsv5p" timestamp="1728376168" guid="15b551c0-431b-48b2-9c93-9eb48af4a378"&gt;431&lt;/key&gt;&lt;/foreign-keys&gt;&lt;ref-type name="Book"&gt;6&lt;/ref-type&gt;&lt;contributors&gt;&lt;authors&gt;&lt;author&gt;Kimura, D.&lt;/author&gt;&lt;/authors&gt;&lt;/contributors&gt;&lt;titles&gt;&lt;title&gt;Sex &amp;amp; Cognition&lt;/title&gt;&lt;/titles&gt;&lt;dates&gt;&lt;year&gt;2000&lt;/year&gt;&lt;/dates&gt;&lt;pub-location&gt;Cambridge, MA&lt;/pub-location&gt;&lt;publisher&gt;MIT Press&lt;/publisher&gt;&lt;urls&gt;&lt;/urls&gt;&lt;/record&gt;&lt;/Cite&gt;&lt;/EndNote&gt;</w:instrText>
-      </w:r>
-      <w:r>
-        <w:rPr>
-          <w:rFonts w:ascii="Times New Roman" w:hAnsi="Times New Roman" w:cs="Times New Roman"/>
-          <w:b w:val="0"/>
-          <w:bCs w:val="0"/>
+          <w:color w:val="000000" w:themeColor="text1"/>
+          <w:szCs w:val="22"/>
+          <w:lang w:val="en-GB"/>
+        </w:rPr>
+        <w:instrText xml:space="preserve"> ADDIN EN.CITE &lt;EndNote&gt;&lt;Cite&gt;&lt;Author&gt;Hugdahl&lt;/Author&gt;&lt;Year&gt;2015&lt;/Year&gt;&lt;RecNum&gt;402&lt;/RecNum&gt;&lt;DisplayText&gt;[29]&lt;/DisplayText&gt;&lt;record&gt;&lt;rec-number&gt;402&lt;/rec-number&gt;&lt;foreign-keys&gt;&lt;key app="EN" db-id="ve0frrz580r0z3evzfhpde509aavvdexsv5p" timestamp="1726494592" guid="f71a476f-905e-402a-8f86-a78a97ce0993"&gt;402&lt;/key&gt;&lt;/foreign-keys&gt;&lt;ref-type name="Journal Article"&gt;17&lt;/ref-type&gt;&lt;contributors&gt;&lt;authors&gt;&lt;author&gt;Hugdahl, Kenneth&lt;/author&gt;&lt;author&gt;Raichle, Marcus E.&lt;/author&gt;&lt;author&gt;Mitra, Anish&lt;/author&gt;&lt;author&gt;Specht, Karsten&lt;/author&gt;&lt;/authors&gt;&lt;/contributors&gt;&lt;titles&gt;&lt;title&gt;On the existence of a generalized non-specific task-dependent network&lt;/title&gt;&lt;secondary-title&gt;Frontiers in Human Neuroscience&lt;/secondary-title&gt;&lt;/titles&gt;&lt;periodical&gt;&lt;full-title&gt;Frontiers in Human Neuroscience&lt;/full-title&gt;&lt;/periodical&gt;&lt;volume&gt;9&lt;/volume&gt;&lt;dates&gt;&lt;year&gt;2015&lt;/year&gt;&lt;pub-dates&gt;&lt;date&gt;2015-08-06&lt;/date&gt;&lt;/pub-dates&gt;&lt;/dates&gt;&lt;publisher&gt;Frontiers Media SA&lt;/publisher&gt;&lt;isbn&gt;1662-5161&lt;/isbn&gt;&lt;urls&gt;&lt;related-urls&gt;&lt;url&gt;https://www.frontiersin.org/articles/10.3389/fnhum.2015.00430/pdf&lt;/url&gt;&lt;/related-urls&gt;&lt;/urls&gt;&lt;electronic-resource-num&gt;10.3389/fnhum.2015.00430&lt;/electronic-resource-num&gt;&lt;access-date&gt;2024-09-16T13:49:30&lt;/access-date&gt;&lt;/record&gt;&lt;/Cite&gt;&lt;/EndNote&gt;</w:instrText>
+      </w:r>
+      <w:r>
+        <w:rPr>
+          <w:rFonts w:ascii="Times New Roman" w:hAnsi="Times New Roman" w:cs="Times New Roman"/>
+          <w:b w:val="0"/>
           <w:color w:val="000000" w:themeColor="text1"/>
           <w:szCs w:val="22"/>
           <w:lang w:val="en-GB"/>
@@ -11372,86 +10912,12 @@
         <w:rPr>
           <w:rFonts w:ascii="Times New Roman" w:hAnsi="Times New Roman" w:cs="Times New Roman"/>
           <w:b w:val="0"/>
-          <w:bCs w:val="0"/>
-          <w:noProof/>
-          <w:color w:val="000000" w:themeColor="text1"/>
-          <w:szCs w:val="22"/>
-          <w:lang w:val="en-GB"/>
-        </w:rPr>
-        <w:t>[36, 37]</w:t>
-      </w:r>
-      <w:r>
-        <w:rPr>
-          <w:rFonts w:ascii="Times New Roman" w:hAnsi="Times New Roman" w:cs="Times New Roman"/>
-          <w:b w:val="0"/>
-          <w:bCs w:val="0"/>
-          <w:color w:val="000000" w:themeColor="text1"/>
-          <w:szCs w:val="22"/>
-          <w:lang w:val="en-GB"/>
-        </w:rPr>
-        <w:fldChar w:fldCharType="end"/>
-      </w:r>
-      <w:r>
-        <w:rPr>
-          <w:rFonts w:ascii="Times New Roman" w:hAnsi="Times New Roman" w:cs="Times New Roman"/>
-          <w:b w:val="0"/>
-          <w:bCs w:val="0"/>
-          <w:color w:val="000000" w:themeColor="text1"/>
-          <w:szCs w:val="22"/>
-          <w:lang w:val="en-GB"/>
-        </w:rPr>
-        <w:t>.</w:t>
-      </w:r>
-      <w:r>
-        <w:rPr>
-          <w:rFonts w:ascii="Times New Roman" w:hAnsi="Times New Roman" w:cs="Times New Roman"/>
-          <w:b w:val="0"/>
-          <w:color w:val="000000" w:themeColor="text1"/>
-          <w:szCs w:val="22"/>
-          <w:lang w:val="en-GB"/>
-        </w:rPr>
-        <w:t xml:space="preserve"> Other networks can be expected to comprise more generalized and non-specific cognitive resources which are independent of the specific situation </w:t>
-      </w:r>
-      <w:r>
-        <w:rPr>
-          <w:rFonts w:ascii="Times New Roman" w:hAnsi="Times New Roman" w:cs="Times New Roman"/>
-          <w:b w:val="0"/>
-          <w:color w:val="000000" w:themeColor="text1"/>
-          <w:szCs w:val="22"/>
-          <w:lang w:val="en-GB"/>
-        </w:rPr>
-        <w:fldChar w:fldCharType="begin"/>
-      </w:r>
-      <w:r>
-        <w:rPr>
-          <w:rFonts w:ascii="Times New Roman" w:hAnsi="Times New Roman" w:cs="Times New Roman"/>
-          <w:b w:val="0"/>
-          <w:color w:val="000000" w:themeColor="text1"/>
-          <w:szCs w:val="22"/>
-          <w:lang w:val="en-GB"/>
-        </w:rPr>
-        <w:instrText xml:space="preserve"> ADDIN EN.CITE &lt;EndNote&gt;&lt;Cite&gt;&lt;Author&gt;Hugdahl&lt;/Author&gt;&lt;Year&gt;2015&lt;/Year&gt;&lt;RecNum&gt;402&lt;/RecNum&gt;&lt;DisplayText&gt;[31]&lt;/DisplayText&gt;&lt;record&gt;&lt;rec-number&gt;402&lt;/rec-number&gt;&lt;foreign-keys&gt;&lt;key app="EN" db-id="ve0frrz580r0z3evzfhpde509aavvdexsv5p" timestamp="1726494592" guid="f71a476f-905e-402a-8f86-a78a97ce0993"&gt;402&lt;/key&gt;&lt;/foreign-keys&gt;&lt;ref-type name="Journal Article"&gt;17&lt;/ref-type&gt;&lt;contributors&gt;&lt;authors&gt;&lt;author&gt;Hugdahl, Kenneth&lt;/author&gt;&lt;author&gt;Raichle, Marcus E.&lt;/author&gt;&lt;author&gt;Mitra, Anish&lt;/author&gt;&lt;author&gt;Specht, Karsten&lt;/author&gt;&lt;/authors&gt;&lt;/contributors&gt;&lt;titles&gt;&lt;title&gt;On the existence of a generalized non-specific task-dependent network&lt;/title&gt;&lt;secondary-title&gt;Frontiers in Human Neuroscience&lt;/secondary-title&gt;&lt;/titles&gt;&lt;periodical&gt;&lt;full-title&gt;Frontiers in Human Neuroscience&lt;/full-title&gt;&lt;/periodical&gt;&lt;volume&gt;9&lt;/volume&gt;&lt;dates&gt;&lt;year&gt;2015&lt;/year&gt;&lt;pub-dates&gt;&lt;date&gt;2015-08-06&lt;/date&gt;&lt;/pub-dates&gt;&lt;/dates&gt;&lt;publisher&gt;Frontiers Media SA&lt;/publisher&gt;&lt;isbn&gt;1662-5161&lt;/isbn&gt;&lt;urls&gt;&lt;related-urls&gt;&lt;url&gt;https://www.frontiersin.org/articles/10.3389/fnhum.2015.00430/pdf&lt;/url&gt;&lt;/related-urls&gt;&lt;/urls&gt;&lt;electronic-resource-num&gt;10.3389/fnhum.2015.00430&lt;/electronic-resource-num&gt;&lt;access-date&gt;2024-09-16T13:49:30&lt;/access-date&gt;&lt;/record&gt;&lt;/Cite&gt;&lt;/EndNote&gt;</w:instrText>
-      </w:r>
-      <w:r>
-        <w:rPr>
-          <w:rFonts w:ascii="Times New Roman" w:hAnsi="Times New Roman" w:cs="Times New Roman"/>
-          <w:b w:val="0"/>
-          <w:color w:val="000000" w:themeColor="text1"/>
-          <w:szCs w:val="22"/>
-          <w:lang w:val="en-GB"/>
-        </w:rPr>
-        <w:fldChar w:fldCharType="separate"/>
-      </w:r>
-      <w:r>
-        <w:rPr>
-          <w:rFonts w:ascii="Times New Roman" w:hAnsi="Times New Roman" w:cs="Times New Roman"/>
-          <w:b w:val="0"/>
-          <w:noProof/>
-          <w:color w:val="000000" w:themeColor="text1"/>
-          <w:szCs w:val="22"/>
-          <w:lang w:val="en-GB"/>
-        </w:rPr>
-        <w:t>[31]</w:t>
+          <w:noProof/>
+          <w:color w:val="000000" w:themeColor="text1"/>
+          <w:szCs w:val="22"/>
+          <w:lang w:val="en-GB"/>
+        </w:rPr>
+        <w:t>[29]</w:t>
       </w:r>
       <w:r>
         <w:rPr>
@@ -11798,7 +11264,6 @@
           <w:szCs w:val="22"/>
           <w:lang w:val="en-GB"/>
         </w:rPr>
-        <w:lastRenderedPageBreak/>
         <w:t xml:space="preserve">Hypothesis 2 - Brain Region Specificity: </w:t>
       </w:r>
       <w:r>
@@ -12489,7 +11954,18 @@
           <w:szCs w:val="22"/>
           <w:lang w:val="en-GB"/>
         </w:rPr>
-        <w:t xml:space="preserve"> pattern of the NV-AS into time resolved </w:t>
+        <w:t xml:space="preserve"> pattern of the NV-AS into </w:t>
+      </w:r>
+      <w:r>
+        <w:rPr>
+          <w:rFonts w:ascii="Times New Roman" w:hAnsi="Times New Roman"/>
+          <w:b w:val="0"/>
+          <w:color w:val="000000" w:themeColor="text1"/>
+          <w:szCs w:val="22"/>
+          <w:lang w:val="en-GB"/>
+        </w:rPr>
+        <w:lastRenderedPageBreak/>
+        <w:t xml:space="preserve">time resolved </w:t>
       </w:r>
       <w:r>
         <w:rPr>
@@ -12756,7 +12232,7 @@
           <w:szCs w:val="22"/>
           <w:lang w:val="en-GB"/>
         </w:rPr>
-        <w:instrText xml:space="preserve"> ADDIN EN.CITE &lt;EndNote&gt;&lt;Cite&gt;&lt;Author&gt;Schaefer&lt;/Author&gt;&lt;Year&gt;2018&lt;/Year&gt;&lt;RecNum&gt;241&lt;/RecNum&gt;&lt;DisplayText&gt;[26]&lt;/DisplayText&gt;&lt;record&gt;&lt;rec-number&gt;241&lt;/rec-number&gt;&lt;foreign-keys&gt;&lt;key app="EN" db-id="ve0frrz580r0z3evzfhpde509aavvdexsv5p" timestamp="1715855751" guid="6d1895b0-0431-4594-9372-04c0d899e99a"&gt;241&lt;/key&gt;&lt;/foreign-keys&gt;&lt;ref-type name="Journal Article"&gt;17&lt;/ref-type&gt;&lt;contributors&gt;&lt;authors&gt;&lt;author&gt;Schaefer, Alexander&lt;/author&gt;&lt;author&gt;Kong, Ru&lt;/author&gt;&lt;author&gt;Gordon, Evan M&lt;/author&gt;&lt;author&gt;Laumann, Timothy O&lt;/author&gt;&lt;author&gt;Zuo, Xi-Nian&lt;/author&gt;&lt;author&gt;Holmes, Avram J&lt;/author&gt;&lt;author&gt;Eickhoff, Simon B&lt;/author&gt;&lt;author&gt;Yeo, B T Thomas&lt;/author&gt;&lt;/authors&gt;&lt;/contributors&gt;&lt;titles&gt;&lt;title&gt;Local-Global Parcellation of the Human Cerebral Cortex from Intrinsic Functional Connectivity MRI&lt;/title&gt;&lt;secondary-title&gt;Cerebral Cortex&lt;/secondary-title&gt;&lt;/titles&gt;&lt;periodical&gt;&lt;full-title&gt;Cerebral Cortex&lt;/full-title&gt;&lt;/periodical&gt;&lt;pages&gt;3095-3114&lt;/pages&gt;&lt;volume&gt;28&lt;/volume&gt;&lt;number&gt;9&lt;/number&gt;&lt;dates&gt;&lt;year&gt;2018&lt;/year&gt;&lt;pub-dates&gt;&lt;date&gt;2018-09-01&lt;/date&gt;&lt;/pub-dates&gt;&lt;/dates&gt;&lt;publisher&gt;Oxford University Press (OUP)&lt;/publisher&gt;&lt;isbn&gt;1047-3211&lt;/isbn&gt;&lt;urls&gt;&lt;related-urls&gt;&lt;url&gt;https://doi.org/10.1101/135632&lt;/url&gt;&lt;/related-urls&gt;&lt;/urls&gt;&lt;electronic-resource-num&gt;10.1093/cercor/bhx179&lt;/electronic-resource-num&gt;&lt;access-date&gt;2024-05-16T10:35:34&lt;/access-date&gt;&lt;/record&gt;&lt;/Cite&gt;&lt;/EndNote&gt;</w:instrText>
+        <w:instrText xml:space="preserve"> ADDIN EN.CITE &lt;EndNote&gt;&lt;Cite&gt;&lt;Author&gt;Schaefer&lt;/Author&gt;&lt;Year&gt;2018&lt;/Year&gt;&lt;RecNum&gt;241&lt;/RecNum&gt;&lt;DisplayText&gt;[24]&lt;/DisplayText&gt;&lt;record&gt;&lt;rec-number&gt;241&lt;/rec-number&gt;&lt;foreign-keys&gt;&lt;key app="EN" db-id="ve0frrz580r0z3evzfhpde509aavvdexsv5p" timestamp="1715855751" guid="6d1895b0-0431-4594-9372-04c0d899e99a"&gt;241&lt;/key&gt;&lt;/foreign-keys&gt;&lt;ref-type name="Journal Article"&gt;17&lt;/ref-type&gt;&lt;contributors&gt;&lt;authors&gt;&lt;author&gt;Schaefer, Alexander&lt;/author&gt;&lt;author&gt;Kong, Ru&lt;/author&gt;&lt;author&gt;Gordon, Evan M&lt;/author&gt;&lt;author&gt;Laumann, Timothy O&lt;/author&gt;&lt;author&gt;Zuo, Xi-Nian&lt;/author&gt;&lt;author&gt;Holmes, Avram J&lt;/author&gt;&lt;author&gt;Eickhoff, Simon B&lt;/author&gt;&lt;author&gt;Yeo, B T Thomas&lt;/author&gt;&lt;/authors&gt;&lt;/contributors&gt;&lt;titles&gt;&lt;title&gt;Local-Global Parcellation of the Human Cerebral Cortex from Intrinsic Functional Connectivity MRI&lt;/title&gt;&lt;secondary-title&gt;Cerebral Cortex&lt;/secondary-title&gt;&lt;/titles&gt;&lt;periodical&gt;&lt;full-title&gt;Cerebral Cortex&lt;/full-title&gt;&lt;/periodical&gt;&lt;pages&gt;3095-3114&lt;/pages&gt;&lt;volume&gt;28&lt;/volume&gt;&lt;number&gt;9&lt;/number&gt;&lt;dates&gt;&lt;year&gt;2018&lt;/year&gt;&lt;pub-dates&gt;&lt;date&gt;2018-09-01&lt;/date&gt;&lt;/pub-dates&gt;&lt;/dates&gt;&lt;publisher&gt;Oxford University Press (OUP)&lt;/publisher&gt;&lt;isbn&gt;1047-3211&lt;/isbn&gt;&lt;urls&gt;&lt;related-urls&gt;&lt;url&gt;https://doi.org/10.1101/135632&lt;/url&gt;&lt;/related-urls&gt;&lt;/urls&gt;&lt;electronic-resource-num&gt;10.1093/cercor/bhx179&lt;/electronic-resource-num&gt;&lt;access-date&gt;2024-05-16T10:35:34&lt;/access-date&gt;&lt;/record&gt;&lt;/Cite&gt;&lt;/EndNote&gt;</w:instrText>
       </w:r>
       <w:r>
         <w:rPr>
@@ -12777,7 +12253,7 @@
           <w:szCs w:val="22"/>
           <w:lang w:val="en-GB"/>
         </w:rPr>
-        <w:t>[26]</w:t>
+        <w:t>[24]</w:t>
       </w:r>
       <w:r>
         <w:rPr>
@@ -12859,7 +12335,7 @@
         </w:rPr>
         <w:fldChar w:fldCharType="begin">
           <w:fldData xml:space="preserve">PEVuZE5vdGU+PENpdGU+PEF1dGhvcj5GYXNrb3dpdHo8L0F1dGhvcj48WWVhcj4yMDIwPC9ZZWFy
-PjxSZWNOdW0+Mzc0PC9SZWNOdW0+PERpc3BsYXlUZXh0PlszOCwgMzldPC9EaXNwbGF5VGV4dD48
+PjxSZWNOdW0+Mzc0PC9SZWNOdW0+PERpc3BsYXlUZXh0PlszNiwgMzddPC9EaXNwbGF5VGV4dD48
 cmVjb3JkPjxyZWMtbnVtYmVyPjM3NDwvcmVjLW51bWJlcj48Zm9yZWlnbi1rZXlzPjxrZXkgYXBw
 PSJFTiIgZGItaWQ9InZlMGZycno1ODByMHozZXZ6ZmhwZGU1MDlhYXZ2ZGV4c3Y1cCIgdGltZXN0
 YW1wPSIxNzIzMTExNjcxIiBndWlkPSIzNjQ4MDFmYS1mZjY3LTQ2MTQtOTFmYS01YmViMjE5NThm
@@ -12921,7 +12397,7 @@
         </w:rPr>
         <w:fldChar w:fldCharType="begin">
           <w:fldData xml:space="preserve">PEVuZE5vdGU+PENpdGU+PEF1dGhvcj5GYXNrb3dpdHo8L0F1dGhvcj48WWVhcj4yMDIwPC9ZZWFy
-PjxSZWNOdW0+Mzc0PC9SZWNOdW0+PERpc3BsYXlUZXh0PlszOCwgMzldPC9EaXNwbGF5VGV4dD48
+PjxSZWNOdW0+Mzc0PC9SZWNOdW0+PERpc3BsYXlUZXh0PlszNiwgMzddPC9EaXNwbGF5VGV4dD48
 cmVjb3JkPjxyZWMtbnVtYmVyPjM3NDwvcmVjLW51bWJlcj48Zm9yZWlnbi1rZXlzPjxrZXkgYXBw
 PSJFTiIgZGItaWQ9InZlMGZycno1ODByMHozZXZ6ZmhwZGU1MDlhYXZ2ZGV4c3Y1cCIgdGltZXN0
 YW1wPSIxNzIzMTExNjcxIiBndWlkPSIzNjQ4MDFmYS1mZjY3LTQ2MTQtOTFmYS01YmViMjE5NThm
@@ -13011,7 +12487,7 @@
           <w:szCs w:val="22"/>
           <w:lang w:val="en-GB"/>
         </w:rPr>
-        <w:t>[38, 39]</w:t>
+        <w:t>[36, 37]</w:t>
       </w:r>
       <w:r>
         <w:rPr>
@@ -13091,7 +12567,7 @@
           <w:szCs w:val="22"/>
           <w:lang w:val="en-GB"/>
         </w:rPr>
-        <w:instrText xml:space="preserve"> ADDIN EN.CITE &lt;EndNote&gt;&lt;Cite&gt;&lt;Author&gt;Smith&lt;/Author&gt;&lt;Year&gt;2011&lt;/Year&gt;&lt;RecNum&gt;377&lt;/RecNum&gt;&lt;DisplayText&gt;[40]&lt;/DisplayText&gt;&lt;record&gt;&lt;rec-number&gt;377&lt;/rec-number&gt;&lt;foreign-keys&gt;&lt;key app="EN" db-id="ve0frrz580r0z3evzfhpde509aavvdexsv5p" timestamp="1723112280" guid="9be8c884-a4f3-4779-8de0-2a153dd143f1"&gt;377&lt;/key&gt;&lt;/foreign-keys&gt;&lt;ref-type name="Journal Article"&gt;17&lt;/ref-type&gt;&lt;contributors&gt;&lt;authors&gt;&lt;author&gt;Smith, S. M.&lt;/author&gt;&lt;author&gt;Miller, K. L.&lt;/author&gt;&lt;author&gt;Salimi-Khorshidi, G.&lt;/author&gt;&lt;author&gt;Webster, M.&lt;/author&gt;&lt;author&gt;Beckmann, C. F.&lt;/author&gt;&lt;author&gt;Nichols, T. E.&lt;/author&gt;&lt;author&gt;Ramsey, J. D.&lt;/author&gt;&lt;author&gt;Woolrich, M. W.&lt;/author&gt;&lt;/authors&gt;&lt;/contributors&gt;&lt;auth-address&gt;FMRIB (Oxford University Centre for Functional MRI of the Brain), Department of Clinical Neurology, University of Oxford, Oxford, UK. steve@fmrib.ox.ac.uk&lt;/auth-address&gt;&lt;titles&gt;&lt;title&gt;Network modelling methods for FMRI&lt;/title&gt;&lt;secondary-title&gt;Neuroimage&lt;/secondary-title&gt;&lt;/titles&gt;&lt;periodical&gt;&lt;full-title&gt;Neuroimage&lt;/full-title&gt;&lt;/periodical&gt;&lt;pages&gt;875-91&lt;/pages&gt;&lt;volume&gt;54&lt;/volume&gt;&lt;number&gt;2&lt;/number&gt;&lt;edition&gt;20100915&lt;/edition&gt;&lt;keywords&gt;&lt;keyword&gt;Brain/*physiology&lt;/keyword&gt;&lt;keyword&gt;Brain Mapping/*methods&lt;/keyword&gt;&lt;keyword&gt;Humans&lt;/keyword&gt;&lt;keyword&gt;Image Interpretation, Computer-Assisted/*methods&lt;/keyword&gt;&lt;keyword&gt;*Magnetic Resonance Imaging&lt;/keyword&gt;&lt;keyword&gt;*Models, Neurological&lt;/keyword&gt;&lt;keyword&gt;Nerve Net/*physiology&lt;/keyword&gt;&lt;/keywords&gt;&lt;dates&gt;&lt;year&gt;2011&lt;/year&gt;&lt;pub-dates&gt;&lt;date&gt;Jan 15&lt;/date&gt;&lt;/pub-dates&gt;&lt;/dates&gt;&lt;isbn&gt;1053-8119&lt;/isbn&gt;&lt;accession-num&gt;20817103&lt;/accession-num&gt;&lt;urls&gt;&lt;/urls&gt;&lt;electronic-resource-num&gt;10.1016/j.neuroimage.2010.08.063&lt;/electronic-resource-num&gt;&lt;remote-database-provider&gt;NLM&lt;/remote-database-provider&gt;&lt;language&gt;eng&lt;/language&gt;&lt;/record&gt;&lt;/Cite&gt;&lt;/EndNote&gt;</w:instrText>
+        <w:instrText xml:space="preserve"> ADDIN EN.CITE &lt;EndNote&gt;&lt;Cite&gt;&lt;Author&gt;Smith&lt;/Author&gt;&lt;Year&gt;2011&lt;/Year&gt;&lt;RecNum&gt;377&lt;/RecNum&gt;&lt;DisplayText&gt;[38]&lt;/DisplayText&gt;&lt;record&gt;&lt;rec-number&gt;377&lt;/rec-number&gt;&lt;foreign-keys&gt;&lt;key app="EN" db-id="ve0frrz580r0z3evzfhpde509aavvdexsv5p" timestamp="1723112280" guid="9be8c884-a4f3-4779-8de0-2a153dd143f1"&gt;377&lt;/key&gt;&lt;/foreign-keys&gt;&lt;ref-type name="Journal Article"&gt;17&lt;/ref-type&gt;&lt;contributors&gt;&lt;authors&gt;&lt;author&gt;Smith, S. M.&lt;/author&gt;&lt;author&gt;Miller, K. L.&lt;/author&gt;&lt;author&gt;Salimi-Khorshidi, G.&lt;/author&gt;&lt;author&gt;Webster, M.&lt;/author&gt;&lt;author&gt;Beckmann, C. F.&lt;/author&gt;&lt;author&gt;Nichols, T. E.&lt;/author&gt;&lt;author&gt;Ramsey, J. D.&lt;/author&gt;&lt;author&gt;Woolrich, M. W.&lt;/author&gt;&lt;/authors&gt;&lt;/contributors&gt;&lt;auth-address&gt;FMRIB (Oxford University Centre for Functional MRI of the Brain), Department of Clinical Neurology, University of Oxford, Oxford, UK. steve@fmrib.ox.ac.uk&lt;/auth-address&gt;&lt;titles&gt;&lt;title&gt;Network modelling methods for FMRI&lt;/title&gt;&lt;secondary-title&gt;Neuroimage&lt;/secondary-title&gt;&lt;/titles&gt;&lt;periodical&gt;&lt;full-title&gt;Neuroimage&lt;/full-title&gt;&lt;/periodical&gt;&lt;pages&gt;875-91&lt;/pages&gt;&lt;volume&gt;54&lt;/volume&gt;&lt;number&gt;2&lt;/number&gt;&lt;edition&gt;20100915&lt;/edition&gt;&lt;keywords&gt;&lt;keyword&gt;Brain/*physiology&lt;/keyword&gt;&lt;keyword&gt;Brain Mapping/*methods&lt;/keyword&gt;&lt;keyword&gt;Humans&lt;/keyword&gt;&lt;keyword&gt;Image Interpretation, Computer-Assisted/*methods&lt;/keyword&gt;&lt;keyword&gt;*Magnetic Resonance Imaging&lt;/keyword&gt;&lt;keyword&gt;*Models, Neurological&lt;/keyword&gt;&lt;keyword&gt;Nerve Net/*physiology&lt;/keyword&gt;&lt;/keywords&gt;&lt;dates&gt;&lt;year&gt;2011&lt;/year&gt;&lt;pub-dates&gt;&lt;date&gt;Jan 15&lt;/date&gt;&lt;/pub-dates&gt;&lt;/dates&gt;&lt;isbn&gt;1053-8119&lt;/isbn&gt;&lt;accession-num&gt;20817103&lt;/accession-num&gt;&lt;urls&gt;&lt;/urls&gt;&lt;electronic-resource-num&gt;10.1016/j.neuroimage.2010.08.063&lt;/electronic-resource-num&gt;&lt;remote-database-provider&gt;NLM&lt;/remote-database-provider&gt;&lt;language&gt;eng&lt;/language&gt;&lt;/record&gt;&lt;/Cite&gt;&lt;/EndNote&gt;</w:instrText>
       </w:r>
       <w:r>
         <w:rPr>
@@ -13112,7 +12588,7 @@
           <w:szCs w:val="22"/>
           <w:lang w:val="en-GB"/>
         </w:rPr>
-        <w:t>[40]</w:t>
+        <w:t>[38]</w:t>
       </w:r>
       <w:r>
         <w:rPr>
@@ -13274,7 +12750,7 @@
           <w:szCs w:val="22"/>
           <w:lang w:val="en-GB"/>
         </w:rPr>
-        <w:instrText xml:space="preserve"> ADDIN EN.CITE &lt;EndNote&gt;&lt;Cite&gt;&lt;Author&gt;Betzel&lt;/Author&gt;&lt;Year&gt;2023&lt;/Year&gt;&lt;RecNum&gt;364&lt;/RecNum&gt;&lt;DisplayText&gt;[39]&lt;/DisplayText&gt;&lt;record&gt;&lt;rec-number&gt;364&lt;/rec-number&gt;&lt;foreign-keys&gt;&lt;key app="EN" db-id="ve0frrz580r0z3evzfhpde509aavvdexsv5p" timestamp="1721386532" guid="0b4dabb3-9075-42ae-ab4a-ecbbaaa2fc8c"&gt;364&lt;/key&gt;&lt;/foreign-keys&gt;&lt;ref-type name="Journal Article"&gt;17&lt;/ref-type&gt;&lt;contributors&gt;&lt;authors&gt;&lt;author&gt;Betzel, Richard F.&lt;/author&gt;&lt;author&gt;Faskowitz, Joshua&lt;/author&gt;&lt;author&gt;Sporns, Olaf&lt;/author&gt;&lt;/authors&gt;&lt;/contributors&gt;&lt;titles&gt;&lt;title&gt;Living on the edge: network neuroscience beyond nodes&lt;/title&gt;&lt;secondary-title&gt;Trends in Cognitive Sciences&lt;/secondary-title&gt;&lt;/titles&gt;&lt;periodical&gt;&lt;full-title&gt;Trends in Cognitive Sciences&lt;/full-title&gt;&lt;/periodical&gt;&lt;pages&gt;1068-1084&lt;/pages&gt;&lt;volume&gt;27&lt;/volume&gt;&lt;number&gt;11&lt;/number&gt;&lt;dates&gt;&lt;year&gt;2023&lt;/year&gt;&lt;pub-dates&gt;&lt;date&gt;2023-11-01&lt;/date&gt;&lt;/pub-dates&gt;&lt;/dates&gt;&lt;publisher&gt;Elsevier BV&lt;/publisher&gt;&lt;isbn&gt;1364-6613&lt;/isbn&gt;&lt;urls&gt;&lt;/urls&gt;&lt;electronic-resource-num&gt;10.1016/j.tics.2023.08.009&lt;/electronic-resource-num&gt;&lt;access-date&gt;2024-07-19T10:54:02&lt;/access-date&gt;&lt;/record&gt;&lt;/Cite&gt;&lt;/EndNote&gt;</w:instrText>
+        <w:instrText xml:space="preserve"> ADDIN EN.CITE &lt;EndNote&gt;&lt;Cite&gt;&lt;Author&gt;Betzel&lt;/Author&gt;&lt;Year&gt;2023&lt;/Year&gt;&lt;RecNum&gt;364&lt;/RecNum&gt;&lt;DisplayText&gt;[37]&lt;/DisplayText&gt;&lt;record&gt;&lt;rec-number&gt;364&lt;/rec-number&gt;&lt;foreign-keys&gt;&lt;key app="EN" db-id="ve0frrz580r0z3evzfhpde509aavvdexsv5p" timestamp="1721386532" guid="0b4dabb3-9075-42ae-ab4a-ecbbaaa2fc8c"&gt;364&lt;/key&gt;&lt;/foreign-keys&gt;&lt;ref-type name="Journal Article"&gt;17&lt;/ref-type&gt;&lt;contributors&gt;&lt;authors&gt;&lt;author&gt;Betzel, Richard F.&lt;/author&gt;&lt;author&gt;Faskowitz, Joshua&lt;/author&gt;&lt;author&gt;Sporns, Olaf&lt;/author&gt;&lt;/authors&gt;&lt;/contributors&gt;&lt;titles&gt;&lt;title&gt;Living on the edge: network neuroscience beyond nodes&lt;/title&gt;&lt;secondary-title&gt;Trends in Cognitive Sciences&lt;/secondary-title&gt;&lt;/titles&gt;&lt;periodical&gt;&lt;full-title&gt;Trends in Cognitive Sciences&lt;/full-title&gt;&lt;/periodical&gt;&lt;pages&gt;1068-1084&lt;/pages&gt;&lt;volume&gt;27&lt;/volume&gt;&lt;number&gt;11&lt;/number&gt;&lt;dates&gt;&lt;year&gt;2023&lt;/year&gt;&lt;pub-dates&gt;&lt;date&gt;2023-11-01&lt;/date&gt;&lt;/pub-dates&gt;&lt;/dates&gt;&lt;publisher&gt;Elsevier BV&lt;/publisher&gt;&lt;isbn&gt;1364-6613&lt;/isbn&gt;&lt;urls&gt;&lt;/urls&gt;&lt;electronic-resource-num&gt;10.1016/j.tics.2023.08.009&lt;/electronic-resource-num&gt;&lt;access-date&gt;2024-07-19T10:54:02&lt;/access-date&gt;&lt;/record&gt;&lt;/Cite&gt;&lt;/EndNote&gt;</w:instrText>
       </w:r>
       <w:r>
         <w:rPr>
@@ -13295,7 +12771,7 @@
           <w:szCs w:val="22"/>
           <w:lang w:val="en-GB"/>
         </w:rPr>
-        <w:t>[39]</w:t>
+        <w:t>[37]</w:t>
       </w:r>
       <w:r>
         <w:rPr>
@@ -13562,7 +13038,7 @@
           <w:szCs w:val="22"/>
           <w:lang w:val="en-GB"/>
         </w:rPr>
-        <w:instrText xml:space="preserve"> ADDIN EN.CITE &lt;EndNote&gt;&lt;Cite&gt;&lt;Author&gt;Hamdan&lt;/Author&gt;&lt;Year&gt;2022&lt;/Year&gt;&lt;RecNum&gt;237&lt;/RecNum&gt;&lt;DisplayText&gt;[27]&lt;/DisplayText&gt;&lt;record&gt;&lt;rec-number&gt;237&lt;/rec-number&gt;&lt;foreign-keys&gt;&lt;key app="EN" db-id="ve0frrz580r0z3evzfhpde509aavvdexsv5p" timestamp="1715776853" guid="d1a1b6d6-bc08-40c9-8d30-ab9567809ca9"&gt;237&lt;/key&gt;&lt;/foreign-keys&gt;&lt;ref-type name="Journal Article"&gt;17&lt;/ref-type&gt;&lt;contributors&gt;&lt;authors&gt;&lt;author&gt;Hamdan, Sami&lt;/author&gt;&lt;author&gt;Love, Bradley C&lt;/author&gt;&lt;author&gt;Polier, Von, Georg G&lt;/author&gt;&lt;author&gt;Weis, Susanne&lt;/author&gt;&lt;author&gt;Schwender, Holger&lt;/author&gt;&lt;author&gt;Eickhoff, Simon B&lt;/author&gt;&lt;author&gt;Patil, Kaustubh R&lt;/author&gt;&lt;/authors&gt;&lt;/contributors&gt;&lt;titles&gt;&lt;title&gt;Confound-leakage: confound removal in machine learning leads to leakage&lt;/title&gt;&lt;secondary-title&gt;GigaScience&lt;/secondary-title&gt;&lt;/titles&gt;&lt;periodical&gt;&lt;full-title&gt;GigaScience&lt;/full-title&gt;&lt;/periodical&gt;&lt;volume&gt;12&lt;/volume&gt;&lt;dates&gt;&lt;year&gt;2022&lt;/year&gt;&lt;pub-dates&gt;&lt;date&gt;2022-12-28&lt;/date&gt;&lt;/pub-dates&gt;&lt;/dates&gt;&lt;publisher&gt;Oxford University Press (OUP)&lt;/publisher&gt;&lt;isbn&gt;2047-217X&lt;/isbn&gt;&lt;urls&gt;&lt;/urls&gt;&lt;electronic-resource-num&gt;10.1093/gigascience/giad071&lt;/electronic-resource-num&gt;&lt;access-date&gt;2024-05-07T11:44:38&lt;/access-date&gt;&lt;/record&gt;&lt;/Cite&gt;&lt;/EndNote&gt;</w:instrText>
+        <w:instrText xml:space="preserve"> ADDIN EN.CITE &lt;EndNote&gt;&lt;Cite&gt;&lt;Author&gt;Hamdan&lt;/Author&gt;&lt;Year&gt;2022&lt;/Year&gt;&lt;RecNum&gt;237&lt;/RecNum&gt;&lt;DisplayText&gt;[25]&lt;/DisplayText&gt;&lt;record&gt;&lt;rec-number&gt;237&lt;/rec-number&gt;&lt;foreign-keys&gt;&lt;key app="EN" db-id="ve0frrz580r0z3evzfhpde509aavvdexsv5p" timestamp="1715776853" guid="d1a1b6d6-bc08-40c9-8d30-ab9567809ca9"&gt;237&lt;/key&gt;&lt;/foreign-keys&gt;&lt;ref-type name="Journal Article"&gt;17&lt;/ref-type&gt;&lt;contributors&gt;&lt;authors&gt;&lt;author&gt;Hamdan, Sami&lt;/author&gt;&lt;author&gt;Love, Bradley C&lt;/author&gt;&lt;author&gt;Polier, Von, Georg G&lt;/author&gt;&lt;author&gt;Weis, Susanne&lt;/author&gt;&lt;author&gt;Schwender, Holger&lt;/author&gt;&lt;author&gt;Eickhoff, Simon B&lt;/author&gt;&lt;author&gt;Patil, Kaustubh R&lt;/author&gt;&lt;/authors&gt;&lt;/contributors&gt;&lt;titles&gt;&lt;title&gt;Confound-leakage: confound removal in machine learning leads to leakage&lt;/title&gt;&lt;secondary-title&gt;GigaScience&lt;/secondary-title&gt;&lt;/titles&gt;&lt;periodical&gt;&lt;full-title&gt;GigaScience&lt;/full-title&gt;&lt;/periodical&gt;&lt;volume&gt;12&lt;/volume&gt;&lt;dates&gt;&lt;year&gt;2022&lt;/year&gt;&lt;pub-dates&gt;&lt;date&gt;2022-12-28&lt;/date&gt;&lt;/pub-dates&gt;&lt;/dates&gt;&lt;publisher&gt;Oxford University Press (OUP)&lt;/publisher&gt;&lt;isbn&gt;2047-217X&lt;/isbn&gt;&lt;urls&gt;&lt;/urls&gt;&lt;electronic-resource-num&gt;10.1093/gigascience/giad071&lt;/electronic-resource-num&gt;&lt;access-date&gt;2024-05-07T11:44:38&lt;/access-date&gt;&lt;/record&gt;&lt;/Cite&gt;&lt;/EndNote&gt;</w:instrText>
       </w:r>
       <w:r>
         <w:rPr>
@@ -13583,7 +13059,7 @@
           <w:szCs w:val="22"/>
           <w:lang w:val="en-GB"/>
         </w:rPr>
-        <w:t>[27]</w:t>
+        <w:t>[25]</w:t>
       </w:r>
       <w:r>
         <w:rPr>
@@ -13957,18 +13433,7 @@
           <w:szCs w:val="22"/>
           <w:lang w:val="en-GB"/>
         </w:rPr>
-        <w:t xml:space="preserve">the pattern of brain regions that are most strongly involved in the typical female </w:t>
-      </w:r>
-      <w:r>
-        <w:rPr>
-          <w:rFonts w:ascii="Times New Roman" w:hAnsi="Times New Roman"/>
-          <w:b w:val="0"/>
-          <w:color w:val="000000" w:themeColor="text1"/>
-          <w:szCs w:val="22"/>
-          <w:lang w:val="en-GB"/>
-        </w:rPr>
-        <w:lastRenderedPageBreak/>
-        <w:t xml:space="preserve">and male FC patterns for each cluster. </w:t>
+        <w:t xml:space="preserve">the pattern of brain regions that are most strongly involved in the typical female and male FC patterns for each cluster. </w:t>
       </w:r>
       <w:r>
         <w:rPr>
@@ -14355,7 +13820,7 @@
           <w:szCs w:val="22"/>
           <w:lang w:val="en-GB"/>
         </w:rPr>
-        <w:instrText xml:space="preserve"> ADDIN EN.CITE &lt;EndNote&gt;&lt;Cite&gt;&lt;Author&gt;Lovén&lt;/Author&gt;&lt;Year&gt;2014&lt;/Year&gt;&lt;RecNum&gt;437&lt;/RecNum&gt;&lt;DisplayText&gt;[41]&lt;/DisplayText&gt;&lt;record&gt;&lt;rec-number&gt;437&lt;/rec-number&gt;&lt;foreign-keys&gt;&lt;key app="EN" db-id="ve0frrz580r0z3evzfhpde509aavvdexsv5p" timestamp="1728982730" guid="58186fd4-bd96-44a4-9aa0-61e37d57ad49"&gt;437&lt;/key&gt;&lt;/foreign-keys&gt;&lt;ref-type name="Journal Article"&gt;17&lt;/ref-type&gt;&lt;contributors&gt;&lt;authors&gt;&lt;author&gt;Lovén, Johanna&lt;/author&gt;&lt;author&gt;Svärd, Joakim&lt;/author&gt;&lt;author&gt;Ebner, Natalie C.&lt;/author&gt;&lt;author&gt;Herlitz, Agneta&lt;/author&gt;&lt;author&gt;Fischer, Håkan&lt;/author&gt;&lt;/authors&gt;&lt;/contributors&gt;&lt;titles&gt;&lt;title&gt;Face gender modulates women’s brain activity during face encoding&lt;/title&gt;&lt;secondary-title&gt;Social Cognitive and Affective Neuroscience&lt;/secondary-title&gt;&lt;/titles&gt;&lt;periodical&gt;&lt;full-title&gt;Social Cognitive and Affective Neuroscience&lt;/full-title&gt;&lt;/periodical&gt;&lt;pages&gt;1000-1005&lt;/pages&gt;&lt;volume&gt;9&lt;/volume&gt;&lt;number&gt;7&lt;/number&gt;&lt;dates&gt;&lt;year&gt;2014&lt;/year&gt;&lt;pub-dates&gt;&lt;date&gt;2014-07-01&lt;/date&gt;&lt;/pub-dates&gt;&lt;/dates&gt;&lt;publisher&gt;Oxford University Press (OUP)&lt;/publisher&gt;&lt;isbn&gt;1749-5024&lt;/isbn&gt;&lt;urls&gt;&lt;related-urls&gt;&lt;url&gt;http://europepmc.org/articles/pmc4090962?pdf=render&lt;/url&gt;&lt;/related-urls&gt;&lt;/urls&gt;&lt;electronic-resource-num&gt;10.1093/scan/nst073&lt;/electronic-resource-num&gt;&lt;access-date&gt;2024-10-15T08:58:25&lt;/access-date&gt;&lt;/record&gt;&lt;/Cite&gt;&lt;/EndNote&gt;</w:instrText>
+        <w:instrText xml:space="preserve"> ADDIN EN.CITE &lt;EndNote&gt;&lt;Cite&gt;&lt;Author&gt;Lovén&lt;/Author&gt;&lt;Year&gt;2014&lt;/Year&gt;&lt;RecNum&gt;437&lt;/RecNum&gt;&lt;DisplayText&gt;[39]&lt;/DisplayText&gt;&lt;record&gt;&lt;rec-number&gt;437&lt;/rec-number&gt;&lt;foreign-keys&gt;&lt;key app="EN" db-id="ve0frrz580r0z3evzfhpde509aavvdexsv5p" timestamp="1728982730" guid="58186fd4-bd96-44a4-9aa0-61e37d57ad49"&gt;437&lt;/key&gt;&lt;/foreign-keys&gt;&lt;ref-type name="Journal Article"&gt;17&lt;/ref-type&gt;&lt;contributors&gt;&lt;authors&gt;&lt;author&gt;Lovén, Johanna&lt;/author&gt;&lt;author&gt;Svärd, Joakim&lt;/author&gt;&lt;author&gt;Ebner, Natalie C.&lt;/author&gt;&lt;author&gt;Herlitz, Agneta&lt;/author&gt;&lt;author&gt;Fischer, Håkan&lt;/author&gt;&lt;/authors&gt;&lt;/contributors&gt;&lt;titles&gt;&lt;title&gt;Face gender modulates women’s brain activity during face encoding&lt;/title&gt;&lt;secondary-title&gt;Social Cognitive and Affective Neuroscience&lt;/secondary-title&gt;&lt;/titles&gt;&lt;periodical&gt;&lt;full-title&gt;Social Cognitive and Affective Neuroscience&lt;/full-title&gt;&lt;/periodical&gt;&lt;pages&gt;1000-1005&lt;/pages&gt;&lt;volume&gt;9&lt;/volume&gt;&lt;number&gt;7&lt;/number&gt;&lt;dates&gt;&lt;year&gt;2014&lt;/year&gt;&lt;pub-dates&gt;&lt;date&gt;2014-07-01&lt;/date&gt;&lt;/pub-dates&gt;&lt;/dates&gt;&lt;publisher&gt;Oxford University Press (OUP)&lt;/publisher&gt;&lt;isbn&gt;1749-5024&lt;/isbn&gt;&lt;urls&gt;&lt;related-urls&gt;&lt;url&gt;http://europepmc.org/articles/pmc4090962?pdf=render&lt;/url&gt;&lt;/related-urls&gt;&lt;/urls&gt;&lt;electronic-resource-num&gt;10.1093/scan/nst073&lt;/electronic-resource-num&gt;&lt;access-date&gt;2024-10-15T08:58:25&lt;/access-date&gt;&lt;/record&gt;&lt;/Cite&gt;&lt;/EndNote&gt;</w:instrText>
       </w:r>
       <w:r>
         <w:rPr>
@@ -14376,7 +13841,7 @@
           <w:szCs w:val="22"/>
           <w:lang w:val="en-GB"/>
         </w:rPr>
-        <w:t>[41]</w:t>
+        <w:t>[39]</w:t>
       </w:r>
       <w:r>
         <w:rPr>
@@ -14482,6 +13947,7 @@
           <w:szCs w:val="22"/>
           <w:lang w:val="en-GB"/>
         </w:rPr>
+        <w:lastRenderedPageBreak/>
         <w:t>Hypothesis 1 - Temporally Specific Sex Differences:</w:t>
       </w:r>
       <w:r>
@@ -14854,7 +14320,7 @@
           <w:szCs w:val="22"/>
           <w:lang w:val="en-GB"/>
         </w:rPr>
-        <w:instrText xml:space="preserve"> ADDIN EN.CITE &lt;EndNote&gt;&lt;Cite&gt;&lt;Author&gt;Hasson&lt;/Author&gt;&lt;Year&gt;2004&lt;/Year&gt;&lt;RecNum&gt;5&lt;/RecNum&gt;&lt;DisplayText&gt;[42]&lt;/DisplayText&gt;&lt;record&gt;&lt;rec-number&gt;5&lt;/rec-number&gt;&lt;foreign-keys&gt;&lt;key app="EN" db-id="ve0frrz580r0z3evzfhpde509aavvdexsv5p" timestamp="1520343070" guid="193a5e4d-d004-440c-ae28-7f9fd92b3f1d"&gt;5&lt;/key&gt;&lt;/foreign-keys&gt;&lt;ref-type name="Journal Article"&gt;17&lt;/ref-type&gt;&lt;contributors&gt;&lt;authors&gt;&lt;author&gt;Hasson, U.&lt;/author&gt;&lt;author&gt;Nir, Y.&lt;/author&gt;&lt;author&gt;Levy, I.&lt;/author&gt;&lt;author&gt;Fuhrmann, G.&lt;/author&gt;&lt;author&gt;Malach, R.&lt;/author&gt;&lt;/authors&gt;&lt;/contributors&gt;&lt;auth-address&gt;Department of Neurobiology, Weizmann Institute of Science, Rehovot 76100, Israel.&lt;/auth-address&gt;&lt;titles&gt;&lt;title&gt;Intersubject synchronization of cortical activity during natural vision&lt;/title&gt;&lt;secondary-title&gt;Science&lt;/secondary-title&gt;&lt;/titles&gt;&lt;periodical&gt;&lt;full-title&gt;Science&lt;/full-title&gt;&lt;/periodical&gt;&lt;pages&gt;1634-40&lt;/pages&gt;&lt;volume&gt;303&lt;/volume&gt;&lt;number&gt;5664&lt;/number&gt;&lt;keywords&gt;&lt;keyword&gt;Adult&lt;/keyword&gt;&lt;keyword&gt;*Attention&lt;/keyword&gt;&lt;keyword&gt;Auditory Cortex/physiology&lt;/keyword&gt;&lt;keyword&gt;Brain Mapping&lt;/keyword&gt;&lt;keyword&gt;Cerebral Cortex/*physiology&lt;/keyword&gt;&lt;keyword&gt;Emotions&lt;/keyword&gt;&lt;keyword&gt;Face&lt;/keyword&gt;&lt;keyword&gt;Female&lt;/keyword&gt;&lt;keyword&gt;Humans&lt;/keyword&gt;&lt;keyword&gt;Magnetic Resonance Imaging&lt;/keyword&gt;&lt;keyword&gt;Male&lt;/keyword&gt;&lt;keyword&gt;Middle Aged&lt;/keyword&gt;&lt;keyword&gt;*Motion Pictures&lt;/keyword&gt;&lt;keyword&gt;Occipital Lobe/physiology&lt;/keyword&gt;&lt;keyword&gt;Photic Stimulation&lt;/keyword&gt;&lt;keyword&gt;Temporal Lobe/physiology&lt;/keyword&gt;&lt;keyword&gt;Vision, Ocular&lt;/keyword&gt;&lt;keyword&gt;Visual Cortex/*physiology&lt;/keyword&gt;&lt;keyword&gt;*Visual Perception&lt;/keyword&gt;&lt;/keywords&gt;&lt;dates&gt;&lt;year&gt;2004&lt;/year&gt;&lt;pub-dates&gt;&lt;date&gt;Mar 12&lt;/date&gt;&lt;/pub-dates&gt;&lt;/dates&gt;&lt;isbn&gt;1095-9203 (Electronic)&amp;#xD;0036-8075 (Linking)&lt;/isbn&gt;&lt;accession-num&gt;15016991&lt;/accession-num&gt;&lt;urls&gt;&lt;related-urls&gt;&lt;url&gt;https://www.ncbi.nlm.nih.gov/pubmed/15016991&lt;/url&gt;&lt;/related-urls&gt;&lt;/urls&gt;&lt;electronic-resource-num&gt;10.1126/science.1089506&lt;/electronic-resource-num&gt;&lt;/record&gt;&lt;/Cite&gt;&lt;/EndNote&gt;</w:instrText>
+        <w:instrText xml:space="preserve"> ADDIN EN.CITE &lt;EndNote&gt;&lt;Cite&gt;&lt;Author&gt;Hasson&lt;/Author&gt;&lt;Year&gt;2004&lt;/Year&gt;&lt;RecNum&gt;5&lt;/RecNum&gt;&lt;DisplayText&gt;[40]&lt;/DisplayText&gt;&lt;record&gt;&lt;rec-number&gt;5&lt;/rec-number&gt;&lt;foreign-keys&gt;&lt;key app="EN" db-id="ve0frrz580r0z3evzfhpde509aavvdexsv5p" timestamp="1520343070" guid="193a5e4d-d004-440c-ae28-7f9fd92b3f1d"&gt;5&lt;/key&gt;&lt;/foreign-keys&gt;&lt;ref-type name="Journal Article"&gt;17&lt;/ref-type&gt;&lt;contributors&gt;&lt;authors&gt;&lt;author&gt;Hasson, U.&lt;/author&gt;&lt;author&gt;Nir, Y.&lt;/author&gt;&lt;author&gt;Levy, I.&lt;/author&gt;&lt;author&gt;Fuhrmann, G.&lt;/author&gt;&lt;author&gt;Malach, R.&lt;/author&gt;&lt;/authors&gt;&lt;/contributors&gt;&lt;auth-address&gt;Department of Neurobiology, Weizmann Institute of Science, Rehovot 76100, Israel.&lt;/auth-address&gt;&lt;titles&gt;&lt;title&gt;Intersubject synchronization of cortical activity during natural vision&lt;/title&gt;&lt;secondary-title&gt;Science&lt;/secondary-title&gt;&lt;/titles&gt;&lt;periodical&gt;&lt;full-title&gt;Science&lt;/full-title&gt;&lt;/periodical&gt;&lt;pages&gt;1634-40&lt;/pages&gt;&lt;volume&gt;303&lt;/volume&gt;&lt;number&gt;5664&lt;/number&gt;&lt;keywords&gt;&lt;keyword&gt;Adult&lt;/keyword&gt;&lt;keyword&gt;*Attention&lt;/keyword&gt;&lt;keyword&gt;Auditory Cortex/physiology&lt;/keyword&gt;&lt;keyword&gt;Brain Mapping&lt;/keyword&gt;&lt;keyword&gt;Cerebral Cortex/*physiology&lt;/keyword&gt;&lt;keyword&gt;Emotions&lt;/keyword&gt;&lt;keyword&gt;Face&lt;/keyword&gt;&lt;keyword&gt;Female&lt;/keyword&gt;&lt;keyword&gt;Humans&lt;/keyword&gt;&lt;keyword&gt;Magnetic Resonance Imaging&lt;/keyword&gt;&lt;keyword&gt;Male&lt;/keyword&gt;&lt;keyword&gt;Middle Aged&lt;/keyword&gt;&lt;keyword&gt;*Motion Pictures&lt;/keyword&gt;&lt;keyword&gt;Occipital Lobe/physiology&lt;/keyword&gt;&lt;keyword&gt;Photic Stimulation&lt;/keyword&gt;&lt;keyword&gt;Temporal Lobe/physiology&lt;/keyword&gt;&lt;keyword&gt;Vision, Ocular&lt;/keyword&gt;&lt;keyword&gt;Visual Cortex/*physiology&lt;/keyword&gt;&lt;keyword&gt;*Visual Perception&lt;/keyword&gt;&lt;/keywords&gt;&lt;dates&gt;&lt;year&gt;2004&lt;/year&gt;&lt;pub-dates&gt;&lt;date&gt;Mar 12&lt;/date&gt;&lt;/pub-dates&gt;&lt;/dates&gt;&lt;isbn&gt;1095-9203 (Electronic)&amp;#xD;0036-8075 (Linking)&lt;/isbn&gt;&lt;accession-num&gt;15016991&lt;/accession-num&gt;&lt;urls&gt;&lt;related-urls&gt;&lt;url&gt;https://www.ncbi.nlm.nih.gov/pubmed/15016991&lt;/url&gt;&lt;/related-urls&gt;&lt;/urls&gt;&lt;electronic-resource-num&gt;10.1126/science.1089506&lt;/electronic-resource-num&gt;&lt;/record&gt;&lt;/Cite&gt;&lt;/EndNote&gt;</w:instrText>
       </w:r>
       <w:r>
         <w:rPr>
@@ -14875,7 +14341,7 @@
           <w:szCs w:val="22"/>
           <w:lang w:val="en-GB"/>
         </w:rPr>
-        <w:t>[42]</w:t>
+        <w:t>[40]</w:t>
       </w:r>
       <w:r>
         <w:rPr>
@@ -14917,7 +14383,7 @@
         </w:rPr>
         <w:fldChar w:fldCharType="begin">
           <w:fldData xml:space="preserve">PEVuZE5vdGU+PENpdGU+PEF1dGhvcj5WYW5kZXJ3YWw8L0F1dGhvcj48WWVhcj4yMDE3PC9ZZWFy
-PjxSZWNOdW0+MTQxPC9SZWNOdW0+PERpc3BsYXlUZXh0PlsyNSwgNDNdPC9EaXNwbGF5VGV4dD48
+PjxSZWNOdW0+MTQxPC9SZWNOdW0+PERpc3BsYXlUZXh0PlsyMywgNDFdPC9EaXNwbGF5VGV4dD48
 cmVjb3JkPjxyZWMtbnVtYmVyPjE0MTwvcmVjLW51bWJlcj48Zm9yZWlnbi1rZXlzPjxrZXkgYXBw
 PSJFTiIgZGItaWQ9InZlMGZycno1ODByMHozZXZ6ZmhwZGU1MDlhYXZ2ZGV4c3Y1cCIgdGltZXN0
 YW1wPSIxNzExMTE5MjQ0IiBndWlkPSIwNjQyMWIxZi1hMWUwLTQwZWEtOTgyMC1iZjZhNjAxNmZj
@@ -15017,7 +14483,7 @@
         </w:rPr>
         <w:fldChar w:fldCharType="begin">
           <w:fldData xml:space="preserve">PEVuZE5vdGU+PENpdGU+PEF1dGhvcj5WYW5kZXJ3YWw8L0F1dGhvcj48WWVhcj4yMDE3PC9ZZWFy
-PjxSZWNOdW0+MTQxPC9SZWNOdW0+PERpc3BsYXlUZXh0PlsyNSwgNDNdPC9EaXNwbGF5VGV4dD48
+PjxSZWNOdW0+MTQxPC9SZWNOdW0+PERpc3BsYXlUZXh0PlsyMywgNDFdPC9EaXNwbGF5VGV4dD48
 cmVjb3JkPjxyZWMtbnVtYmVyPjE0MTwvcmVjLW51bWJlcj48Zm9yZWlnbi1rZXlzPjxrZXkgYXBw
 PSJFTiIgZGItaWQ9InZlMGZycno1ODByMHozZXZ6ZmhwZGU1MDlhYXZ2ZGV4c3Y1cCIgdGltZXN0
 YW1wPSIxNzExMTE5MjQ0IiBndWlkPSIwNjQyMWIxZi1hMWUwLTQwZWEtOTgyMC1iZjZhNjAxNmZj
@@ -15145,7 +14611,7 @@
           <w:szCs w:val="22"/>
           <w:lang w:val="en-GB"/>
         </w:rPr>
-        <w:t>[25, 43]</w:t>
+        <w:t>[23, 41]</w:t>
       </w:r>
       <w:r>
         <w:rPr>
@@ -15327,7 +14793,7 @@
         </w:rPr>
         <w:fldChar w:fldCharType="begin">
           <w:fldData xml:space="preserve">PEVuZE5vdGU+PENpdGU+PEF1dGhvcj5Eb21lczwvQXV0aG9yPjxZZWFyPjIwMTA8L1llYXI+PFJl
-Y051bT40MjM8L1JlY051bT48RGlzcGxheVRleHQ+WzQ0LCA0NV08L0Rpc3BsYXlUZXh0PjxyZWNv
+Y051bT40MjM8L1JlY051bT48RGlzcGxheVRleHQ+WzQyLCA0M108L0Rpc3BsYXlUZXh0PjxyZWNv
 cmQ+PHJlYy1udW1iZXI+NDIzPC9yZWMtbnVtYmVyPjxmb3JlaWduLWtleXM+PGtleSBhcHA9IkVO
 IiBkYi1pZD0idmUwZnJyejU4MHIwejNldnpmaHBkZTUwOWFhdnZkZXhzdjVwIiB0aW1lc3RhbXA9
 IjE3MjcxMTg2ODYiIGd1aWQ9IjJiODdlYjBhLTUwZjEtNGE1MS1hNWVhLWRiZWNjZGYzMmE0NyI+
@@ -15405,7 +14871,7 @@
         </w:rPr>
         <w:fldChar w:fldCharType="begin">
           <w:fldData xml:space="preserve">PEVuZE5vdGU+PENpdGU+PEF1dGhvcj5Eb21lczwvQXV0aG9yPjxZZWFyPjIwMTA8L1llYXI+PFJl
-Y051bT40MjM8L1JlY051bT48RGlzcGxheVRleHQ+WzQ0LCA0NV08L0Rpc3BsYXlUZXh0PjxyZWNv
+Y051bT40MjM8L1JlY051bT48RGlzcGxheVRleHQ+WzQyLCA0M108L0Rpc3BsYXlUZXh0PjxyZWNv
 cmQ+PHJlYy1udW1iZXI+NDIzPC9yZWMtbnVtYmVyPjxmb3JlaWduLWtleXM+PGtleSBhcHA9IkVO
 IiBkYi1pZD0idmUwZnJyejU4MHIwejNldnpmaHBkZTUwOWFhdnZkZXhzdjVwIiB0aW1lc3RhbXA9
 IjE3MjcxMTg2ODYiIGd1aWQ9IjJiODdlYjBhLTUwZjEtNGE1MS1hNWVhLWRiZWNjZGYzMmE0NyI+
@@ -15511,98 +14977,98 @@
           <w:szCs w:val="22"/>
           <w:lang w:val="en-GB"/>
         </w:rPr>
+        <w:t>[42, 43]</w:t>
+      </w:r>
+      <w:r>
+        <w:rPr>
+          <w:rFonts w:ascii="Times New Roman" w:hAnsi="Times New Roman"/>
+          <w:b w:val="0"/>
+          <w:color w:val="000000" w:themeColor="text1"/>
+          <w:szCs w:val="22"/>
+          <w:lang w:val="en-GB"/>
+        </w:rPr>
+        <w:fldChar w:fldCharType="end"/>
+      </w:r>
+      <w:r>
+        <w:rPr>
+          <w:rFonts w:ascii="Times New Roman" w:hAnsi="Times New Roman"/>
+          <w:b w:val="0"/>
+          <w:color w:val="000000" w:themeColor="text1"/>
+          <w:szCs w:val="22"/>
+          <w:lang w:val="en-GB"/>
+        </w:rPr>
+        <w:t xml:space="preserve">) and </w:t>
+      </w:r>
+      <w:r>
+        <w:rPr>
+          <w:rFonts w:ascii="Times New Roman" w:hAnsi="Times New Roman"/>
+          <w:b w:val="0"/>
+          <w:color w:val="000000" w:themeColor="text1"/>
+          <w:szCs w:val="22"/>
+          <w:lang w:val="en-GB"/>
+        </w:rPr>
+        <w:t xml:space="preserve">that </w:t>
+      </w:r>
+      <w:r>
+        <w:rPr>
+          <w:rFonts w:ascii="Times New Roman" w:hAnsi="Times New Roman"/>
+          <w:b w:val="0"/>
+          <w:color w:val="000000" w:themeColor="text1"/>
+          <w:szCs w:val="22"/>
+          <w:lang w:val="en-GB"/>
+        </w:rPr>
+        <w:t>movies are particularly</w:t>
+      </w:r>
+      <w:r>
+        <w:rPr>
+          <w:rFonts w:ascii="Times New Roman" w:hAnsi="Times New Roman"/>
+          <w:b w:val="0"/>
+          <w:color w:val="000000" w:themeColor="text1"/>
+          <w:szCs w:val="22"/>
+          <w:lang w:val="en-GB"/>
+        </w:rPr>
+        <w:t xml:space="preserve"> effective in inducing strong negative and positive emotions </w:t>
+      </w:r>
+      <w:r>
+        <w:rPr>
+          <w:rFonts w:ascii="Times New Roman" w:hAnsi="Times New Roman"/>
+          <w:b w:val="0"/>
+          <w:color w:val="000000" w:themeColor="text1"/>
+          <w:szCs w:val="22"/>
+          <w:lang w:val="en-GB"/>
+        </w:rPr>
+        <w:fldChar w:fldCharType="begin"/>
+      </w:r>
+      <w:r>
+        <w:rPr>
+          <w:rFonts w:ascii="Times New Roman" w:hAnsi="Times New Roman"/>
+          <w:b w:val="0"/>
+          <w:color w:val="000000" w:themeColor="text1"/>
+          <w:szCs w:val="22"/>
+          <w:lang w:val="en-GB"/>
+        </w:rPr>
+        <w:instrText xml:space="preserve"> ADDIN EN.CITE &lt;EndNote&gt;&lt;Cite&gt;&lt;Author&gt;Gross&lt;/Author&gt;&lt;Year&gt;1995&lt;/Year&gt;&lt;RecNum&gt;419&lt;/RecNum&gt;&lt;DisplayText&gt;[44, 45]&lt;/DisplayText&gt;&lt;record&gt;&lt;rec-number&gt;419&lt;/rec-number&gt;&lt;foreign-keys&gt;&lt;key app="EN" db-id="ve0frrz580r0z3evzfhpde509aavvdexsv5p" timestamp="1727091417" guid="4eb2ca55-61f4-4ad3-b90b-ab3c6f65eda7"&gt;419&lt;/key&gt;&lt;/foreign-keys&gt;&lt;ref-type name="Journal Article"&gt;17&lt;/ref-type&gt;&lt;contributors&gt;&lt;authors&gt;&lt;author&gt;Gross, James J.&lt;/author&gt;&lt;author&gt;Levenson, Robert W.&lt;/author&gt;&lt;/authors&gt;&lt;/contributors&gt;&lt;titles&gt;&lt;title&gt;Emotion elicitation using films&lt;/title&gt;&lt;secondary-title&gt;Cognition and Emotion&lt;/secondary-title&gt;&lt;/titles&gt;&lt;periodical&gt;&lt;full-title&gt;Cognition and Emotion&lt;/full-title&gt;&lt;/periodical&gt;&lt;pages&gt;87-108&lt;/pages&gt;&lt;volume&gt;9&lt;/volume&gt;&lt;number&gt;1&lt;/number&gt;&lt;dates&gt;&lt;year&gt;1995&lt;/year&gt;&lt;pub-dates&gt;&lt;date&gt;1995/01/01&lt;/date&gt;&lt;/pub-dates&gt;&lt;/dates&gt;&lt;publisher&gt;Routledge&lt;/publisher&gt;&lt;isbn&gt;0269-9931&lt;/isbn&gt;&lt;urls&gt;&lt;related-urls&gt;&lt;url&gt;https://doi.org/10.1080/02699939508408966&lt;/url&gt;&lt;/related-urls&gt;&lt;/urls&gt;&lt;electronic-resource-num&gt;10.1080/02699939508408966&lt;/electronic-resource-num&gt;&lt;/record&gt;&lt;/Cite&gt;&lt;Cite&gt;&lt;Author&gt;Westermann&lt;/Author&gt;&lt;Year&gt;1996&lt;/Year&gt;&lt;RecNum&gt;420&lt;/RecNum&gt;&lt;record&gt;&lt;rec-number&gt;420&lt;/rec-number&gt;&lt;foreign-keys&gt;&lt;key app="EN" db-id="ve0frrz580r0z3evzfhpde509aavvdexsv5p" timestamp="1727091857" guid="fb9972f3-6736-4dff-9dfe-d83835844363"&gt;420&lt;/key&gt;&lt;/foreign-keys&gt;&lt;ref-type name="Journal Article"&gt;17&lt;/ref-type&gt;&lt;contributors&gt;&lt;authors&gt;&lt;author&gt;Westermann, R., Spies, K., Stahl, G., &amp;amp; Hesse, F. W.&lt;/author&gt;&lt;/authors&gt;&lt;/contributors&gt;&lt;titles&gt;&lt;title&gt;Relative effectiveness and validity of mood induction procedures: a meta- analysis RAINER.&lt;/title&gt;&lt;secondary-title&gt;Eur. J. Soc. Psychol.&lt;/secondary-title&gt;&lt;/titles&gt;&lt;periodical&gt;&lt;full-title&gt;Eur. J. Soc. Psychol.&lt;/full-title&gt;&lt;/periodical&gt;&lt;pages&gt;557–580&lt;/pages&gt;&lt;volume&gt;26&lt;/volume&gt;&lt;dates&gt;&lt;year&gt;1996&lt;/year&gt;&lt;/dates&gt;&lt;urls&gt;&lt;/urls&gt;&lt;/record&gt;&lt;/Cite&gt;&lt;/EndNote&gt;</w:instrText>
+      </w:r>
+      <w:r>
+        <w:rPr>
+          <w:rFonts w:ascii="Times New Roman" w:hAnsi="Times New Roman"/>
+          <w:b w:val="0"/>
+          <w:color w:val="000000" w:themeColor="text1"/>
+          <w:szCs w:val="22"/>
+          <w:lang w:val="en-GB"/>
+        </w:rPr>
+        <w:fldChar w:fldCharType="separate"/>
+      </w:r>
+      <w:r>
+        <w:rPr>
+          <w:rFonts w:ascii="Times New Roman" w:hAnsi="Times New Roman"/>
+          <w:b w:val="0"/>
+          <w:noProof/>
+          <w:color w:val="000000" w:themeColor="text1"/>
+          <w:szCs w:val="22"/>
+          <w:lang w:val="en-GB"/>
+        </w:rPr>
         <w:t>[44, 45]</w:t>
-      </w:r>
-      <w:r>
-        <w:rPr>
-          <w:rFonts w:ascii="Times New Roman" w:hAnsi="Times New Roman"/>
-          <w:b w:val="0"/>
-          <w:color w:val="000000" w:themeColor="text1"/>
-          <w:szCs w:val="22"/>
-          <w:lang w:val="en-GB"/>
-        </w:rPr>
-        <w:fldChar w:fldCharType="end"/>
-      </w:r>
-      <w:r>
-        <w:rPr>
-          <w:rFonts w:ascii="Times New Roman" w:hAnsi="Times New Roman"/>
-          <w:b w:val="0"/>
-          <w:color w:val="000000" w:themeColor="text1"/>
-          <w:szCs w:val="22"/>
-          <w:lang w:val="en-GB"/>
-        </w:rPr>
-        <w:t xml:space="preserve">) and </w:t>
-      </w:r>
-      <w:r>
-        <w:rPr>
-          <w:rFonts w:ascii="Times New Roman" w:hAnsi="Times New Roman"/>
-          <w:b w:val="0"/>
-          <w:color w:val="000000" w:themeColor="text1"/>
-          <w:szCs w:val="22"/>
-          <w:lang w:val="en-GB"/>
-        </w:rPr>
-        <w:t xml:space="preserve">that </w:t>
-      </w:r>
-      <w:r>
-        <w:rPr>
-          <w:rFonts w:ascii="Times New Roman" w:hAnsi="Times New Roman"/>
-          <w:b w:val="0"/>
-          <w:color w:val="000000" w:themeColor="text1"/>
-          <w:szCs w:val="22"/>
-          <w:lang w:val="en-GB"/>
-        </w:rPr>
-        <w:t>movies are particularly</w:t>
-      </w:r>
-      <w:r>
-        <w:rPr>
-          <w:rFonts w:ascii="Times New Roman" w:hAnsi="Times New Roman"/>
-          <w:b w:val="0"/>
-          <w:color w:val="000000" w:themeColor="text1"/>
-          <w:szCs w:val="22"/>
-          <w:lang w:val="en-GB"/>
-        </w:rPr>
-        <w:t xml:space="preserve"> effective in inducing strong negative and positive emotions </w:t>
-      </w:r>
-      <w:r>
-        <w:rPr>
-          <w:rFonts w:ascii="Times New Roman" w:hAnsi="Times New Roman"/>
-          <w:b w:val="0"/>
-          <w:color w:val="000000" w:themeColor="text1"/>
-          <w:szCs w:val="22"/>
-          <w:lang w:val="en-GB"/>
-        </w:rPr>
-        <w:fldChar w:fldCharType="begin"/>
-      </w:r>
-      <w:r>
-        <w:rPr>
-          <w:rFonts w:ascii="Times New Roman" w:hAnsi="Times New Roman"/>
-          <w:b w:val="0"/>
-          <w:color w:val="000000" w:themeColor="text1"/>
-          <w:szCs w:val="22"/>
-          <w:lang w:val="en-GB"/>
-        </w:rPr>
-        <w:instrText xml:space="preserve"> ADDIN EN.CITE &lt;EndNote&gt;&lt;Cite&gt;&lt;Author&gt;Gross&lt;/Author&gt;&lt;Year&gt;1995&lt;/Year&gt;&lt;RecNum&gt;419&lt;/RecNum&gt;&lt;DisplayText&gt;[46, 47]&lt;/DisplayText&gt;&lt;record&gt;&lt;rec-number&gt;419&lt;/rec-number&gt;&lt;foreign-keys&gt;&lt;key app="EN" db-id="ve0frrz580r0z3evzfhpde509aavvdexsv5p" timestamp="1727091417" guid="4eb2ca55-61f4-4ad3-b90b-ab3c6f65eda7"&gt;419&lt;/key&gt;&lt;/foreign-keys&gt;&lt;ref-type name="Journal Article"&gt;17&lt;/ref-type&gt;&lt;contributors&gt;&lt;authors&gt;&lt;author&gt;Gross, James J.&lt;/author&gt;&lt;author&gt;Levenson, Robert W.&lt;/author&gt;&lt;/authors&gt;&lt;/contributors&gt;&lt;titles&gt;&lt;title&gt;Emotion elicitation using films&lt;/title&gt;&lt;secondary-title&gt;Cognition and Emotion&lt;/secondary-title&gt;&lt;/titles&gt;&lt;periodical&gt;&lt;full-title&gt;Cognition and Emotion&lt;/full-title&gt;&lt;/periodical&gt;&lt;pages&gt;87-108&lt;/pages&gt;&lt;volume&gt;9&lt;/volume&gt;&lt;number&gt;1&lt;/number&gt;&lt;dates&gt;&lt;year&gt;1995&lt;/year&gt;&lt;pub-dates&gt;&lt;date&gt;1995/01/01&lt;/date&gt;&lt;/pub-dates&gt;&lt;/dates&gt;&lt;publisher&gt;Routledge&lt;/publisher&gt;&lt;isbn&gt;0269-9931&lt;/isbn&gt;&lt;urls&gt;&lt;related-urls&gt;&lt;url&gt;https://doi.org/10.1080/02699939508408966&lt;/url&gt;&lt;/related-urls&gt;&lt;/urls&gt;&lt;electronic-resource-num&gt;10.1080/02699939508408966&lt;/electronic-resource-num&gt;&lt;/record&gt;&lt;/Cite&gt;&lt;Cite&gt;&lt;Author&gt;Westermann&lt;/Author&gt;&lt;Year&gt;1996&lt;/Year&gt;&lt;RecNum&gt;420&lt;/RecNum&gt;&lt;record&gt;&lt;rec-number&gt;420&lt;/rec-number&gt;&lt;foreign-keys&gt;&lt;key app="EN" db-id="ve0frrz580r0z3evzfhpde509aavvdexsv5p" timestamp="1727091857" guid="fb9972f3-6736-4dff-9dfe-d83835844363"&gt;420&lt;/key&gt;&lt;/foreign-keys&gt;&lt;ref-type name="Journal Article"&gt;17&lt;/ref-type&gt;&lt;contributors&gt;&lt;authors&gt;&lt;author&gt;Westermann, R., Spies, K., Stahl, G., &amp;amp; Hesse, F. W.&lt;/author&gt;&lt;/authors&gt;&lt;/contributors&gt;&lt;titles&gt;&lt;title&gt;Relative effectiveness and validity of mood induction procedures: a meta- analysis RAINER.&lt;/title&gt;&lt;secondary-title&gt;Eur. J. Soc. Psychol.&lt;/secondary-title&gt;&lt;/titles&gt;&lt;periodical&gt;&lt;full-title&gt;Eur. J. Soc. Psychol.&lt;/full-title&gt;&lt;/periodical&gt;&lt;pages&gt;557–580&lt;/pages&gt;&lt;volume&gt;26&lt;/volume&gt;&lt;dates&gt;&lt;year&gt;1996&lt;/year&gt;&lt;/dates&gt;&lt;urls&gt;&lt;/urls&gt;&lt;/record&gt;&lt;/Cite&gt;&lt;/EndNote&gt;</w:instrText>
-      </w:r>
-      <w:r>
-        <w:rPr>
-          <w:rFonts w:ascii="Times New Roman" w:hAnsi="Times New Roman"/>
-          <w:b w:val="0"/>
-          <w:color w:val="000000" w:themeColor="text1"/>
-          <w:szCs w:val="22"/>
-          <w:lang w:val="en-GB"/>
-        </w:rPr>
-        <w:fldChar w:fldCharType="separate"/>
-      </w:r>
-      <w:r>
-        <w:rPr>
-          <w:rFonts w:ascii="Times New Roman" w:hAnsi="Times New Roman"/>
-          <w:b w:val="0"/>
-          <w:noProof/>
-          <w:color w:val="000000" w:themeColor="text1"/>
-          <w:szCs w:val="22"/>
-          <w:lang w:val="en-GB"/>
-        </w:rPr>
-        <w:t>[46, 47]</w:t>
       </w:r>
       <w:r>
         <w:rPr>
@@ -15866,6 +15332,15 @@
           <w:szCs w:val="22"/>
           <w:lang w:val="en-GB"/>
         </w:rPr>
+      </w:r>
+      <w:r>
+        <w:rPr>
+          <w:rFonts w:ascii="Times New Roman" w:hAnsi="Times New Roman"/>
+          <w:b w:val="0"/>
+          <w:color w:val="000000" w:themeColor="text1"/>
+          <w:szCs w:val="22"/>
+          <w:lang w:val="en-GB"/>
+        </w:rPr>
         <w:fldChar w:fldCharType="separate"/>
       </w:r>
       <w:r>
@@ -16370,18 +15845,7 @@
           <w:szCs w:val="22"/>
           <w:lang w:val="en-GB"/>
         </w:rPr>
-        <w:t xml:space="preserve">To further explore whether depicted emotions are the driving factor in differential brain activation patterns in females and males we will employ the existing emotion annotation of our movies with respect to the six basic emotions. For each of the brain regions which display significantly different time courses for female and males, we will correlate the female and male time course with the emotion </w:t>
-      </w:r>
-      <w:r>
-        <w:rPr>
-          <w:rFonts w:ascii="Times New Roman" w:hAnsi="Times New Roman"/>
-          <w:b w:val="0"/>
-          <w:color w:val="000000" w:themeColor="text1"/>
-          <w:szCs w:val="22"/>
-          <w:lang w:val="en-GB"/>
-        </w:rPr>
-        <w:lastRenderedPageBreak/>
-        <w:t xml:space="preserve">annotation to find out which emotions drive the differences. High correlation between the female respectively male shared response and annotation </w:t>
+        <w:t xml:space="preserve">To further explore whether depicted emotions are the driving factor in differential brain activation patterns in females and males we will employ the existing emotion annotation of our movies with respect to the six basic emotions. For each of the brain regions which display significantly different time courses for female and males, we will correlate the female and male time course with the emotion annotation to find out which emotions drive the differences. High correlation between the female respectively male shared response and annotation </w:t>
       </w:r>
       <w:r>
         <w:rPr>
@@ -16474,7 +15938,7 @@
           <w:szCs w:val="22"/>
           <w:lang w:val="en-GB"/>
         </w:rPr>
-        <w:instrText xml:space="preserve"> ADDIN EN.CITE &lt;EndNote&gt;&lt;Cite&gt;&lt;Author&gt;Fox&lt;/Author&gt;&lt;Year&gt;2014&lt;/Year&gt;&lt;RecNum&gt;371&lt;/RecNum&gt;&lt;DisplayText&gt;[29]&lt;/DisplayText&gt;&lt;record&gt;&lt;rec-number&gt;371&lt;/rec-number&gt;&lt;foreign-keys&gt;&lt;key app="EN" db-id="ve0frrz580r0z3evzfhpde509aavvdexsv5p" timestamp="1722852038" guid="643346b2-5c76-4a22-9ab5-37dde97b3da3"&gt;371&lt;/key&gt;&lt;/foreign-keys&gt;&lt;ref-type name="Journal Article"&gt;17&lt;/ref-type&gt;&lt;contributors&gt;&lt;authors&gt;&lt;author&gt;Fox, Peter T.&lt;/author&gt;&lt;author&gt;Lancaster, Jack L.&lt;/author&gt;&lt;author&gt;Laird, Angela R.&lt;/author&gt;&lt;author&gt;Eickhoff, Simon B.&lt;/author&gt;&lt;/authors&gt;&lt;/contributors&gt;&lt;titles&gt;&lt;title&gt;Meta-Analysis in Human Neuroimaging: Computational Modeling of Large-Scale Databases&lt;/title&gt;&lt;secondary-title&gt;Annual Review of Neuroscience&lt;/secondary-title&gt;&lt;/titles&gt;&lt;periodical&gt;&lt;full-title&gt;Annual Review of Neuroscience&lt;/full-title&gt;&lt;/periodical&gt;&lt;pages&gt;409-434&lt;/pages&gt;&lt;volume&gt;37&lt;/volume&gt;&lt;number&gt;1&lt;/number&gt;&lt;dates&gt;&lt;year&gt;2014&lt;/year&gt;&lt;pub-dates&gt;&lt;date&gt;2014-07-08&lt;/date&gt;&lt;/pub-dates&gt;&lt;/dates&gt;&lt;publisher&gt;Annual Reviews&lt;/publisher&gt;&lt;isbn&gt;0147-006X&lt;/isbn&gt;&lt;urls&gt;&lt;related-urls&gt;&lt;url&gt;http://europepmc.org/articles/pmc4782802?pdf=render&lt;/url&gt;&lt;/related-urls&gt;&lt;/urls&gt;&lt;electronic-resource-num&gt;10.1146/annurev-neuro-062012-170320&lt;/electronic-resource-num&gt;&lt;access-date&gt;2024-08-05T10:00:24&lt;/access-date&gt;&lt;/record&gt;&lt;/Cite&gt;&lt;/EndNote&gt;</w:instrText>
+        <w:instrText xml:space="preserve"> ADDIN EN.CITE &lt;EndNote&gt;&lt;Cite&gt;&lt;Author&gt;Fox&lt;/Author&gt;&lt;Year&gt;2014&lt;/Year&gt;&lt;RecNum&gt;371&lt;/RecNum&gt;&lt;DisplayText&gt;[27]&lt;/DisplayText&gt;&lt;record&gt;&lt;rec-number&gt;371&lt;/rec-number&gt;&lt;foreign-keys&gt;&lt;key app="EN" db-id="ve0frrz580r0z3evzfhpde509aavvdexsv5p" timestamp="1722852038" guid="643346b2-5c76-4a22-9ab5-37dde97b3da3"&gt;371&lt;/key&gt;&lt;/foreign-keys&gt;&lt;ref-type name="Journal Article"&gt;17&lt;/ref-type&gt;&lt;contributors&gt;&lt;authors&gt;&lt;author&gt;Fox, Peter T.&lt;/author&gt;&lt;author&gt;Lancaster, Jack L.&lt;/author&gt;&lt;author&gt;Laird, Angela R.&lt;/author&gt;&lt;author&gt;Eickhoff, Simon B.&lt;/author&gt;&lt;/authors&gt;&lt;/contributors&gt;&lt;titles&gt;&lt;title&gt;Meta-Analysis in Human Neuroimaging: Computational Modeling of Large-Scale Databases&lt;/title&gt;&lt;secondary-title&gt;Annual Review of Neuroscience&lt;/secondary-title&gt;&lt;/titles&gt;&lt;periodical&gt;&lt;full-title&gt;Annual Review of Neuroscience&lt;/full-title&gt;&lt;/periodical&gt;&lt;pages&gt;409-434&lt;/pages&gt;&lt;volume&gt;37&lt;/volume&gt;&lt;number&gt;1&lt;/number&gt;&lt;dates&gt;&lt;year&gt;2014&lt;/year&gt;&lt;pub-dates&gt;&lt;date&gt;2014-07-08&lt;/date&gt;&lt;/pub-dates&gt;&lt;/dates&gt;&lt;publisher&gt;Annual Reviews&lt;/publisher&gt;&lt;isbn&gt;0147-006X&lt;/isbn&gt;&lt;urls&gt;&lt;related-urls&gt;&lt;url&gt;http://europepmc.org/articles/pmc4782802?pdf=render&lt;/url&gt;&lt;/related-urls&gt;&lt;/urls&gt;&lt;electronic-resource-num&gt;10.1146/annurev-neuro-062012-170320&lt;/electronic-resource-num&gt;&lt;access-date&gt;2024-08-05T10:00:24&lt;/access-date&gt;&lt;/record&gt;&lt;/Cite&gt;&lt;/EndNote&gt;</w:instrText>
       </w:r>
       <w:r>
         <w:rPr>
@@ -16495,7 +15959,7 @@
           <w:szCs w:val="22"/>
           <w:lang w:val="en-GB"/>
         </w:rPr>
-        <w:t>[29]</w:t>
+        <w:t>[27]</w:t>
       </w:r>
       <w:r>
         <w:rPr>
@@ -17024,6 +16488,7 @@
           <w:szCs w:val="22"/>
           <w:lang w:val="en-GB"/>
         </w:rPr>
+        <w:lastRenderedPageBreak/>
         <w:t>Hypothesis 1</w:t>
       </w:r>
       <w:r>
@@ -18753,20 +18218,20 @@
           <w:noProof/>
         </w:rPr>
         <w:tab/>
-        <w:t xml:space="preserve">Van Essen, D.C., et al., </w:t>
+        <w:t xml:space="preserve">Ekman, P. and W.V. Friesen, </w:t>
       </w:r>
       <w:r>
         <w:rPr>
           <w:i/>
           <w:noProof/>
         </w:rPr>
-        <w:t>The WU-Minn Human Connectome Project: An overview.</w:t>
-      </w:r>
-      <w:r>
-        <w:rPr>
-          <w:noProof/>
-        </w:rPr>
-        <w:t xml:space="preserve"> NeuroImage, 2013. 80: p. 62-79.</w:t>
+        <w:t>Constants across cultures in the face and emotion.</w:t>
+      </w:r>
+      <w:r>
+        <w:rPr>
+          <w:noProof/>
+        </w:rPr>
+        <w:t xml:space="preserve"> J Pers Soc Psychol, 1971. 17(2): p. 124-9.</w:t>
       </w:r>
     </w:p>
     <w:p>
@@ -18788,20 +18253,20 @@
           <w:noProof/>
         </w:rPr>
         <w:tab/>
-        <w:t xml:space="preserve">Finn, E.S. and P.A. Bandettini, </w:t>
+        <w:t xml:space="preserve">Lettieri, G., et al., </w:t>
       </w:r>
       <w:r>
         <w:rPr>
           <w:i/>
           <w:noProof/>
         </w:rPr>
-        <w:t>Movie-watching outperforms rest for functional connectivity-based prediction of behavior.</w:t>
-      </w:r>
-      <w:r>
-        <w:rPr>
-          <w:noProof/>
-        </w:rPr>
-        <w:t xml:space="preserve"> Neuroimage, 2021. 235: p. 117963.</w:t>
+        <w:t>Emotionotopy in the human right temporo-parietal cortex.</w:t>
+      </w:r>
+      <w:r>
+        <w:rPr>
+          <w:noProof/>
+        </w:rPr>
+        <w:t xml:space="preserve"> Nature Communications, 2019. 10(1).</w:t>
       </w:r>
     </w:p>
     <w:p>
@@ -18823,20 +18288,20 @@
           <w:noProof/>
         </w:rPr>
         <w:tab/>
-        <w:t xml:space="preserve">Ekman, P. and W.V. Friesen, </w:t>
+        <w:t xml:space="preserve">Biswal, B.B., et al., </w:t>
       </w:r>
       <w:r>
         <w:rPr>
           <w:i/>
           <w:noProof/>
         </w:rPr>
-        <w:t>Constants across cultures in the face and emotion.</w:t>
-      </w:r>
-      <w:r>
-        <w:rPr>
-          <w:noProof/>
-        </w:rPr>
-        <w:t xml:space="preserve"> J Pers Soc Psychol, 1971. 17(2): p. 124-9.</w:t>
+        <w:t>Toward discovery science of human brain function.</w:t>
+      </w:r>
+      <w:r>
+        <w:rPr>
+          <w:noProof/>
+        </w:rPr>
+        <w:t xml:space="preserve"> Proceedings of the National Academy of Sciences, 2010. 107(10): p. 4734-4739.</w:t>
       </w:r>
     </w:p>
     <w:p>
@@ -18858,20 +18323,20 @@
           <w:noProof/>
         </w:rPr>
         <w:tab/>
-        <w:t xml:space="preserve">Lettieri, G., et al., </w:t>
+        <w:t xml:space="preserve">Ritchie, S.J., et al., </w:t>
       </w:r>
       <w:r>
         <w:rPr>
           <w:i/>
           <w:noProof/>
         </w:rPr>
-        <w:t>Emotionotopy in the human right temporo-parietal cortex.</w:t>
-      </w:r>
-      <w:r>
-        <w:rPr>
-          <w:noProof/>
-        </w:rPr>
-        <w:t xml:space="preserve"> Nature Communications, 2019. 10(1).</w:t>
+        <w:t>Sex Differences in the Adult Human Brain: Evidence from 5216 UK Biobank Participants.</w:t>
+      </w:r>
+      <w:r>
+        <w:rPr>
+          <w:noProof/>
+        </w:rPr>
+        <w:t xml:space="preserve"> Cerebral Cortex, 2018. 28(8): p. 2959-2975.</w:t>
       </w:r>
     </w:p>
     <w:p>
@@ -18893,20 +18358,20 @@
           <w:noProof/>
         </w:rPr>
         <w:tab/>
-        <w:t xml:space="preserve">Biswal, B.B., et al., </w:t>
+        <w:t xml:space="preserve">Casanova, R., et al., </w:t>
       </w:r>
       <w:r>
         <w:rPr>
           <w:i/>
           <w:noProof/>
         </w:rPr>
-        <w:t>Toward discovery science of human brain function.</w:t>
-      </w:r>
-      <w:r>
-        <w:rPr>
-          <w:noProof/>
-        </w:rPr>
-        <w:t xml:space="preserve"> Proceedings of the National Academy of Sciences, 2010. 107(10): p. 4734-4739.</w:t>
+        <w:t>Combining Graph and Machine Learning Methods to Analyze Differences in Functional Connectivity Across Sex.</w:t>
+      </w:r>
+      <w:r>
+        <w:rPr>
+          <w:noProof/>
+        </w:rPr>
+        <w:t xml:space="preserve"> The Open Neuroimaging Journal, 2012. 6: p. 1-9.</w:t>
       </w:r>
     </w:p>
     <w:p>
@@ -18928,20 +18393,20 @@
           <w:noProof/>
         </w:rPr>
         <w:tab/>
-        <w:t xml:space="preserve">Ritchie, S.J., et al., </w:t>
+        <w:t xml:space="preserve">Leming, M. and J. Suckling, </w:t>
       </w:r>
       <w:r>
         <w:rPr>
           <w:i/>
           <w:noProof/>
         </w:rPr>
-        <w:t>Sex Differences in the Adult Human Brain: Evidence from 5216 UK Biobank Participants.</w:t>
-      </w:r>
-      <w:r>
-        <w:rPr>
-          <w:noProof/>
-        </w:rPr>
-        <w:t xml:space="preserve"> Cerebral Cortex, 2018. 28(8): p. 2959-2975.</w:t>
+        <w:t>Deep learning for sex classification in resting-state and task functional brain networks from the UK Biobank.</w:t>
+      </w:r>
+      <w:r>
+        <w:rPr>
+          <w:noProof/>
+        </w:rPr>
+        <w:t xml:space="preserve"> Neuroimage, 2021. 241: p. 118409.</w:t>
       </w:r>
     </w:p>
     <w:p>
@@ -18963,20 +18428,20 @@
           <w:noProof/>
         </w:rPr>
         <w:tab/>
-        <w:t xml:space="preserve">Casanova, R., et al., </w:t>
+        <w:t xml:space="preserve">Zhang, Q., et al., </w:t>
       </w:r>
       <w:r>
         <w:rPr>
           <w:i/>
           <w:noProof/>
         </w:rPr>
-        <w:t>Combining Graph and Machine Learning Methods to Analyze Differences in Functional Connectivity Across Sex.</w:t>
-      </w:r>
-      <w:r>
-        <w:rPr>
-          <w:noProof/>
-        </w:rPr>
-        <w:t xml:space="preserve"> The Open Neuroimaging Journal, 2012. 6: p. 1-9.</w:t>
+        <w:t>Comparing the Effectiveness of Brain Structural Imaging, Resting-state fMRI, and Naturalistic fMRI in Recognizing Social Anxiety Disorder in Children and Adolescents.</w:t>
+      </w:r>
+      <w:r>
+        <w:rPr>
+          <w:noProof/>
+        </w:rPr>
+        <w:t xml:space="preserve"> Psychiatry Res Neuroimaging, 2022. 323: p. 111485.</w:t>
       </w:r>
     </w:p>
     <w:p>
@@ -18999,20 +18464,20 @@
           <w:noProof/>
         </w:rPr>
         <w:tab/>
-        <w:t xml:space="preserve">Leming, M. and J. Suckling, </w:t>
+        <w:t xml:space="preserve">Vanderwal, T., et al., </w:t>
       </w:r>
       <w:r>
         <w:rPr>
           <w:i/>
           <w:noProof/>
         </w:rPr>
-        <w:t>Deep learning for sex classification in resting-state and task functional brain networks from the UK Biobank.</w:t>
-      </w:r>
-      <w:r>
-        <w:rPr>
-          <w:noProof/>
-        </w:rPr>
-        <w:t xml:space="preserve"> Neuroimage, 2021. 241: p. 118409.</w:t>
+        <w:t>Individual differences in functional connectivity during naturalistic viewing conditions.</w:t>
+      </w:r>
+      <w:r>
+        <w:rPr>
+          <w:noProof/>
+        </w:rPr>
+        <w:t xml:space="preserve"> Neuroimage, 2017. 157: p. 521-530.</w:t>
       </w:r>
     </w:p>
     <w:p>
@@ -19034,20 +18499,20 @@
           <w:noProof/>
         </w:rPr>
         <w:tab/>
-        <w:t xml:space="preserve">Zhang, Q., et al., </w:t>
+        <w:t xml:space="preserve">Schaefer, A., et al., </w:t>
       </w:r>
       <w:r>
         <w:rPr>
           <w:i/>
           <w:noProof/>
         </w:rPr>
-        <w:t>Comparing the Effectiveness of Brain Structural Imaging, Resting-state fMRI, and Naturalistic fMRI in Recognizing Social Anxiety Disorder in Children and Adolescents.</w:t>
-      </w:r>
-      <w:r>
-        <w:rPr>
-          <w:noProof/>
-        </w:rPr>
-        <w:t xml:space="preserve"> Psychiatry Res Neuroimaging, 2022. 323: p. 111485.</w:t>
+        <w:t>Local-Global Parcellation of the Human Cerebral Cortex from Intrinsic Functional Connectivity MRI.</w:t>
+      </w:r>
+      <w:r>
+        <w:rPr>
+          <w:noProof/>
+        </w:rPr>
+        <w:t xml:space="preserve"> Cerebral Cortex, 2018. 28(9): p. 3095-3114.</w:t>
       </w:r>
     </w:p>
     <w:p>
@@ -19069,20 +18534,20 @@
           <w:noProof/>
         </w:rPr>
         <w:tab/>
-        <w:t xml:space="preserve">Vanderwal, T., et al., </w:t>
+        <w:t xml:space="preserve">Hamdan, S., et al., </w:t>
       </w:r>
       <w:r>
         <w:rPr>
           <w:i/>
           <w:noProof/>
         </w:rPr>
-        <w:t>Individual differences in functional connectivity during naturalistic viewing conditions.</w:t>
-      </w:r>
-      <w:r>
-        <w:rPr>
-          <w:noProof/>
-        </w:rPr>
-        <w:t xml:space="preserve"> Neuroimage, 2017. 157: p. 521-530.</w:t>
+        <w:t>Confound-leakage: confound removal in machine learning leads to leakage.</w:t>
+      </w:r>
+      <w:r>
+        <w:rPr>
+          <w:noProof/>
+        </w:rPr>
+        <w:t xml:space="preserve"> GigaScience, 2022. 12.</w:t>
       </w:r>
     </w:p>
     <w:p>
@@ -19104,20 +18569,7 @@
           <w:noProof/>
         </w:rPr>
         <w:tab/>
-        <w:t xml:space="preserve">Schaefer, A., et al., </w:t>
-      </w:r>
-      <w:r>
-        <w:rPr>
-          <w:i/>
-          <w:noProof/>
-        </w:rPr>
-        <w:t>Local-Global Parcellation of the Human Cerebral Cortex from Intrinsic Functional Connectivity MRI.</w:t>
-      </w:r>
-      <w:r>
-        <w:rPr>
-          <w:noProof/>
-        </w:rPr>
-        <w:t xml:space="preserve"> Cerebral Cortex, 2018. 28(9): p. 3095-3114.</w:t>
+        <w:t>Nadeau, C., Machine Learning, 2003. 52(3): p. 239-281.</w:t>
       </w:r>
     </w:p>
     <w:p>
@@ -19139,20 +18591,20 @@
           <w:noProof/>
         </w:rPr>
         <w:tab/>
-        <w:t xml:space="preserve">Hamdan, S., et al., </w:t>
+        <w:t xml:space="preserve">Fox, P.T., et al., </w:t>
       </w:r>
       <w:r>
         <w:rPr>
           <w:i/>
           <w:noProof/>
         </w:rPr>
-        <w:t>Confound-leakage: confound removal in machine learning leads to leakage.</w:t>
-      </w:r>
-      <w:r>
-        <w:rPr>
-          <w:noProof/>
-        </w:rPr>
-        <w:t xml:space="preserve"> GigaScience, 2022. 12.</w:t>
+        <w:t>Meta-Analysis in Human Neuroimaging: Computational Modeling of Large-Scale Databases.</w:t>
+      </w:r>
+      <w:r>
+        <w:rPr>
+          <w:noProof/>
+        </w:rPr>
+        <w:t xml:space="preserve"> Annual Review of Neuroscience, 2014. 37(1): p. 409-434.</w:t>
       </w:r>
     </w:p>
     <w:p>
@@ -19174,7 +18626,20 @@
           <w:noProof/>
         </w:rPr>
         <w:tab/>
-        <w:t>Nadeau, C., Machine Learning, 2003. 52(3): p. 239-281.</w:t>
+        <w:t xml:space="preserve">Zhang, C., et al., </w:t>
+      </w:r>
+      <w:r>
+        <w:rPr>
+          <w:i/>
+          <w:noProof/>
+        </w:rPr>
+        <w:t>Functional connectivity predicts gender: Evidence for gender differences in resting brain connectivity.</w:t>
+      </w:r>
+      <w:r>
+        <w:rPr>
+          <w:noProof/>
+        </w:rPr>
+        <w:t xml:space="preserve"> Hum Brain Mapp, 2018. 39(4): p. 1765-1776.</w:t>
       </w:r>
     </w:p>
     <w:p>
@@ -19196,20 +18661,20 @@
           <w:noProof/>
         </w:rPr>
         <w:tab/>
-        <w:t xml:space="preserve">Fox, P.T., et al., </w:t>
+        <w:t xml:space="preserve">Hugdahl, K., et al., </w:t>
       </w:r>
       <w:r>
         <w:rPr>
           <w:i/>
           <w:noProof/>
         </w:rPr>
-        <w:t>Meta-Analysis in Human Neuroimaging: Computational Modeling of Large-Scale Databases.</w:t>
-      </w:r>
-      <w:r>
-        <w:rPr>
-          <w:noProof/>
-        </w:rPr>
-        <w:t xml:space="preserve"> Annual Review of Neuroscience, 2014. 37(1): p. 409-434.</w:t>
+        <w:t>On the existence of a generalized non-specific task-dependent network.</w:t>
+      </w:r>
+      <w:r>
+        <w:rPr>
+          <w:noProof/>
+        </w:rPr>
+        <w:t xml:space="preserve"> Frontiers in Human Neuroscience, 2015. 9.</w:t>
       </w:r>
     </w:p>
     <w:p>
@@ -19231,20 +18696,20 @@
           <w:noProof/>
         </w:rPr>
         <w:tab/>
-        <w:t xml:space="preserve">Zhang, C., et al., </w:t>
+        <w:t xml:space="preserve">Finn, E.S., et al., </w:t>
       </w:r>
       <w:r>
         <w:rPr>
           <w:i/>
           <w:noProof/>
         </w:rPr>
-        <w:t>Functional connectivity predicts gender: Evidence for gender differences in resting brain connectivity.</w:t>
-      </w:r>
-      <w:r>
-        <w:rPr>
-          <w:noProof/>
-        </w:rPr>
-        <w:t xml:space="preserve"> Hum Brain Mapp, 2018. 39(4): p. 1765-1776.</w:t>
+        <w:t>Can brain state be manipulated to emphasize individual differences in functional connectivity?</w:t>
+      </w:r>
+      <w:r>
+        <w:rPr>
+          <w:noProof/>
+        </w:rPr>
+        <w:t xml:space="preserve"> Neuroimage, 2017. 160: p. 140-151.</w:t>
       </w:r>
     </w:p>
     <w:p>
@@ -19266,20 +18731,20 @@
           <w:noProof/>
         </w:rPr>
         <w:tab/>
-        <w:t xml:space="preserve">Hugdahl, K., et al., </w:t>
+        <w:t xml:space="preserve">Nishimoto, S., et al., </w:t>
       </w:r>
       <w:r>
         <w:rPr>
           <w:i/>
           <w:noProof/>
         </w:rPr>
-        <w:t>On the existence of a generalized non-specific task-dependent network.</w:t>
-      </w:r>
-      <w:r>
-        <w:rPr>
-          <w:noProof/>
-        </w:rPr>
-        <w:t xml:space="preserve"> Frontiers in Human Neuroscience, 2015. 9.</w:t>
+        <w:t>Reconstructing Visual Experiences from Brain Activity Evoked by Natural Movies.</w:t>
+      </w:r>
+      <w:r>
+        <w:rPr>
+          <w:noProof/>
+        </w:rPr>
+        <w:t xml:space="preserve"> Current Biology, 2011. 21(19): p. 1641-1646.</w:t>
       </w:r>
     </w:p>
     <w:p>
@@ -19301,20 +18766,33 @@
           <w:noProof/>
         </w:rPr>
         <w:tab/>
-        <w:t xml:space="preserve">Finn, E.S., et al., </w:t>
+        <w:t xml:space="preserve">Mcnamara, Q., A. De La Vega, and T. Yarkoni. </w:t>
       </w:r>
       <w:r>
         <w:rPr>
           <w:i/>
           <w:noProof/>
         </w:rPr>
-        <w:t>Can brain state be manipulated to emphasize individual differences in functional connectivity?</w:t>
-      </w:r>
-      <w:r>
-        <w:rPr>
-          <w:noProof/>
-        </w:rPr>
-        <w:t xml:space="preserve"> Neuroimage, 2017. 160: p. 140-151.</w:t>
+        <w:t>Developing a Comprehensive Framework for Multimodal Feature Extraction</w:t>
+      </w:r>
+      <w:r>
+        <w:rPr>
+          <w:noProof/>
+        </w:rPr>
+        <w:t xml:space="preserve">. in </w:t>
+      </w:r>
+      <w:r>
+        <w:rPr>
+          <w:i/>
+          <w:noProof/>
+        </w:rPr>
+        <w:t>Proceedings of the 23rd ACM SIGKDD International Conference on Knowledge Discovery and Data Mining</w:t>
+      </w:r>
+      <w:r>
+        <w:rPr>
+          <w:noProof/>
+        </w:rPr>
+        <w:t>. 2017. ACM.</w:t>
       </w:r>
     </w:p>
     <w:p>
@@ -19336,20 +18814,33 @@
           <w:noProof/>
         </w:rPr>
         <w:tab/>
-        <w:t xml:space="preserve">Nishimoto, S., et al., </w:t>
+        <w:t xml:space="preserve">Radford, A., et al., </w:t>
       </w:r>
       <w:r>
         <w:rPr>
           <w:i/>
           <w:noProof/>
         </w:rPr>
-        <w:t>Reconstructing Visual Experiences from Brain Activity Evoked by Natural Movies.</w:t>
-      </w:r>
-      <w:r>
-        <w:rPr>
-          <w:noProof/>
-        </w:rPr>
-        <w:t xml:space="preserve"> Current Biology, 2011. 21(19): p. 1641-1646.</w:t>
+        <w:t>Robust speech recognition via large-scale weak supervision</w:t>
+      </w:r>
+      <w:r>
+        <w:rPr>
+          <w:noProof/>
+        </w:rPr>
+        <w:t xml:space="preserve">, in </w:t>
+      </w:r>
+      <w:r>
+        <w:rPr>
+          <w:i/>
+          <w:noProof/>
+        </w:rPr>
+        <w:t>Proceedings of the 40th International Conference on Machine Learning</w:t>
+      </w:r>
+      <w:r>
+        <w:rPr>
+          <w:noProof/>
+        </w:rPr>
+        <w:t>. 2023, JMLR.org: Honolulu, Hawaii, USA. p. Article 1182.</w:t>
       </w:r>
     </w:p>
     <w:p>
@@ -19371,33 +18862,20 @@
           <w:noProof/>
         </w:rPr>
         <w:tab/>
-        <w:t xml:space="preserve">Mcnamara, Q., A. De La Vega, and T. Yarkoni. </w:t>
+        <w:t xml:space="preserve">Halpern, D.F., </w:t>
       </w:r>
       <w:r>
         <w:rPr>
           <w:i/>
           <w:noProof/>
         </w:rPr>
-        <w:t>Developing a Comprehensive Framework for Multimodal Feature Extraction</w:t>
-      </w:r>
-      <w:r>
-        <w:rPr>
-          <w:noProof/>
-        </w:rPr>
-        <w:t xml:space="preserve">. in </w:t>
-      </w:r>
-      <w:r>
-        <w:rPr>
-          <w:i/>
-          <w:noProof/>
-        </w:rPr>
-        <w:t>Proceedings of the 23rd ACM SIGKDD International Conference on Knowledge Discovery and Data Mining</w:t>
-      </w:r>
-      <w:r>
-        <w:rPr>
-          <w:noProof/>
-        </w:rPr>
-        <w:t>. 2017. ACM.</w:t>
+        <w:t>Sex Differences in Cognitive Abilities</w:t>
+      </w:r>
+      <w:r>
+        <w:rPr>
+          <w:noProof/>
+        </w:rPr>
+        <w:t>. 2000, Mahwah, NJ: Lawrence Erlbaum Associates Inc.</w:t>
       </w:r>
     </w:p>
     <w:p>
@@ -19419,33 +18897,20 @@
           <w:noProof/>
         </w:rPr>
         <w:tab/>
-        <w:t xml:space="preserve">Radford, A., et al., </w:t>
+        <w:t xml:space="preserve">Kimura, D., </w:t>
       </w:r>
       <w:r>
         <w:rPr>
           <w:i/>
           <w:noProof/>
         </w:rPr>
-        <w:t>Robust speech recognition via large-scale weak supervision</w:t>
-      </w:r>
-      <w:r>
-        <w:rPr>
-          <w:noProof/>
-        </w:rPr>
-        <w:t xml:space="preserve">, in </w:t>
-      </w:r>
-      <w:r>
-        <w:rPr>
-          <w:i/>
-          <w:noProof/>
-        </w:rPr>
-        <w:t>Proceedings of the 40th International Conference on Machine Learning</w:t>
-      </w:r>
-      <w:r>
-        <w:rPr>
-          <w:noProof/>
-        </w:rPr>
-        <w:t>. 2023, JMLR.org: Honolulu, Hawaii, USA. p. Article 1182.</w:t>
+        <w:t>Sex &amp; Cognition</w:t>
+      </w:r>
+      <w:r>
+        <w:rPr>
+          <w:noProof/>
+        </w:rPr>
+        <w:t>. 2000, Cambridge, MA: MIT Press.</w:t>
       </w:r>
     </w:p>
     <w:p>
@@ -19467,20 +18932,20 @@
           <w:noProof/>
         </w:rPr>
         <w:tab/>
-        <w:t xml:space="preserve">Halpern, D.F., </w:t>
+        <w:t xml:space="preserve">Faskowitz, J., et al., </w:t>
       </w:r>
       <w:r>
         <w:rPr>
           <w:i/>
           <w:noProof/>
         </w:rPr>
-        <w:t>Sex Differences in Cognitive Abilities</w:t>
-      </w:r>
-      <w:r>
-        <w:rPr>
-          <w:noProof/>
-        </w:rPr>
-        <w:t>. 2000, Mahwah, NJ: Lawrence Erlbaum Associates Inc.</w:t>
+        <w:t>Edge-centric functional network representations of human cerebral cortex reveal overlapping system-level architecture.</w:t>
+      </w:r>
+      <w:r>
+        <w:rPr>
+          <w:noProof/>
+        </w:rPr>
+        <w:t xml:space="preserve"> Nature Neuroscience, 2020. 23(12): p. 1644-1654.</w:t>
       </w:r>
     </w:p>
     <w:p>
@@ -19502,20 +18967,20 @@
           <w:noProof/>
         </w:rPr>
         <w:tab/>
-        <w:t xml:space="preserve">Kimura, D., </w:t>
+        <w:t xml:space="preserve">Betzel, R.F., J. Faskowitz, and O. Sporns, </w:t>
       </w:r>
       <w:r>
         <w:rPr>
           <w:i/>
           <w:noProof/>
         </w:rPr>
-        <w:t>Sex &amp; Cognition</w:t>
-      </w:r>
-      <w:r>
-        <w:rPr>
-          <w:noProof/>
-        </w:rPr>
-        <w:t>. 2000, Cambridge, MA: MIT Press.</w:t>
+        <w:t>Living on the edge: network neuroscience beyond nodes.</w:t>
+      </w:r>
+      <w:r>
+        <w:rPr>
+          <w:noProof/>
+        </w:rPr>
+        <w:t xml:space="preserve"> Trends in Cognitive Sciences, 2023. 27(11): p. 1068-1084.</w:t>
       </w:r>
     </w:p>
     <w:p>
@@ -19537,20 +19002,20 @@
           <w:noProof/>
         </w:rPr>
         <w:tab/>
-        <w:t xml:space="preserve">Faskowitz, J., et al., </w:t>
+        <w:t xml:space="preserve">Smith, S.M., et al., </w:t>
       </w:r>
       <w:r>
         <w:rPr>
           <w:i/>
           <w:noProof/>
         </w:rPr>
-        <w:t>Edge-centric functional network representations of human cerebral cortex reveal overlapping system-level architecture.</w:t>
-      </w:r>
-      <w:r>
-        <w:rPr>
-          <w:noProof/>
-        </w:rPr>
-        <w:t xml:space="preserve"> Nature Neuroscience, 2020. 23(12): p. 1644-1654.</w:t>
+        <w:t>Network modelling methods for FMRI.</w:t>
+      </w:r>
+      <w:r>
+        <w:rPr>
+          <w:noProof/>
+        </w:rPr>
+        <w:t xml:space="preserve"> Neuroimage, 2011. 54(2): p. 875-91.</w:t>
       </w:r>
     </w:p>
     <w:p>
@@ -19572,20 +19037,20 @@
           <w:noProof/>
         </w:rPr>
         <w:tab/>
-        <w:t xml:space="preserve">Betzel, R.F., J. Faskowitz, and O. Sporns, </w:t>
+        <w:t xml:space="preserve">Lovén, J., et al., </w:t>
       </w:r>
       <w:r>
         <w:rPr>
           <w:i/>
           <w:noProof/>
         </w:rPr>
-        <w:t>Living on the edge: network neuroscience beyond nodes.</w:t>
-      </w:r>
-      <w:r>
-        <w:rPr>
-          <w:noProof/>
-        </w:rPr>
-        <w:t xml:space="preserve"> Trends in Cognitive Sciences, 2023. 27(11): p. 1068-1084.</w:t>
+        <w:t>Face gender modulates women’s brain activity during face encoding.</w:t>
+      </w:r>
+      <w:r>
+        <w:rPr>
+          <w:noProof/>
+        </w:rPr>
+        <w:t xml:space="preserve"> Social Cognitive and Affective Neuroscience, 2014. 9(7): p. 1000-1005.</w:t>
       </w:r>
     </w:p>
     <w:p>
@@ -19607,20 +19072,20 @@
           <w:noProof/>
         </w:rPr>
         <w:tab/>
-        <w:t xml:space="preserve">Smith, S.M., et al., </w:t>
+        <w:t xml:space="preserve">Hasson, U., et al., </w:t>
       </w:r>
       <w:r>
         <w:rPr>
           <w:i/>
           <w:noProof/>
         </w:rPr>
-        <w:t>Network modelling methods for FMRI.</w:t>
-      </w:r>
-      <w:r>
-        <w:rPr>
-          <w:noProof/>
-        </w:rPr>
-        <w:t xml:space="preserve"> Neuroimage, 2011. 54(2): p. 875-91.</w:t>
+        <w:t>Intersubject synchronization of cortical activity during natural vision.</w:t>
+      </w:r>
+      <w:r>
+        <w:rPr>
+          <w:noProof/>
+        </w:rPr>
+        <w:t xml:space="preserve"> Science, 2004. 303(5664): p. 1634-40.</w:t>
       </w:r>
     </w:p>
     <w:p>
@@ -19642,20 +19107,20 @@
           <w:noProof/>
         </w:rPr>
         <w:tab/>
-        <w:t xml:space="preserve">Lovén, J., et al., </w:t>
+        <w:t xml:space="preserve">Finn, E.S., et al., </w:t>
       </w:r>
       <w:r>
         <w:rPr>
           <w:i/>
           <w:noProof/>
         </w:rPr>
-        <w:t>Face gender modulates women’s brain activity during face encoding.</w:t>
-      </w:r>
-      <w:r>
-        <w:rPr>
-          <w:noProof/>
-        </w:rPr>
-        <w:t xml:space="preserve"> Social Cognitive and Affective Neuroscience, 2014. 9(7): p. 1000-1005.</w:t>
+        <w:t>Idiosynchrony: From shared responses to individual differences during naturalistic neuroimaging.</w:t>
+      </w:r>
+      <w:r>
+        <w:rPr>
+          <w:noProof/>
+        </w:rPr>
+        <w:t xml:space="preserve"> Neuroimage, 2020. 215: p. 116828.</w:t>
       </w:r>
     </w:p>
     <w:p>
@@ -19677,20 +19142,20 @@
           <w:noProof/>
         </w:rPr>
         <w:tab/>
-        <w:t xml:space="preserve">Hasson, U., et al., </w:t>
+        <w:t xml:space="preserve">Domes, G., et al., </w:t>
       </w:r>
       <w:r>
         <w:rPr>
           <w:i/>
           <w:noProof/>
         </w:rPr>
-        <w:t>Intersubject synchronization of cortical activity during natural vision.</w:t>
-      </w:r>
-      <w:r>
-        <w:rPr>
-          <w:noProof/>
-        </w:rPr>
-        <w:t xml:space="preserve"> Science, 2004. 303(5664): p. 1634-40.</w:t>
+        <w:t>The neural correlates of sex differences in emotional reactivity and emotion regulation.</w:t>
+      </w:r>
+      <w:r>
+        <w:rPr>
+          <w:noProof/>
+        </w:rPr>
+        <w:t xml:space="preserve"> Hum Brain Mapp, 2010. 31(5): p. 758-69.</w:t>
       </w:r>
     </w:p>
     <w:p>
@@ -19712,20 +19177,20 @@
           <w:noProof/>
         </w:rPr>
         <w:tab/>
-        <w:t xml:space="preserve">Finn, E.S., et al., </w:t>
+        <w:t xml:space="preserve">Gardener, E.K.T., et al., </w:t>
       </w:r>
       <w:r>
         <w:rPr>
           <w:i/>
           <w:noProof/>
         </w:rPr>
-        <w:t>Idiosynchrony: From shared responses to individual differences during naturalistic neuroimaging.</w:t>
-      </w:r>
-      <w:r>
-        <w:rPr>
-          <w:noProof/>
-        </w:rPr>
-        <w:t xml:space="preserve"> Neuroimage, 2020. 215: p. 116828.</w:t>
+        <w:t>Sex Differences and Emotion Regulation: An Event-Related Potential Study.</w:t>
+      </w:r>
+      <w:r>
+        <w:rPr>
+          <w:noProof/>
+        </w:rPr>
+        <w:t xml:space="preserve"> PLoS ONE, 2013. 8(10): p. e73475.</w:t>
       </w:r>
     </w:p>
     <w:p>
@@ -19747,20 +19212,20 @@
           <w:noProof/>
         </w:rPr>
         <w:tab/>
-        <w:t xml:space="preserve">Domes, G., et al., </w:t>
+        <w:t xml:space="preserve">Gross, J.J. and R.W. Levenson, </w:t>
       </w:r>
       <w:r>
         <w:rPr>
           <w:i/>
           <w:noProof/>
         </w:rPr>
-        <w:t>The neural correlates of sex differences in emotional reactivity and emotion regulation.</w:t>
-      </w:r>
-      <w:r>
-        <w:rPr>
-          <w:noProof/>
-        </w:rPr>
-        <w:t xml:space="preserve"> Hum Brain Mapp, 2010. 31(5): p. 758-69.</w:t>
+        <w:t>Emotion elicitation using films.</w:t>
+      </w:r>
+      <w:r>
+        <w:rPr>
+          <w:noProof/>
+        </w:rPr>
+        <w:t xml:space="preserve"> Cognition and Emotion, 1995. 9(1): p. 87-108.</w:t>
       </w:r>
     </w:p>
     <w:p>
@@ -19776,77 +19241,6 @@
           <w:noProof/>
         </w:rPr>
         <w:t>45.</w:t>
-      </w:r>
-      <w:r>
-        <w:rPr>
-          <w:noProof/>
-        </w:rPr>
-        <w:tab/>
-        <w:t xml:space="preserve">Gardener, E.K.T., et al., </w:t>
-      </w:r>
-      <w:r>
-        <w:rPr>
-          <w:i/>
-          <w:noProof/>
-        </w:rPr>
-        <w:t>Sex Differences and Emotion Regulation: An Event-Related Potential Study.</w:t>
-      </w:r>
-      <w:r>
-        <w:rPr>
-          <w:noProof/>
-        </w:rPr>
-        <w:t xml:space="preserve"> PLoS ONE, 2013. 8(10): p. e73475.</w:t>
-      </w:r>
-    </w:p>
-    <w:p>
-      <w:pPr>
-        <w:pStyle w:val="EndNoteBibliography"/>
-        <w:ind w:left="720" w:hanging="720"/>
-        <w:rPr>
-          <w:noProof/>
-        </w:rPr>
-      </w:pPr>
-      <w:r>
-        <w:rPr>
-          <w:noProof/>
-        </w:rPr>
-        <w:t>46.</w:t>
-      </w:r>
-      <w:r>
-        <w:rPr>
-          <w:noProof/>
-        </w:rPr>
-        <w:tab/>
-        <w:t xml:space="preserve">Gross, J.J. and R.W. Levenson, </w:t>
-      </w:r>
-      <w:r>
-        <w:rPr>
-          <w:i/>
-          <w:noProof/>
-        </w:rPr>
-        <w:t>Emotion elicitation using films.</w:t>
-      </w:r>
-      <w:r>
-        <w:rPr>
-          <w:noProof/>
-        </w:rPr>
-        <w:t xml:space="preserve"> Cognition and Emotion, 1995. 9(1): p. 87-108.</w:t>
-      </w:r>
-    </w:p>
-    <w:p>
-      <w:pPr>
-        <w:pStyle w:val="EndNoteBibliography"/>
-        <w:ind w:left="720" w:hanging="720"/>
-        <w:rPr>
-          <w:noProof/>
-        </w:rPr>
-      </w:pPr>
-      <w:r>
-        <w:rPr>
-          <w:noProof/>
-        </w:rPr>
-        <w:lastRenderedPageBreak/>
-        <w:t>47.</w:t>
       </w:r>
       <w:r>
         <w:rPr>

</xml_diff>

<commit_message>
Nur Titel noch mal geändert
</commit_message>
<xml_diff>
--- a/projektskizze_daimler_benz.docx
+++ b/projektskizze_daimler_benz.docx
@@ -135,7 +135,29 @@
           <w:szCs w:val="22"/>
           <w:lang w:val="de-DE"/>
         </w:rPr>
-        <w:t>PD Dr. rer. medic. Susanne Weis</w:t>
+        <w:t xml:space="preserve">PD Dr. rer. </w:t>
+      </w:r>
+      <w:proofErr w:type="spellStart"/>
+      <w:r>
+        <w:rPr>
+          <w:rFonts w:ascii="Times New Roman" w:hAnsi="Times New Roman"/>
+          <w:b w:val="0"/>
+          <w:bCs/>
+          <w:szCs w:val="22"/>
+          <w:lang w:val="de-DE"/>
+        </w:rPr>
+        <w:t>medic</w:t>
+      </w:r>
+      <w:proofErr w:type="spellEnd"/>
+      <w:r>
+        <w:rPr>
+          <w:rFonts w:ascii="Times New Roman" w:hAnsi="Times New Roman"/>
+          <w:b w:val="0"/>
+          <w:bCs/>
+          <w:szCs w:val="22"/>
+          <w:lang w:val="de-DE"/>
+        </w:rPr>
+        <w:t>. Susanne Weis</w:t>
       </w:r>
     </w:p>
     <w:p>
@@ -387,77 +409,17 @@
         <w:spacing w:line="240" w:lineRule="auto"/>
         <w:rPr>
           <w:rFonts w:ascii="Times New Roman" w:hAnsi="Times New Roman"/>
-          <w:color w:val="343435"/>
-          <w:spacing w:val="-1"/>
-          <w:szCs w:val="22"/>
-        </w:rPr>
-      </w:pPr>
-      <w:r>
-        <w:rPr>
-          <w:rFonts w:ascii="Times New Roman" w:hAnsi="Times New Roman"/>
-          <w:szCs w:val="22"/>
-          <w:lang w:val="en-GB"/>
-        </w:rPr>
-        <w:t xml:space="preserve">Dynamic Cognition: </w:t>
-      </w:r>
-      <w:r>
-        <w:rPr>
-          <w:rFonts w:ascii="Times New Roman" w:hAnsi="Times New Roman"/>
-          <w:szCs w:val="22"/>
-        </w:rPr>
-        <w:t xml:space="preserve">Using movies </w:t>
-      </w:r>
-      <w:r>
-        <w:rPr>
-          <w:rFonts w:ascii="Times New Roman" w:hAnsi="Times New Roman"/>
-          <w:szCs w:val="22"/>
-        </w:rPr>
-        <w:t xml:space="preserve">to </w:t>
-      </w:r>
-      <w:r>
-        <w:rPr>
-          <w:rFonts w:ascii="Times New Roman" w:hAnsi="Times New Roman"/>
-          <w:color w:val="343435"/>
-          <w:spacing w:val="-1"/>
-          <w:szCs w:val="22"/>
-        </w:rPr>
-        <w:t>disentang</w:t>
-      </w:r>
-      <w:r>
-        <w:rPr>
-          <w:rFonts w:ascii="Times New Roman" w:hAnsi="Times New Roman"/>
-          <w:color w:val="343435"/>
-          <w:spacing w:val="-1"/>
-          <w:szCs w:val="22"/>
-        </w:rPr>
-        <w:t>le</w:t>
-      </w:r>
-      <w:r>
-        <w:rPr>
-          <w:rFonts w:ascii="Times New Roman" w:hAnsi="Times New Roman"/>
-          <w:color w:val="343435"/>
-          <w:spacing w:val="-1"/>
-          <w:szCs w:val="22"/>
-        </w:rPr>
-        <w:t xml:space="preserve"> Sex Differences and Hormonal</w:t>
-      </w:r>
-      <w:r>
-        <w:rPr>
-          <w:rFonts w:ascii="Times New Roman" w:hAnsi="Times New Roman"/>
-          <w:color w:val="343435"/>
-          <w:spacing w:val="-1"/>
-          <w:szCs w:val="22"/>
-        </w:rPr>
-        <w:t xml:space="preserve"> </w:t>
-      </w:r>
-      <w:r>
-        <w:rPr>
-          <w:rFonts w:ascii="Times New Roman" w:hAnsi="Times New Roman"/>
-          <w:color w:val="343435"/>
-          <w:spacing w:val="-1"/>
-          <w:szCs w:val="22"/>
-        </w:rPr>
-        <w:t>Modulation of Functional Brain Organization</w:t>
+          <w:szCs w:val="22"/>
+          <w:lang w:val="en-GB"/>
+        </w:rPr>
+      </w:pPr>
+      <w:r>
+        <w:rPr>
+          <w:rFonts w:ascii="Times New Roman" w:hAnsi="Times New Roman"/>
+          <w:szCs w:val="22"/>
+          <w:lang w:val="en-GB"/>
+        </w:rPr>
+        <w:t>Dynamic Cognition: Movies as a Window into Sex Differences in the Brain</w:t>
       </w:r>
     </w:p>
     <w:p>
@@ -2194,7 +2156,7 @@
           <w:szCs w:val="22"/>
           <w:lang w:val="en-GB"/>
         </w:rPr>
-        <w:t xml:space="preserve">NV focuses on cognitive processes in dynamic, temporally extended, naturalistic contexts, which are much more akin to situations which the brain must deal with in real life. In NV tasks, participants in the scanner are presented </w:t>
+        <w:t xml:space="preserve">NV focuses on cognitive processes in dynamic, temporally extended, naturalistic contexts, which are much more akin to situations which the brain must deal with in real life. In NV tasks, participants in the scanner are presented with naturalistic material like movies. For the participants, there is no other task demand rather than </w:t>
       </w:r>
       <w:r>
         <w:rPr>
@@ -2205,7 +2167,7 @@
           <w:lang w:val="en-GB"/>
         </w:rPr>
         <w:lastRenderedPageBreak/>
-        <w:t>with naturalistic material like movies. For the participants, there is no other task demand rather than watching the clips. NV offers an engaging task for the subject and thus avoids boredom in the scanner. Importantly, as opposed to RS, all participants are exposed to the same stimulus, for which content and timing is known and can be used in the analyses. NV approaches offer complex, dynamic and ongoing stimulation similar to experiences in everyday situations, where low-level (audiovisual) and high-level (cognitive and emotional) content vary fluidly, creating a multimodal and immersive exp</w:t>
+        <w:t>watching the clips. NV offers an engaging task for the subject and thus avoids boredom in the scanner. Importantly, as opposed to RS, all participants are exposed to the same stimulus, for which content and timing is known and can be used in the analyses. NV approaches offer complex, dynamic and ongoing stimulation similar to experiences in everyday situations, where low-level (audiovisual) and high-level (cognitive and emotional) content vary fluidly, creating a multimodal and immersive exp</w:t>
       </w:r>
       <w:r>
         <w:rPr>
@@ -4074,7 +4036,17 @@
           <w:szCs w:val="22"/>
           <w:lang w:val="en-GB"/>
         </w:rPr>
-        <w:t xml:space="preserve">current knowledge </w:t>
+        <w:t xml:space="preserve">current knowledge on </w:t>
+      </w:r>
+      <w:r>
+        <w:rPr>
+          <w:rFonts w:ascii="Times New Roman" w:hAnsi="Times New Roman"/>
+          <w:b w:val="0"/>
+          <w:color w:val="000000" w:themeColor="text1"/>
+          <w:szCs w:val="22"/>
+          <w:lang w:val="en-GB"/>
+        </w:rPr>
+        <w:t xml:space="preserve">cognitive sex differences. Psychologically, these insights deepen our understanding of normative sex </w:t>
       </w:r>
       <w:r>
         <w:rPr>
@@ -4085,17 +4057,7 @@
           <w:lang w:val="en-GB"/>
         </w:rPr>
         <w:lastRenderedPageBreak/>
-        <w:t xml:space="preserve">on </w:t>
-      </w:r>
-      <w:r>
-        <w:rPr>
-          <w:rFonts w:ascii="Times New Roman" w:hAnsi="Times New Roman"/>
-          <w:b w:val="0"/>
-          <w:color w:val="000000" w:themeColor="text1"/>
-          <w:szCs w:val="22"/>
-          <w:lang w:val="en-GB"/>
-        </w:rPr>
-        <w:t xml:space="preserve">cognitive sex differences. Psychologically, these insights deepen our understanding of normative sex differences; clinically, they may </w:t>
+        <w:t xml:space="preserve">differences; clinically, they may </w:t>
       </w:r>
       <w:r>
         <w:rPr>
@@ -4421,7 +4383,51 @@
           <w:szCs w:val="22"/>
           <w:lang w:val="en-GB"/>
         </w:rPr>
-        <w:t>, number of slices: 64, multiband acceleration factor=4, phase encoding direction=AP,  FoV=207mm). A mirror fixed on the head coil allows participants to see a screen used to display the movies. In-ear headphones are used for ear protection and to deliver the movie sound. Additionally, a structural T1w image is acquired using an MP-RAGE sequence (TR=2000ms, TE=2.45ms, TI=900ms, flip angle=8°, FoV: 256mm) yielding 1mm</w:t>
+        <w:t xml:space="preserve">, number of slices: 64, multiband acceleration factor=4, phase encoding direction=AP,  </w:t>
+      </w:r>
+      <w:proofErr w:type="spellStart"/>
+      <w:r>
+        <w:rPr>
+          <w:rFonts w:ascii="Times New Roman" w:hAnsi="Times New Roman"/>
+          <w:b w:val="0"/>
+          <w:color w:val="000000" w:themeColor="text1"/>
+          <w:szCs w:val="22"/>
+          <w:lang w:val="en-GB"/>
+        </w:rPr>
+        <w:t>FoV</w:t>
+      </w:r>
+      <w:proofErr w:type="spellEnd"/>
+      <w:r>
+        <w:rPr>
+          <w:rFonts w:ascii="Times New Roman" w:hAnsi="Times New Roman"/>
+          <w:b w:val="0"/>
+          <w:color w:val="000000" w:themeColor="text1"/>
+          <w:szCs w:val="22"/>
+          <w:lang w:val="en-GB"/>
+        </w:rPr>
+        <w:t xml:space="preserve">=207mm). A mirror fixed on the head coil allows participants to see a screen used to display the movies. In-ear headphones are used for ear protection and to deliver the movie sound. Additionally, a structural T1w image is acquired using an MP-RAGE sequence (TR=2000ms, TE=2.45ms, TI=900ms, flip angle=8°, </w:t>
+      </w:r>
+      <w:proofErr w:type="spellStart"/>
+      <w:r>
+        <w:rPr>
+          <w:rFonts w:ascii="Times New Roman" w:hAnsi="Times New Roman"/>
+          <w:b w:val="0"/>
+          <w:color w:val="000000" w:themeColor="text1"/>
+          <w:szCs w:val="22"/>
+          <w:lang w:val="en-GB"/>
+        </w:rPr>
+        <w:t>FoV</w:t>
+      </w:r>
+      <w:proofErr w:type="spellEnd"/>
+      <w:r>
+        <w:rPr>
+          <w:rFonts w:ascii="Times New Roman" w:hAnsi="Times New Roman"/>
+          <w:b w:val="0"/>
+          <w:color w:val="000000" w:themeColor="text1"/>
+          <w:szCs w:val="22"/>
+          <w:lang w:val="en-GB"/>
+        </w:rPr>
+        <w:t>: 256mm) yielding 1mm</w:t>
       </w:r>
       <w:r>
         <w:rPr>
@@ -4465,7 +4471,95 @@
           <w:szCs w:val="22"/>
           <w:lang w:val="en-GB"/>
         </w:rPr>
-        <w:t xml:space="preserve">Saliva samples are collected from each participant and levels of cortisol (μg/dl), oestradiol (pg/ml), progesterone (pg/ml), and testosterone (pg/ml) are analysed by a specialized laboratory. Control for fluctuating hormone levels is essential for a meaningfully interpretation of potential sex differences in functional brain. Furthermore, data OC intake is noted for female participants. </w:t>
+        <w:t>Saliva samples are collected from each participant and levels of cortisol (</w:t>
+      </w:r>
+      <w:proofErr w:type="spellStart"/>
+      <w:r>
+        <w:rPr>
+          <w:rFonts w:ascii="Times New Roman" w:hAnsi="Times New Roman"/>
+          <w:b w:val="0"/>
+          <w:color w:val="000000" w:themeColor="text1"/>
+          <w:szCs w:val="22"/>
+          <w:lang w:val="en-GB"/>
+        </w:rPr>
+        <w:t>μg</w:t>
+      </w:r>
+      <w:proofErr w:type="spellEnd"/>
+      <w:r>
+        <w:rPr>
+          <w:rFonts w:ascii="Times New Roman" w:hAnsi="Times New Roman"/>
+          <w:b w:val="0"/>
+          <w:color w:val="000000" w:themeColor="text1"/>
+          <w:szCs w:val="22"/>
+          <w:lang w:val="en-GB"/>
+        </w:rPr>
+        <w:t>/dl), oestradiol (</w:t>
+      </w:r>
+      <w:proofErr w:type="spellStart"/>
+      <w:r>
+        <w:rPr>
+          <w:rFonts w:ascii="Times New Roman" w:hAnsi="Times New Roman"/>
+          <w:b w:val="0"/>
+          <w:color w:val="000000" w:themeColor="text1"/>
+          <w:szCs w:val="22"/>
+          <w:lang w:val="en-GB"/>
+        </w:rPr>
+        <w:t>pg</w:t>
+      </w:r>
+      <w:proofErr w:type="spellEnd"/>
+      <w:r>
+        <w:rPr>
+          <w:rFonts w:ascii="Times New Roman" w:hAnsi="Times New Roman"/>
+          <w:b w:val="0"/>
+          <w:color w:val="000000" w:themeColor="text1"/>
+          <w:szCs w:val="22"/>
+          <w:lang w:val="en-GB"/>
+        </w:rPr>
+        <w:t>/ml), progesterone (</w:t>
+      </w:r>
+      <w:proofErr w:type="spellStart"/>
+      <w:r>
+        <w:rPr>
+          <w:rFonts w:ascii="Times New Roman" w:hAnsi="Times New Roman"/>
+          <w:b w:val="0"/>
+          <w:color w:val="000000" w:themeColor="text1"/>
+          <w:szCs w:val="22"/>
+          <w:lang w:val="en-GB"/>
+        </w:rPr>
+        <w:t>pg</w:t>
+      </w:r>
+      <w:proofErr w:type="spellEnd"/>
+      <w:r>
+        <w:rPr>
+          <w:rFonts w:ascii="Times New Roman" w:hAnsi="Times New Roman"/>
+          <w:b w:val="0"/>
+          <w:color w:val="000000" w:themeColor="text1"/>
+          <w:szCs w:val="22"/>
+          <w:lang w:val="en-GB"/>
+        </w:rPr>
+        <w:t>/ml), and testosterone (</w:t>
+      </w:r>
+      <w:proofErr w:type="spellStart"/>
+      <w:r>
+        <w:rPr>
+          <w:rFonts w:ascii="Times New Roman" w:hAnsi="Times New Roman"/>
+          <w:b w:val="0"/>
+          <w:color w:val="000000" w:themeColor="text1"/>
+          <w:szCs w:val="22"/>
+          <w:lang w:val="en-GB"/>
+        </w:rPr>
+        <w:t>pg</w:t>
+      </w:r>
+      <w:proofErr w:type="spellEnd"/>
+      <w:r>
+        <w:rPr>
+          <w:rFonts w:ascii="Times New Roman" w:hAnsi="Times New Roman"/>
+          <w:b w:val="0"/>
+          <w:color w:val="000000" w:themeColor="text1"/>
+          <w:szCs w:val="22"/>
+          <w:lang w:val="en-GB"/>
+        </w:rPr>
+        <w:t xml:space="preserve">/ml) are analysed by a specialized laboratory. Control for fluctuating hormone levels is essential for a meaningfully interpretation of potential sex differences in functional brain. Furthermore, data OC intake is noted for female participants. </w:t>
       </w:r>
     </w:p>
     <w:p>
@@ -4756,7 +4850,29 @@
           <w:szCs w:val="22"/>
           <w:lang w:val="en-GB"/>
         </w:rPr>
-        <w:t xml:space="preserve">). Rating were collected by the ReMoTa toolbox (Real-time Movie Tagging v0.0; </w:t>
+        <w:t xml:space="preserve">). Rating were collected by the </w:t>
+      </w:r>
+      <w:proofErr w:type="spellStart"/>
+      <w:r>
+        <w:rPr>
+          <w:rFonts w:ascii="Times New Roman" w:hAnsi="Times New Roman"/>
+          <w:b w:val="0"/>
+          <w:color w:val="000000" w:themeColor="text1"/>
+          <w:szCs w:val="22"/>
+          <w:lang w:val="en-GB"/>
+        </w:rPr>
+        <w:t>ReMoTa</w:t>
+      </w:r>
+      <w:proofErr w:type="spellEnd"/>
+      <w:r>
+        <w:rPr>
+          <w:rFonts w:ascii="Times New Roman" w:hAnsi="Times New Roman"/>
+          <w:b w:val="0"/>
+          <w:color w:val="000000" w:themeColor="text1"/>
+          <w:szCs w:val="22"/>
+          <w:lang w:val="en-GB"/>
+        </w:rPr>
+        <w:t xml:space="preserve"> toolbox (Real-time Movie Tagging v0.0; </w:t>
       </w:r>
       <w:r>
         <w:rPr>
@@ -5014,7 +5130,17 @@
           <w:szCs w:val="22"/>
           <w:lang w:val="en-GB"/>
         </w:rPr>
-        <w:t xml:space="preserve">Results </w:t>
+        <w:t xml:space="preserve">Results can go </w:t>
+      </w:r>
+      <w:r>
+        <w:rPr>
+          <w:rFonts w:ascii="Times New Roman" w:hAnsi="Times New Roman"/>
+          <w:b w:val="0"/>
+          <w:color w:val="000000" w:themeColor="text1"/>
+          <w:szCs w:val="22"/>
+          <w:lang w:val="en-GB"/>
+        </w:rPr>
+        <w:t xml:space="preserve">beyond existing studies based on both TB or RS approaches and promise novel insights that could </w:t>
       </w:r>
       <w:r>
         <w:rPr>
@@ -5025,26 +5151,6 @@
           <w:lang w:val="en-GB"/>
         </w:rPr>
         <w:lastRenderedPageBreak/>
-        <w:t xml:space="preserve">can go </w:t>
-      </w:r>
-      <w:r>
-        <w:rPr>
-          <w:rFonts w:ascii="Times New Roman" w:hAnsi="Times New Roman"/>
-          <w:b w:val="0"/>
-          <w:color w:val="000000" w:themeColor="text1"/>
-          <w:szCs w:val="22"/>
-          <w:lang w:val="en-GB"/>
-        </w:rPr>
-        <w:t xml:space="preserve">beyond existing studies based on both TB or RS approaches and promise novel insights that could </w:t>
-      </w:r>
-      <w:r>
-        <w:rPr>
-          <w:rFonts w:ascii="Times New Roman" w:hAnsi="Times New Roman"/>
-          <w:b w:val="0"/>
-          <w:color w:val="000000" w:themeColor="text1"/>
-          <w:szCs w:val="22"/>
-          <w:lang w:val="en-GB"/>
-        </w:rPr>
         <w:t>s</w:t>
       </w:r>
       <w:r>
@@ -8204,18 +8310,7 @@
           <w:szCs w:val="22"/>
           <w:lang w:val="en-GB"/>
         </w:rPr>
-        <w:t xml:space="preserve">e will </w:t>
-      </w:r>
-      <w:r>
-        <w:rPr>
-          <w:rFonts w:ascii="Times New Roman" w:hAnsi="Times New Roman" w:cs="Times New Roman"/>
-          <w:b w:val="0"/>
-          <w:bCs w:val="0"/>
-          <w:szCs w:val="22"/>
-          <w:lang w:val="en-GB"/>
-        </w:rPr>
-        <w:lastRenderedPageBreak/>
-        <w:t xml:space="preserve">take particular care to control for confound leakage </w:t>
+        <w:t xml:space="preserve">e will take particular care to control for confound leakage </w:t>
       </w:r>
       <w:r>
         <w:rPr>
@@ -8351,6 +8446,7 @@
           <w:szCs w:val="22"/>
           <w:lang w:val="en-GB"/>
         </w:rPr>
+        <w:lastRenderedPageBreak/>
         <w:t xml:space="preserve">As a first step, </w:t>
       </w:r>
       <w:r>
@@ -11554,7 +11650,79 @@
           <w:szCs w:val="22"/>
           <w:lang w:val="en-GB"/>
         </w:rPr>
-        <w:t xml:space="preserve">FC between </w:t>
+        <w:t xml:space="preserve">FC between pairs of brain regions is “temporally unwrapped” by calculating the element-wise product of each pair of nodes’ z-scored time series. </w:t>
+      </w:r>
+      <w:r>
+        <w:rPr>
+          <w:rFonts w:ascii="Times New Roman" w:hAnsi="Times New Roman"/>
+          <w:b w:val="0"/>
+          <w:color w:val="000000" w:themeColor="text1"/>
+          <w:szCs w:val="22"/>
+          <w:lang w:val="en-GB"/>
+        </w:rPr>
+        <w:t>For each edge, i.e. connection between two brain parcels, this results in a time series - typically referred to as ‘edge time series’ (</w:t>
+      </w:r>
+      <w:proofErr w:type="spellStart"/>
+      <w:r>
+        <w:rPr>
+          <w:rFonts w:ascii="Times New Roman" w:hAnsi="Times New Roman"/>
+          <w:b w:val="0"/>
+          <w:color w:val="000000" w:themeColor="text1"/>
+          <w:szCs w:val="22"/>
+          <w:lang w:val="en-GB"/>
+        </w:rPr>
+        <w:t>eTS</w:t>
+      </w:r>
+      <w:proofErr w:type="spellEnd"/>
+      <w:r>
+        <w:rPr>
+          <w:rFonts w:ascii="Times New Roman" w:hAnsi="Times New Roman"/>
+          <w:b w:val="0"/>
+          <w:color w:val="000000" w:themeColor="text1"/>
+          <w:szCs w:val="22"/>
+          <w:lang w:val="en-GB"/>
+        </w:rPr>
+        <w:t>)</w:t>
+      </w:r>
+      <w:r>
+        <w:rPr>
+          <w:rFonts w:ascii="Times New Roman" w:hAnsi="Times New Roman"/>
+          <w:b w:val="0"/>
+          <w:color w:val="000000" w:themeColor="text1"/>
+          <w:szCs w:val="22"/>
+          <w:lang w:val="en-GB"/>
+        </w:rPr>
+        <w:t xml:space="preserve"> - </w:t>
+      </w:r>
+      <w:r>
+        <w:rPr>
+          <w:rFonts w:ascii="Times New Roman" w:hAnsi="Times New Roman"/>
+          <w:b w:val="0"/>
+          <w:color w:val="000000" w:themeColor="text1"/>
+          <w:szCs w:val="22"/>
+          <w:lang w:val="en-GB"/>
+        </w:rPr>
+        <w:t>represent</w:t>
+      </w:r>
+      <w:r>
+        <w:rPr>
+          <w:rFonts w:ascii="Times New Roman" w:hAnsi="Times New Roman"/>
+          <w:b w:val="0"/>
+          <w:color w:val="000000" w:themeColor="text1"/>
+          <w:szCs w:val="22"/>
+          <w:lang w:val="en-GB"/>
+        </w:rPr>
+        <w:t>ing</w:t>
+      </w:r>
+      <w:r>
+        <w:rPr>
+          <w:rFonts w:ascii="Times New Roman" w:hAnsi="Times New Roman"/>
+          <w:b w:val="0"/>
+          <w:color w:val="000000" w:themeColor="text1"/>
+          <w:szCs w:val="22"/>
+          <w:lang w:val="en-GB"/>
+        </w:rPr>
+        <w:t xml:space="preserve"> the instantaneous co-fluctuation </w:t>
       </w:r>
       <w:r>
         <w:rPr>
@@ -11565,57 +11733,7 @@
           <w:lang w:val="en-GB"/>
         </w:rPr>
         <w:lastRenderedPageBreak/>
-        <w:t xml:space="preserve">pairs of brain regions is “temporally unwrapped” by calculating the element-wise product of each pair of nodes’ z-scored time series. </w:t>
-      </w:r>
-      <w:r>
-        <w:rPr>
-          <w:rFonts w:ascii="Times New Roman" w:hAnsi="Times New Roman"/>
-          <w:b w:val="0"/>
-          <w:color w:val="000000" w:themeColor="text1"/>
-          <w:szCs w:val="22"/>
-          <w:lang w:val="en-GB"/>
-        </w:rPr>
-        <w:t>For each edge, i.e. connection between two brain parcels, this results in a time series - typically referred to as ‘edge time series’ (eTS)</w:t>
-      </w:r>
-      <w:r>
-        <w:rPr>
-          <w:rFonts w:ascii="Times New Roman" w:hAnsi="Times New Roman"/>
-          <w:b w:val="0"/>
-          <w:color w:val="000000" w:themeColor="text1"/>
-          <w:szCs w:val="22"/>
-          <w:lang w:val="en-GB"/>
-        </w:rPr>
-        <w:t xml:space="preserve"> - </w:t>
-      </w:r>
-      <w:r>
-        <w:rPr>
-          <w:rFonts w:ascii="Times New Roman" w:hAnsi="Times New Roman"/>
-          <w:b w:val="0"/>
-          <w:color w:val="000000" w:themeColor="text1"/>
-          <w:szCs w:val="22"/>
-          <w:lang w:val="en-GB"/>
-        </w:rPr>
-        <w:t>represent</w:t>
-      </w:r>
-      <w:r>
-        <w:rPr>
-          <w:rFonts w:ascii="Times New Roman" w:hAnsi="Times New Roman"/>
-          <w:b w:val="0"/>
-          <w:color w:val="000000" w:themeColor="text1"/>
-          <w:szCs w:val="22"/>
-          <w:lang w:val="en-GB"/>
-        </w:rPr>
-        <w:t>ing</w:t>
-      </w:r>
-      <w:r>
-        <w:rPr>
-          <w:rFonts w:ascii="Times New Roman" w:hAnsi="Times New Roman"/>
-          <w:b w:val="0"/>
-          <w:color w:val="000000" w:themeColor="text1"/>
-          <w:szCs w:val="22"/>
-          <w:lang w:val="en-GB"/>
-        </w:rPr>
-        <w:t xml:space="preserve"> the instantaneous co-fluctuation magnitude between </w:t>
+        <w:t xml:space="preserve">magnitude between </w:t>
       </w:r>
       <w:r>
         <w:rPr>
@@ -13394,18 +13512,7 @@
           <w:szCs w:val="22"/>
           <w:lang w:val="en-GB"/>
         </w:rPr>
-        <w:t xml:space="preserve"> and </w:t>
-      </w:r>
-      <w:r>
-        <w:rPr>
-          <w:rFonts w:ascii="Times New Roman" w:hAnsi="Times New Roman"/>
-          <w:b w:val="0"/>
-          <w:color w:val="000000" w:themeColor="text1"/>
-          <w:szCs w:val="22"/>
-          <w:lang w:val="en-GB"/>
-        </w:rPr>
-        <w:lastRenderedPageBreak/>
-        <w:t>males</w:t>
+        <w:t xml:space="preserve"> and males</w:t>
       </w:r>
       <w:r>
         <w:rPr>
@@ -13721,6 +13828,7 @@
           <w:szCs w:val="22"/>
           <w:lang w:val="en-GB"/>
         </w:rPr>
+        <w:lastRenderedPageBreak/>
         <w:fldChar w:fldCharType="begin"/>
       </w:r>
       <w:r>

</xml_diff>